<commit_message>
Added PDF download link to Hugo page.
</commit_message>
<xml_diff>
--- a/output/cristobal-resume.docx
+++ b/output/cristobal-resume.docx
@@ -1183,7 +1183,7 @@
         <w:pStyle w:val="Definition"/>
       </w:pPr>
       <w:r>
-        <w:t xml:space="preserve">LATEX, Doxygen, LibreOffice, Inkscape, Gimp, Krita, Photoshop, Flash, Dreamweaver, VMWare.</w:t>
+        <w:t xml:space="preserve">LaTeX, Doxygen, LibreOffice, Inkscape, Gimp, Krita, Photoshop, Flash, Dreamweaver, VMWare.</w:t>
       </w:r>
     </w:p>
     <w:bookmarkStart w:id="36" w:name="personal-skills"/>
@@ -1350,7 +1350,7 @@
 <file path=word/numbering.xml><?xml version="1.0" encoding="utf-8"?>
 <w:numbering xmlns:w="http://schemas.openxmlformats.org/wordprocessingml/2006/main">
   <w:abstractNum w:abstractNumId="0">
-    <w:nsid w:val="80e8883d"/>
+    <w:nsid w:val="84f9fcd4"/>
     <w:multiLevelType w:val="multilevel"/>
     <w:lvl w:ilvl="0">
       <w:numFmt w:val="bullet"/>
@@ -1431,7 +1431,7 @@
     </w:lvl>
   </w:abstractNum>
   <w:abstractNum w:abstractNumId="2">
-    <w:nsid w:val="144f5ff0"/>
+    <w:nsid w:val="13e953b4"/>
     <w:multiLevelType w:val="multilevel"/>
     <w:lvl w:ilvl="0">
       <w:numFmt w:val="bullet"/>

</xml_diff>

<commit_message>
Added new project: RegaloInteligente.
</commit_message>
<xml_diff>
--- a/output/cristobal-resume.docx
+++ b/output/cristobal-resume.docx
@@ -272,16 +272,16 @@
         </w:numPr>
       </w:pPr>
       <w:r>
-        <w:t xml:space="preserve">2014 – 2015</w:t>
-      </w:r>
-      <w:r>
-        <w:t xml:space="preserve"> </w:t>
-      </w:r>
-      <w:r>
-        <w:rPr>
-          <w:b/>
-        </w:rPr>
-        <w:t xml:space="preserve">Axafone</w:t>
+        <w:t xml:space="preserve">Since 2015</w:t>
+      </w:r>
+      <w:r>
+        <w:t xml:space="preserve"> </w:t>
+      </w:r>
+      <w:r>
+        <w:rPr>
+          <w:b/>
+        </w:rPr>
+        <w:t xml:space="preserve">RegaloInteligente</w:t>
       </w:r>
       <w:r>
         <w:t xml:space="preserve">,</w:t>
@@ -293,7 +293,7 @@
         <w:rPr>
           <w:i/>
         </w:rPr>
-        <w:t xml:space="preserve">Consultant</w:t>
+        <w:t xml:space="preserve">Founder, DevOps</w:t>
       </w:r>
       <w:r>
         <w:t xml:space="preserve">.</w:t>
@@ -308,7 +308,7 @@
         </w:numPr>
       </w:pPr>
       <w:r>
-        <w:t xml:space="preserve">Web technology consultancy.</w:t>
+        <w:t xml:space="preserve">Search engine of gifts with parameters like gender and age, and filter for prices.</w:t>
       </w:r>
     </w:p>
     <w:p>
@@ -320,7 +320,7 @@
         </w:numPr>
       </w:pPr>
       <w:r>
-        <w:t xml:space="preserve">Customized web crawlers.</w:t>
+        <w:t xml:space="preserve">Web and Android applications (available in Google Play).</w:t>
       </w:r>
     </w:p>
     <w:p>
@@ -332,7 +332,7 @@
         </w:numPr>
       </w:pPr>
       <w:r>
-        <w:t xml:space="preserve">Speaker.</w:t>
+        <w:t xml:space="preserve">Twitter bot with auto posting and automatic reply.</w:t>
       </w:r>
     </w:p>
     <w:p>
@@ -343,16 +343,16 @@
         </w:numPr>
       </w:pPr>
       <w:r>
-        <w:t xml:space="preserve">2013 – 2014</w:t>
-      </w:r>
-      <w:r>
-        <w:t xml:space="preserve"> </w:t>
-      </w:r>
-      <w:r>
-        <w:rPr>
-          <w:b/>
-        </w:rPr>
-        <w:t xml:space="preserve">CursosDeSEO</w:t>
+        <w:t xml:space="preserve">2014 – 2015</w:t>
+      </w:r>
+      <w:r>
+        <w:t xml:space="preserve"> </w:t>
+      </w:r>
+      <w:r>
+        <w:rPr>
+          <w:b/>
+        </w:rPr>
+        <w:t xml:space="preserve">Axafone</w:t>
       </w:r>
       <w:r>
         <w:t xml:space="preserve">,</w:t>
@@ -364,54 +364,7 @@
         <w:rPr>
           <w:i/>
         </w:rPr>
-        <w:t xml:space="preserve">Entrepreneur, DevOps</w:t>
-      </w:r>
-      <w:r>
-        <w:t xml:space="preserve">.</w:t>
-      </w:r>
-    </w:p>
-    <w:p>
-      <w:pPr>
-        <w:pStyle w:val="BlockQuote"/>
-        <w:numPr>
-          <w:numId w:val="1"/>
-          <w:ilvl w:val="0"/>
-        </w:numPr>
-      </w:pPr>
-      <w:r>
-        <w:t xml:space="preserve">Search engine of courses from different platforms and formats.</w:t>
-      </w:r>
-    </w:p>
-    <w:p>
-      <w:pPr>
-        <w:numPr>
-          <w:numId w:val="4"/>
-          <w:ilvl w:val="0"/>
-        </w:numPr>
-      </w:pPr>
-      <w:r>
-        <w:t xml:space="preserve">2011 – 2013</w:t>
-      </w:r>
-      <w:r>
-        <w:t xml:space="preserve"> </w:t>
-      </w:r>
-      <w:r>
-        <w:rPr>
-          <w:b/>
-        </w:rPr>
-        <w:t xml:space="preserve">Melomics Media</w:t>
-      </w:r>
-      <w:r>
-        <w:t xml:space="preserve">,</w:t>
-      </w:r>
-      <w:r>
-        <w:t xml:space="preserve"> </w:t>
-      </w:r>
-      <w:r>
-        <w:rPr>
-          <w:i/>
-        </w:rPr>
-        <w:t xml:space="preserve">DevOps, System Administrator</w:t>
+        <w:t xml:space="preserve">Consultant</w:t>
       </w:r>
       <w:r>
         <w:t xml:space="preserve">.</w:t>
@@ -426,7 +379,7 @@
         </w:numPr>
       </w:pPr>
       <w:r>
-        <w:t xml:space="preserve">Server side development and deploy of a massive online music repository, with searches, streaming, purchases and public API.</w:t>
+        <w:t xml:space="preserve">Web technology consultancy.</w:t>
       </w:r>
     </w:p>
     <w:p>
@@ -438,7 +391,7 @@
         </w:numPr>
       </w:pPr>
       <w:r>
-        <w:t xml:space="preserve">Administration of several Debian servers.</w:t>
+        <w:t xml:space="preserve">Customized web crawlers.</w:t>
       </w:r>
     </w:p>
     <w:p>
@@ -450,7 +403,7 @@
         </w:numPr>
       </w:pPr>
       <w:r>
-        <w:t xml:space="preserve">Development and deploy of automatic video edition software with additional post-processing capacities as chroma key, effects, titles, subtitles, publishing,...</w:t>
+        <w:t xml:space="preserve">Speaker.</w:t>
       </w:r>
     </w:p>
     <w:p>
@@ -461,16 +414,16 @@
         </w:numPr>
       </w:pPr>
       <w:r>
-        <w:t xml:space="preserve">2009 – 2011</w:t>
-      </w:r>
-      <w:r>
-        <w:t xml:space="preserve"> </w:t>
-      </w:r>
-      <w:r>
-        <w:rPr>
-          <w:b/>
-        </w:rPr>
-        <w:t xml:space="preserve">Universidad de Málaga</w:t>
+        <w:t xml:space="preserve">2013 – 2014</w:t>
+      </w:r>
+      <w:r>
+        <w:t xml:space="preserve"> </w:t>
+      </w:r>
+      <w:r>
+        <w:rPr>
+          <w:b/>
+        </w:rPr>
+        <w:t xml:space="preserve">CursosDeSEO</w:t>
       </w:r>
       <w:r>
         <w:t xml:space="preserve">,</w:t>
@@ -482,7 +435,7 @@
         <w:rPr>
           <w:i/>
         </w:rPr>
-        <w:t xml:space="preserve">Researcher</w:t>
+        <w:t xml:space="preserve">Founder, DevOps</w:t>
       </w:r>
       <w:r>
         <w:t xml:space="preserve">.</w:t>
@@ -497,7 +450,30 @@
         </w:numPr>
       </w:pPr>
       <w:r>
-        <w:t xml:space="preserve">Computer vision research in the department of</w:t>
+        <w:t xml:space="preserve">Search engine of courses from different platforms and formats.</w:t>
+      </w:r>
+    </w:p>
+    <w:p>
+      <w:pPr>
+        <w:numPr>
+          <w:numId w:val="4"/>
+          <w:ilvl w:val="0"/>
+        </w:numPr>
+      </w:pPr>
+      <w:r>
+        <w:t xml:space="preserve">2011 – 2013</w:t>
+      </w:r>
+      <w:r>
+        <w:t xml:space="preserve"> </w:t>
+      </w:r>
+      <w:r>
+        <w:rPr>
+          <w:b/>
+        </w:rPr>
+        <w:t xml:space="preserve">Melomics Media</w:t>
+      </w:r>
+      <w:r>
+        <w:t xml:space="preserve">,</w:t>
       </w:r>
       <w:r>
         <w:t xml:space="preserve"> </w:t>
@@ -506,42 +482,7 @@
         <w:rPr>
           <w:i/>
         </w:rPr>
-        <w:t xml:space="preserve">“Computational Intelligence and Image Analysis”</w:t>
-      </w:r>
-      <w:r>
-        <w:t xml:space="preserve">, managed by José Muñoz Perez and Enrique Dominguez Merino.</w:t>
-      </w:r>
-    </w:p>
-    <w:p>
-      <w:pPr>
-        <w:numPr>
-          <w:numId w:val="4"/>
-          <w:ilvl w:val="0"/>
-        </w:numPr>
-      </w:pPr>
-      <w:r>
-        <w:t xml:space="preserve">2007 – 2009</w:t>
-      </w:r>
-      <w:r>
-        <w:t xml:space="preserve"> </w:t>
-      </w:r>
-      <w:r>
-        <w:rPr>
-          <w:b/>
-        </w:rPr>
-        <w:t xml:space="preserve">Tedial S.L.</w:t>
-      </w:r>
-      <w:r>
-        <w:t xml:space="preserve">,</w:t>
-      </w:r>
-      <w:r>
-        <w:t xml:space="preserve"> </w:t>
-      </w:r>
-      <w:r>
-        <w:rPr>
-          <w:i/>
-        </w:rPr>
-        <w:t xml:space="preserve">Software Developer, System Administrator</w:t>
+        <w:t xml:space="preserve">DevOps, System Administrator</w:t>
       </w:r>
       <w:r>
         <w:t xml:space="preserve">.</w:t>
@@ -556,7 +497,7 @@
         </w:numPr>
       </w:pPr>
       <w:r>
-        <w:t xml:space="preserve">Server-side media storage technologies.</w:t>
+        <w:t xml:space="preserve">Server side development and deploy of a massive online music repository, with searches, streaming, purchases and public API.</w:t>
       </w:r>
     </w:p>
     <w:p>
@@ -568,7 +509,7 @@
         </w:numPr>
       </w:pPr>
       <w:r>
-        <w:t xml:space="preserve">Authentication, authorization, and access control.</w:t>
+        <w:t xml:space="preserve">Administration of several Debian servers.</w:t>
       </w:r>
     </w:p>
     <w:p>
@@ -580,6 +521,136 @@
         </w:numPr>
       </w:pPr>
       <w:r>
+        <w:t xml:space="preserve">Development and deploy of automatic video edition software with additional post-processing capacities as chroma key, effects, titles, subtitles, publishing,...</w:t>
+      </w:r>
+    </w:p>
+    <w:p>
+      <w:pPr>
+        <w:numPr>
+          <w:numId w:val="4"/>
+          <w:ilvl w:val="0"/>
+        </w:numPr>
+      </w:pPr>
+      <w:r>
+        <w:t xml:space="preserve">2009 – 2011</w:t>
+      </w:r>
+      <w:r>
+        <w:t xml:space="preserve"> </w:t>
+      </w:r>
+      <w:r>
+        <w:rPr>
+          <w:b/>
+        </w:rPr>
+        <w:t xml:space="preserve">Universidad de Málaga</w:t>
+      </w:r>
+      <w:r>
+        <w:t xml:space="preserve">,</w:t>
+      </w:r>
+      <w:r>
+        <w:t xml:space="preserve"> </w:t>
+      </w:r>
+      <w:r>
+        <w:rPr>
+          <w:i/>
+        </w:rPr>
+        <w:t xml:space="preserve">Researcher</w:t>
+      </w:r>
+      <w:r>
+        <w:t xml:space="preserve">.</w:t>
+      </w:r>
+    </w:p>
+    <w:p>
+      <w:pPr>
+        <w:pStyle w:val="BlockQuote"/>
+        <w:numPr>
+          <w:numId w:val="1"/>
+          <w:ilvl w:val="0"/>
+        </w:numPr>
+      </w:pPr>
+      <w:r>
+        <w:t xml:space="preserve">Computer vision research in the department of</w:t>
+      </w:r>
+      <w:r>
+        <w:t xml:space="preserve"> </w:t>
+      </w:r>
+      <w:r>
+        <w:rPr>
+          <w:i/>
+        </w:rPr>
+        <w:t xml:space="preserve">“Computational Intelligence and Image Analysis”</w:t>
+      </w:r>
+      <w:r>
+        <w:t xml:space="preserve">, managed by José Muñoz Perez and Enrique Dominguez Merino.</w:t>
+      </w:r>
+    </w:p>
+    <w:p>
+      <w:pPr>
+        <w:numPr>
+          <w:numId w:val="4"/>
+          <w:ilvl w:val="0"/>
+        </w:numPr>
+      </w:pPr>
+      <w:r>
+        <w:t xml:space="preserve">2007 – 2009</w:t>
+      </w:r>
+      <w:r>
+        <w:t xml:space="preserve"> </w:t>
+      </w:r>
+      <w:r>
+        <w:rPr>
+          <w:b/>
+        </w:rPr>
+        <w:t xml:space="preserve">Tedial S.L.</w:t>
+      </w:r>
+      <w:r>
+        <w:t xml:space="preserve">,</w:t>
+      </w:r>
+      <w:r>
+        <w:t xml:space="preserve"> </w:t>
+      </w:r>
+      <w:r>
+        <w:rPr>
+          <w:i/>
+        </w:rPr>
+        <w:t xml:space="preserve">Software Developer, System Administrator</w:t>
+      </w:r>
+      <w:r>
+        <w:t xml:space="preserve">.</w:t>
+      </w:r>
+    </w:p>
+    <w:p>
+      <w:pPr>
+        <w:pStyle w:val="Compact"/>
+        <w:numPr>
+          <w:numId w:val="8"/>
+          <w:ilvl w:val="1"/>
+        </w:numPr>
+      </w:pPr>
+      <w:r>
+        <w:t xml:space="preserve">Server-side media storage technologies.</w:t>
+      </w:r>
+    </w:p>
+    <w:p>
+      <w:pPr>
+        <w:pStyle w:val="Compact"/>
+        <w:numPr>
+          <w:numId w:val="8"/>
+          <w:ilvl w:val="1"/>
+        </w:numPr>
+      </w:pPr>
+      <w:r>
+        <w:t xml:space="preserve">Authentication, authorization, and access control.</w:t>
+      </w:r>
+    </w:p>
+    <w:p>
+      <w:pPr>
+        <w:pStyle w:val="Compact"/>
+        <w:numPr>
+          <w:numId w:val="8"/>
+          <w:ilvl w:val="1"/>
+        </w:numPr>
+      </w:pPr>
+      <w:r>
         <w:t xml:space="preserve">Management of surveillance cameras.</w:t>
       </w:r>
     </w:p>
@@ -587,7 +658,7 @@
       <w:pPr>
         <w:pStyle w:val="Compact"/>
         <w:numPr>
-          <w:numId w:val="7"/>
+          <w:numId w:val="8"/>
           <w:ilvl w:val="1"/>
         </w:numPr>
       </w:pPr>
@@ -810,7 +881,7 @@
     <w:p>
       <w:pPr>
         <w:numPr>
-          <w:numId w:val="8"/>
+          <w:numId w:val="9"/>
           <w:ilvl w:val="0"/>
         </w:numPr>
       </w:pPr>
@@ -859,7 +930,7 @@
     <w:p>
       <w:pPr>
         <w:numPr>
-          <w:numId w:val="8"/>
+          <w:numId w:val="9"/>
           <w:ilvl w:val="0"/>
         </w:numPr>
       </w:pPr>
@@ -908,7 +979,7 @@
     <w:p>
       <w:pPr>
         <w:numPr>
-          <w:numId w:val="8"/>
+          <w:numId w:val="9"/>
           <w:ilvl w:val="0"/>
         </w:numPr>
       </w:pPr>
@@ -968,7 +1039,7 @@
       <w:pPr>
         <w:pStyle w:val="Compact"/>
         <w:numPr>
-          <w:numId w:val="9"/>
+          <w:numId w:val="10"/>
           <w:ilvl w:val="0"/>
         </w:numPr>
       </w:pPr>
@@ -989,7 +1060,7 @@
       <w:pPr>
         <w:pStyle w:val="Compact"/>
         <w:numPr>
-          <w:numId w:val="9"/>
+          <w:numId w:val="10"/>
           <w:ilvl w:val="0"/>
         </w:numPr>
       </w:pPr>
@@ -1043,7 +1114,7 @@
         <w:pStyle w:val="Definition"/>
       </w:pPr>
       <w:r>
-        <w:t xml:space="preserve">C, C++, Python, Java, Bash, HTML5, CSS, JSON, JavaScript, PHP, ASP, Delphi, Octave, Matlab, ActionScript, Assembly (Intel x86, AT&amp;T).</w:t>
+        <w:t xml:space="preserve">C, C++, Python, Java, Bash, HTML5, CSS3, JSON, JavaScript, SQL, PHP, ASP, Delphi, Octave, Matlab, ActionScript, Assembly (Intel x86, AT&amp;T).</w:t>
       </w:r>
     </w:p>
     <w:p>
@@ -1103,7 +1174,7 @@
         <w:pStyle w:val="Definition"/>
       </w:pPr>
       <w:r>
-        <w:t xml:space="preserve">Vim, GDB, Make, CMake, KDevelop, Eclipse, Visual Studio. Mercurial, Git, Subversion, CVS.</w:t>
+        <w:t xml:space="preserve">Vim, GDB, Make, CMake, Android Studio, Eclipse, KDevelop, Visual Studio. Mercurial, Git, Subversion, CVS.</w:t>
       </w:r>
     </w:p>
     <w:p>
@@ -1134,6 +1205,26 @@
         <w:rPr>
           <w:b/>
         </w:rPr>
+        <w:t xml:space="preserve">Technologies:</w:t>
+      </w:r>
+    </w:p>
+    <w:p>
+      <w:pPr>
+        <w:pStyle w:val="Compact"/>
+        <w:pStyle w:val="Definition"/>
+      </w:pPr>
+      <w:r>
+        <w:t xml:space="preserve">RESTful Web Services, Ajax.</w:t>
+      </w:r>
+    </w:p>
+    <w:p>
+      <w:pPr>
+        <w:pStyle w:val="DefinitionTerm"/>
+      </w:pPr>
+      <w:r>
+        <w:rPr>
+          <w:b/>
+        </w:rPr>
         <w:t xml:space="preserve">APIs:</w:t>
       </w:r>
     </w:p>
@@ -1143,7 +1234,7 @@
         <w:pStyle w:val="Definition"/>
       </w:pPr>
       <w:r>
-        <w:t xml:space="preserve">PayPal, Google Wallet, Braintree.</w:t>
+        <w:t xml:space="preserve">PayPal, Google Wallet, Amazon, Facebook, Twitter, Braintree.</w:t>
       </w:r>
     </w:p>
     <w:p>
@@ -1163,7 +1254,7 @@
         <w:pStyle w:val="Definition"/>
       </w:pPr>
       <w:r>
-        <w:t xml:space="preserve">GNU/Linux (SuSE Enterprise Server, Debian, Ubuntu), Windows.</w:t>
+        <w:t xml:space="preserve">GNU/Linux (SuSE Enterprise Server, Debian, Ubuntu), Android, Windows.</w:t>
       </w:r>
     </w:p>
     <w:p>
@@ -1210,7 +1301,7 @@
       <w:pPr>
         <w:pStyle w:val="Compact"/>
         <w:numPr>
-          <w:numId w:val="10"/>
+          <w:numId w:val="11"/>
           <w:ilvl w:val="0"/>
         </w:numPr>
       </w:pPr>
@@ -1222,7 +1313,7 @@
       <w:pPr>
         <w:pStyle w:val="Compact"/>
         <w:numPr>
-          <w:numId w:val="10"/>
+          <w:numId w:val="11"/>
           <w:ilvl w:val="0"/>
         </w:numPr>
       </w:pPr>
@@ -1234,7 +1325,7 @@
       <w:pPr>
         <w:pStyle w:val="Compact"/>
         <w:numPr>
-          <w:numId w:val="10"/>
+          <w:numId w:val="11"/>
           <w:ilvl w:val="0"/>
         </w:numPr>
       </w:pPr>
@@ -1246,7 +1337,7 @@
       <w:pPr>
         <w:pStyle w:val="Compact"/>
         <w:numPr>
-          <w:numId w:val="10"/>
+          <w:numId w:val="11"/>
           <w:ilvl w:val="0"/>
         </w:numPr>
       </w:pPr>
@@ -1258,7 +1349,7 @@
       <w:pPr>
         <w:pStyle w:val="Compact"/>
         <w:numPr>
-          <w:numId w:val="10"/>
+          <w:numId w:val="11"/>
           <w:ilvl w:val="0"/>
         </w:numPr>
       </w:pPr>
@@ -1280,7 +1371,7 @@
       <w:pPr>
         <w:pStyle w:val="Compact"/>
         <w:numPr>
-          <w:numId w:val="11"/>
+          <w:numId w:val="12"/>
           <w:ilvl w:val="0"/>
         </w:numPr>
       </w:pPr>
@@ -1292,7 +1383,7 @@
       <w:pPr>
         <w:pStyle w:val="Compact"/>
         <w:numPr>
-          <w:numId w:val="11"/>
+          <w:numId w:val="12"/>
           <w:ilvl w:val="0"/>
         </w:numPr>
       </w:pPr>
@@ -1304,7 +1395,7 @@
       <w:pPr>
         <w:pStyle w:val="Compact"/>
         <w:numPr>
-          <w:numId w:val="11"/>
+          <w:numId w:val="12"/>
           <w:ilvl w:val="0"/>
         </w:numPr>
       </w:pPr>
@@ -1316,7 +1407,7 @@
       <w:pPr>
         <w:pStyle w:val="Compact"/>
         <w:numPr>
-          <w:numId w:val="11"/>
+          <w:numId w:val="12"/>
           <w:ilvl w:val="0"/>
         </w:numPr>
       </w:pPr>
@@ -1350,7 +1441,7 @@
 <file path=word/numbering.xml><?xml version="1.0" encoding="utf-8"?>
 <w:numbering xmlns:w="http://schemas.openxmlformats.org/wordprocessingml/2006/main">
   <w:abstractNum w:abstractNumId="0">
-    <w:nsid w:val="6c85eff7"/>
+    <w:nsid w:val="664286df"/>
     <w:multiLevelType w:val="multilevel"/>
     <w:lvl w:ilvl="0">
       <w:numFmt w:val="bullet"/>
@@ -1431,7 +1522,7 @@
     </w:lvl>
   </w:abstractNum>
   <w:abstractNum w:abstractNumId="2">
-    <w:nsid w:val="565786a7"/>
+    <w:nsid w:val="79812e07"/>
     <w:multiLevelType w:val="multilevel"/>
     <w:lvl w:ilvl="0">
       <w:numFmt w:val="bullet"/>
@@ -1542,6 +1633,9 @@
     <w:abstractNumId w:val="2"/>
   </w:num>
   <w:num w:numId="11">
+    <w:abstractNumId w:val="2"/>
+  </w:num>
+  <w:num w:numId="12">
     <w:abstractNumId w:val="2"/>
   </w:num>
 </w:numbering>

</xml_diff>

<commit_message>
Work, skills and template updates.
</commit_message>
<xml_diff>
--- a/output/cristobal-resume.docx
+++ b/output/cristobal-resume.docx
@@ -2,19 +2,19 @@
 <file path=word/document.xml><?xml version="1.0" encoding="utf-8"?>
 <w:document xmlns:w="http://schemas.openxmlformats.org/wordprocessingml/2006/main" xmlns:m="http://schemas.openxmlformats.org/officeDocument/2006/math" xmlns:r="http://schemas.openxmlformats.org/officeDocument/2006/relationships" xmlns:o="urn:schemas-microsoft-com:office:office" xmlns:v="urn:schemas-microsoft-com:vml" xmlns:w10="urn:schemas-microsoft-com:office:word" xmlns:a="http://schemas.openxmlformats.org/drawingml/2006/main" xmlns:pic="http://schemas.openxmlformats.org/drawingml/2006/picture" xmlns:wp="http://schemas.openxmlformats.org/drawingml/2006/wordprocessingDrawing">
   <w:body>
-    <w:bookmarkStart w:id="21" w:name="cristóbal-carnero-liñán-resume"/>
     <w:p>
       <w:pPr>
         <w:pStyle w:val="Heading1"/>
       </w:pPr>
+      <w:bookmarkStart w:id="21" w:name="cristóbal-carnero-liñán-resume"/>
+      <w:bookmarkEnd w:id="21"/>
       <w:r>
         <w:t xml:space="preserve">Cristóbal Carnero Liñán – Resume</w:t>
       </w:r>
     </w:p>
-    <w:bookmarkEnd w:id="21"/>
-    <w:p>
-      <w:pPr>
-        <w:pStyle w:val="BlockQuote"/>
+    <w:p>
+      <w:pPr>
+        <w:pStyle w:val="BlockText"/>
       </w:pPr>
       <w:r>
         <w:rPr>
@@ -33,28 +33,7 @@
       <w:pPr>
         <w:pStyle w:val="Compact"/>
         <w:numPr>
-          <w:numId w:val="2"/>
-          <w:ilvl w:val="0"/>
-        </w:numPr>
-      </w:pPr>
-      <w:r>
-        <w:rPr>
-          <w:b/>
-        </w:rPr>
-        <w:t xml:space="preserve">Address:</w:t>
-      </w:r>
-      <w:r>
-        <w:t xml:space="preserve"> </w:t>
-      </w:r>
-      <w:r>
-        <w:t xml:space="preserve">Calle Grilo 13, 1ºB, 29007 Málaga, Spain</w:t>
-      </w:r>
-    </w:p>
-    <w:p>
-      <w:pPr>
-        <w:pStyle w:val="Compact"/>
-        <w:numPr>
-          <w:numId w:val="2"/>
+          <w:numId w:val="1001"/>
           <w:ilvl w:val="0"/>
         </w:numPr>
       </w:pPr>
@@ -75,7 +54,7 @@
       <w:pPr>
         <w:pStyle w:val="Compact"/>
         <w:numPr>
-          <w:numId w:val="2"/>
+          <w:numId w:val="1001"/>
           <w:ilvl w:val="0"/>
         </w:numPr>
       </w:pPr>
@@ -91,7 +70,7 @@
       <w:hyperlink r:id="rId22">
         <w:r>
           <w:rPr>
-            <w:rStyle w:val="Link"/>
+            <w:rStyle w:val="Hyperlink"/>
           </w:rPr>
           <w:t xml:space="preserve">ccarnerolinan@gmail.com</w:t>
         </w:r>
@@ -101,7 +80,7 @@
       <w:pPr>
         <w:pStyle w:val="Compact"/>
         <w:numPr>
-          <w:numId w:val="2"/>
+          <w:numId w:val="1001"/>
           <w:ilvl w:val="0"/>
         </w:numPr>
       </w:pPr>
@@ -117,7 +96,7 @@
       <w:hyperlink r:id="rId23">
         <w:r>
           <w:rPr>
-            <w:rStyle w:val="Link"/>
+            <w:rStyle w:val="Hyperlink"/>
           </w:rPr>
           <w:t xml:space="preserve">http://cristóbal.com</w:t>
         </w:r>
@@ -127,7 +106,7 @@
       <w:pPr>
         <w:pStyle w:val="Compact"/>
         <w:numPr>
-          <w:numId w:val="2"/>
+          <w:numId w:val="1001"/>
           <w:ilvl w:val="0"/>
         </w:numPr>
       </w:pPr>
@@ -143,7 +122,7 @@
       <w:hyperlink r:id="rId24">
         <w:r>
           <w:rPr>
-            <w:rStyle w:val="Link"/>
+            <w:rStyle w:val="Hyperlink"/>
           </w:rPr>
           <w:t xml:space="preserve">http://es.linkedin.com/in/ccarnerolinan/</w:t>
         </w:r>
@@ -153,7 +132,7 @@
       <w:pPr>
         <w:pStyle w:val="Compact"/>
         <w:numPr>
-          <w:numId w:val="2"/>
+          <w:numId w:val="1001"/>
           <w:ilvl w:val="0"/>
         </w:numPr>
       </w:pPr>
@@ -170,36 +149,39 @@
         <w:t xml:space="preserve">12th February, 1981</w:t>
       </w:r>
     </w:p>
-    <w:bookmarkStart w:id="25" w:name="summary"/>
     <w:p>
       <w:pPr>
         <w:pStyle w:val="Heading1"/>
       </w:pPr>
+      <w:bookmarkStart w:id="25" w:name="summary"/>
+      <w:bookmarkEnd w:id="25"/>
       <w:r>
         <w:t xml:space="preserve">Summary</w:t>
       </w:r>
     </w:p>
-    <w:bookmarkEnd w:id="25"/>
-    <w:p>
-      <w:r>
-        <w:t xml:space="preserve">More than 10 years of professional experience in the software industry and university research groups. Expertise in developing, deploy and manage server-side software and web services.</w:t>
-      </w:r>
-    </w:p>
-    <w:bookmarkStart w:id="26" w:name="education"/>
+    <w:p>
+      <w:pPr>
+        <w:pStyle w:val="FirstParagraph"/>
+      </w:pPr>
+      <w:r>
+        <w:t xml:space="preserve">More than 10 years of professional experience in the software industry and university research groups. Expertise in develop, deploy and manage server-side software and web services.</w:t>
+      </w:r>
+    </w:p>
     <w:p>
       <w:pPr>
         <w:pStyle w:val="Heading1"/>
       </w:pPr>
+      <w:bookmarkStart w:id="26" w:name="education"/>
+      <w:bookmarkEnd w:id="26"/>
       <w:r>
         <w:t xml:space="preserve">Education</w:t>
       </w:r>
     </w:p>
-    <w:bookmarkEnd w:id="26"/>
-    <w:p>
-      <w:pPr>
-        <w:pStyle w:val="Compact"/>
-        <w:numPr>
-          <w:numId w:val="3"/>
+    <w:p>
+      <w:pPr>
+        <w:pStyle w:val="Compact"/>
+        <w:numPr>
+          <w:numId w:val="1002"/>
           <w:ilvl w:val="0"/>
         </w:numPr>
       </w:pPr>
@@ -222,7 +204,7 @@
     <w:p>
       <w:pPr>
         <w:numPr>
-          <w:numId w:val="3"/>
+          <w:numId w:val="1002"/>
           <w:ilvl w:val="0"/>
         </w:numPr>
       </w:pPr>
@@ -244,9 +226,9 @@
     </w:p>
     <w:p>
       <w:pPr>
-        <w:pStyle w:val="BlockQuote"/>
-        <w:numPr>
-          <w:numId w:val="1"/>
+        <w:pStyle w:val="BlockText"/>
+        <w:numPr>
+          <w:numId w:val="1000"/>
           <w:ilvl w:val="0"/>
         </w:numPr>
       </w:pPr>
@@ -254,20 +236,97 @@
         <w:t xml:space="preserve">5-year university degree. Bachelor Thesis approved with Special Distinction.</w:t>
       </w:r>
     </w:p>
-    <w:bookmarkStart w:id="27" w:name="experience"/>
     <w:p>
       <w:pPr>
         <w:pStyle w:val="Heading1"/>
       </w:pPr>
+      <w:bookmarkStart w:id="27" w:name="experience"/>
+      <w:bookmarkEnd w:id="27"/>
       <w:r>
         <w:t xml:space="preserve">Experience</w:t>
       </w:r>
     </w:p>
-    <w:bookmarkEnd w:id="27"/>
-    <w:p>
-      <w:pPr>
-        <w:numPr>
-          <w:numId w:val="4"/>
+    <w:p>
+      <w:pPr>
+        <w:numPr>
+          <w:numId w:val="1003"/>
+          <w:ilvl w:val="0"/>
+        </w:numPr>
+      </w:pPr>
+      <w:r>
+        <w:t xml:space="preserve">Since July 2015</w:t>
+      </w:r>
+      <w:r>
+        <w:t xml:space="preserve"> </w:t>
+      </w:r>
+      <w:r>
+        <w:rPr>
+          <w:b/>
+        </w:rPr>
+        <w:t xml:space="preserve">VATIA Energía</w:t>
+      </w:r>
+      <w:r>
+        <w:t xml:space="preserve">,</w:t>
+      </w:r>
+      <w:r>
+        <w:t xml:space="preserve"> </w:t>
+      </w:r>
+      <w:r>
+        <w:rPr>
+          <w:i/>
+        </w:rPr>
+        <w:t xml:space="preserve">Full Stack Developer</w:t>
+      </w:r>
+      <w:r>
+        <w:t xml:space="preserve">.</w:t>
+      </w:r>
+    </w:p>
+    <w:p>
+      <w:pPr>
+        <w:pStyle w:val="Compact"/>
+        <w:numPr>
+          <w:numId w:val="1004"/>
+          <w:ilvl w:val="1"/>
+        </w:numPr>
+      </w:pPr>
+      <w:r>
+        <w:rPr>
+          <w:i/>
+        </w:rPr>
+        <w:t xml:space="preserve">Energy Sequence</w:t>
+      </w:r>
+      <w:r>
+        <w:t xml:space="preserve">: web platform for automatic</w:t>
+      </w:r>
+      <w:r>
+        <w:t xml:space="preserve"> </w:t>
+      </w:r>
+      <w:r>
+        <w:rPr>
+          <w:i/>
+        </w:rPr>
+        <w:t xml:space="preserve">Virtual Energetic Audit</w:t>
+      </w:r>
+      <w:r>
+        <w:t xml:space="preserve">,</w:t>
+      </w:r>
+      <w:r>
+        <w:t xml:space="preserve"> </w:t>
+      </w:r>
+      <w:r>
+        <w:rPr>
+          <w:i/>
+        </w:rPr>
+        <w:t xml:space="preserve">Energetic Benchmarking</w:t>
+      </w:r>
+      <w:r>
+        <w:t xml:space="preserve">, and more.</w:t>
+      </w:r>
+    </w:p>
+    <w:p>
+      <w:pPr>
+        <w:numPr>
+          <w:numId w:val="1003"/>
           <w:ilvl w:val="0"/>
         </w:numPr>
       </w:pPr>
@@ -303,7 +362,7 @@
       <w:pPr>
         <w:pStyle w:val="Compact"/>
         <w:numPr>
-          <w:numId w:val="5"/>
+          <w:numId w:val="1005"/>
           <w:ilvl w:val="1"/>
         </w:numPr>
       </w:pPr>
@@ -315,7 +374,7 @@
       <w:pPr>
         <w:pStyle w:val="Compact"/>
         <w:numPr>
-          <w:numId w:val="5"/>
+          <w:numId w:val="1005"/>
           <w:ilvl w:val="1"/>
         </w:numPr>
       </w:pPr>
@@ -327,7 +386,7 @@
       <w:pPr>
         <w:pStyle w:val="Compact"/>
         <w:numPr>
-          <w:numId w:val="5"/>
+          <w:numId w:val="1005"/>
           <w:ilvl w:val="1"/>
         </w:numPr>
       </w:pPr>
@@ -338,7 +397,7 @@
     <w:p>
       <w:pPr>
         <w:numPr>
-          <w:numId w:val="4"/>
+          <w:numId w:val="1003"/>
           <w:ilvl w:val="0"/>
         </w:numPr>
       </w:pPr>
@@ -374,7 +433,7 @@
       <w:pPr>
         <w:pStyle w:val="Compact"/>
         <w:numPr>
-          <w:numId w:val="6"/>
+          <w:numId w:val="1006"/>
           <w:ilvl w:val="1"/>
         </w:numPr>
       </w:pPr>
@@ -386,7 +445,7 @@
       <w:pPr>
         <w:pStyle w:val="Compact"/>
         <w:numPr>
-          <w:numId w:val="6"/>
+          <w:numId w:val="1006"/>
           <w:ilvl w:val="1"/>
         </w:numPr>
       </w:pPr>
@@ -398,7 +457,7 @@
       <w:pPr>
         <w:pStyle w:val="Compact"/>
         <w:numPr>
-          <w:numId w:val="6"/>
+          <w:numId w:val="1006"/>
           <w:ilvl w:val="1"/>
         </w:numPr>
       </w:pPr>
@@ -409,7 +468,7 @@
     <w:p>
       <w:pPr>
         <w:numPr>
-          <w:numId w:val="4"/>
+          <w:numId w:val="1003"/>
           <w:ilvl w:val="0"/>
         </w:numPr>
       </w:pPr>
@@ -443,9 +502,9 @@
     </w:p>
     <w:p>
       <w:pPr>
-        <w:pStyle w:val="BlockQuote"/>
-        <w:numPr>
-          <w:numId w:val="1"/>
+        <w:pStyle w:val="BlockText"/>
+        <w:numPr>
+          <w:numId w:val="1000"/>
           <w:ilvl w:val="0"/>
         </w:numPr>
       </w:pPr>
@@ -456,7 +515,7 @@
     <w:p>
       <w:pPr>
         <w:numPr>
-          <w:numId w:val="4"/>
+          <w:numId w:val="1003"/>
           <w:ilvl w:val="0"/>
         </w:numPr>
       </w:pPr>
@@ -492,7 +551,7 @@
       <w:pPr>
         <w:pStyle w:val="Compact"/>
         <w:numPr>
-          <w:numId w:val="7"/>
+          <w:numId w:val="1007"/>
           <w:ilvl w:val="1"/>
         </w:numPr>
       </w:pPr>
@@ -504,7 +563,7 @@
       <w:pPr>
         <w:pStyle w:val="Compact"/>
         <w:numPr>
-          <w:numId w:val="7"/>
+          <w:numId w:val="1007"/>
           <w:ilvl w:val="1"/>
         </w:numPr>
       </w:pPr>
@@ -516,7 +575,7 @@
       <w:pPr>
         <w:pStyle w:val="Compact"/>
         <w:numPr>
-          <w:numId w:val="7"/>
+          <w:numId w:val="1007"/>
           <w:ilvl w:val="1"/>
         </w:numPr>
       </w:pPr>
@@ -527,7 +586,7 @@
     <w:p>
       <w:pPr>
         <w:numPr>
-          <w:numId w:val="4"/>
+          <w:numId w:val="1003"/>
           <w:ilvl w:val="0"/>
         </w:numPr>
       </w:pPr>
@@ -561,9 +620,9 @@
     </w:p>
     <w:p>
       <w:pPr>
-        <w:pStyle w:val="BlockQuote"/>
-        <w:numPr>
-          <w:numId w:val="1"/>
+        <w:pStyle w:val="BlockText"/>
+        <w:numPr>
+          <w:numId w:val="1000"/>
           <w:ilvl w:val="0"/>
         </w:numPr>
       </w:pPr>
@@ -586,7 +645,7 @@
     <w:p>
       <w:pPr>
         <w:numPr>
-          <w:numId w:val="4"/>
+          <w:numId w:val="1003"/>
           <w:ilvl w:val="0"/>
         </w:numPr>
       </w:pPr>
@@ -622,7 +681,7 @@
       <w:pPr>
         <w:pStyle w:val="Compact"/>
         <w:numPr>
-          <w:numId w:val="8"/>
+          <w:numId w:val="1008"/>
           <w:ilvl w:val="1"/>
         </w:numPr>
       </w:pPr>
@@ -634,7 +693,7 @@
       <w:pPr>
         <w:pStyle w:val="Compact"/>
         <w:numPr>
-          <w:numId w:val="8"/>
+          <w:numId w:val="1008"/>
           <w:ilvl w:val="1"/>
         </w:numPr>
       </w:pPr>
@@ -646,7 +705,7 @@
       <w:pPr>
         <w:pStyle w:val="Compact"/>
         <w:numPr>
-          <w:numId w:val="8"/>
+          <w:numId w:val="1008"/>
           <w:ilvl w:val="1"/>
         </w:numPr>
       </w:pPr>
@@ -658,7 +717,7 @@
       <w:pPr>
         <w:pStyle w:val="Compact"/>
         <w:numPr>
-          <w:numId w:val="8"/>
+          <w:numId w:val="1008"/>
           <w:ilvl w:val="1"/>
         </w:numPr>
       </w:pPr>
@@ -669,7 +728,7 @@
     <w:p>
       <w:pPr>
         <w:numPr>
-          <w:numId w:val="4"/>
+          <w:numId w:val="1003"/>
           <w:ilvl w:val="0"/>
         </w:numPr>
       </w:pPr>
@@ -703,9 +762,9 @@
     </w:p>
     <w:p>
       <w:pPr>
-        <w:pStyle w:val="BlockQuote"/>
-        <w:numPr>
-          <w:numId w:val="1"/>
+        <w:pStyle w:val="BlockText"/>
+        <w:numPr>
+          <w:numId w:val="1000"/>
           <w:ilvl w:val="0"/>
         </w:numPr>
       </w:pPr>
@@ -713,16 +772,16 @@
         <w:t xml:space="preserve">Educational video games.</w:t>
       </w:r>
     </w:p>
-    <w:bookmarkStart w:id="28" w:name="master-thesis"/>
     <w:p>
       <w:pPr>
         <w:pStyle w:val="Heading1"/>
       </w:pPr>
+      <w:bookmarkStart w:id="28" w:name="master-thesis"/>
+      <w:bookmarkEnd w:id="28"/>
       <w:r>
         <w:t xml:space="preserve">Master Thesis</w:t>
       </w:r>
     </w:p>
-    <w:bookmarkEnd w:id="28"/>
     <w:p>
       <w:pPr>
         <w:pStyle w:val="DefinitionTerm"/>
@@ -736,6 +795,7 @@
     </w:p>
     <w:p>
       <w:pPr>
+        <w:pStyle w:val="Compact"/>
         <w:pStyle w:val="Definition"/>
       </w:pPr>
       <w:r>
@@ -758,6 +818,7 @@
     </w:p>
     <w:p>
       <w:pPr>
+        <w:pStyle w:val="Compact"/>
         <w:pStyle w:val="Definition"/>
       </w:pPr>
       <w:r>
@@ -777,6 +838,7 @@
     </w:p>
     <w:p>
       <w:pPr>
+        <w:pStyle w:val="Compact"/>
         <w:pStyle w:val="Definition"/>
       </w:pPr>
       <w:r>
@@ -798,16 +860,16 @@
         <w:t xml:space="preserve">used by deaf people.</w:t>
       </w:r>
     </w:p>
-    <w:bookmarkStart w:id="29" w:name="bachelor-thesis"/>
     <w:p>
       <w:pPr>
         <w:pStyle w:val="Heading1"/>
       </w:pPr>
+      <w:bookmarkStart w:id="29" w:name="bachelor-thesis"/>
+      <w:bookmarkEnd w:id="29"/>
       <w:r>
         <w:t xml:space="preserve">Bachelor Thesis</w:t>
       </w:r>
     </w:p>
-    <w:bookmarkEnd w:id="29"/>
     <w:p>
       <w:pPr>
         <w:pStyle w:val="DefinitionTerm"/>
@@ -821,6 +883,7 @@
     </w:p>
     <w:p>
       <w:pPr>
+        <w:pStyle w:val="Compact"/>
         <w:pStyle w:val="Definition"/>
       </w:pPr>
       <w:r>
@@ -843,6 +906,7 @@
     </w:p>
     <w:p>
       <w:pPr>
+        <w:pStyle w:val="Compact"/>
         <w:pStyle w:val="Definition"/>
       </w:pPr>
       <w:r>
@@ -862,26 +926,27 @@
     </w:p>
     <w:p>
       <w:pPr>
+        <w:pStyle w:val="Compact"/>
         <w:pStyle w:val="Definition"/>
       </w:pPr>
       <w:r>
         <w:t xml:space="preserve">Development of a video surveillance software to automatically detect the fall of persons.</w:t>
       </w:r>
     </w:p>
-    <w:bookmarkStart w:id="30" w:name="free-software-projects"/>
     <w:p>
       <w:pPr>
         <w:pStyle w:val="Heading1"/>
       </w:pPr>
+      <w:bookmarkStart w:id="30" w:name="free-software-projects"/>
+      <w:bookmarkEnd w:id="30"/>
       <w:r>
         <w:t xml:space="preserve">Free Software Projects</w:t>
       </w:r>
     </w:p>
-    <w:bookmarkEnd w:id="30"/>
-    <w:p>
-      <w:pPr>
-        <w:numPr>
-          <w:numId w:val="9"/>
+    <w:p>
+      <w:pPr>
+        <w:numPr>
+          <w:numId w:val="1009"/>
           <w:ilvl w:val="0"/>
         </w:numPr>
       </w:pPr>
@@ -906,7 +971,7 @@
       <w:hyperlink r:id="rId31">
         <w:r>
           <w:rPr>
-            <w:rStyle w:val="Link"/>
+            <w:rStyle w:val="Hyperlink"/>
           </w:rPr>
           <w:t xml:space="preserve">http://woodpdplugin.com</w:t>
         </w:r>
@@ -917,9 +982,9 @@
     </w:p>
     <w:p>
       <w:pPr>
-        <w:pStyle w:val="BlockQuote"/>
-        <w:numPr>
-          <w:numId w:val="1"/>
+        <w:pStyle w:val="BlockText"/>
+        <w:numPr>
+          <w:numId w:val="1000"/>
           <w:ilvl w:val="0"/>
         </w:numPr>
       </w:pPr>
@@ -930,7 +995,7 @@
     <w:p>
       <w:pPr>
         <w:numPr>
-          <w:numId w:val="9"/>
+          <w:numId w:val="1009"/>
           <w:ilvl w:val="0"/>
         </w:numPr>
       </w:pPr>
@@ -955,7 +1020,7 @@
       <w:hyperlink r:id="rId32">
         <w:r>
           <w:rPr>
-            <w:rStyle w:val="Link"/>
+            <w:rStyle w:val="Hyperlink"/>
           </w:rPr>
           <w:t xml:space="preserve">http://origamipress.com</w:t>
         </w:r>
@@ -966,9 +1031,9 @@
     </w:p>
     <w:p>
       <w:pPr>
-        <w:pStyle w:val="BlockQuote"/>
-        <w:numPr>
-          <w:numId w:val="1"/>
+        <w:pStyle w:val="BlockText"/>
+        <w:numPr>
+          <w:numId w:val="1000"/>
           <w:ilvl w:val="0"/>
         </w:numPr>
       </w:pPr>
@@ -979,12 +1044,12 @@
     <w:p>
       <w:pPr>
         <w:numPr>
-          <w:numId w:val="9"/>
-          <w:ilvl w:val="0"/>
-        </w:numPr>
-      </w:pPr>
-      <w:r>
-        <w:t xml:space="preserve">Since 2017</w:t>
+          <w:numId w:val="1009"/>
+          <w:ilvl w:val="0"/>
+        </w:numPr>
+      </w:pPr>
+      <w:r>
+        <w:t xml:space="preserve">Since 2009</w:t>
       </w:r>
       <w:r>
         <w:t xml:space="preserve"> </w:t>
@@ -1004,7 +1069,7 @@
       <w:hyperlink r:id="rId33">
         <w:r>
           <w:rPr>
-            <w:rStyle w:val="Link"/>
+            <w:rStyle w:val="Hyperlink"/>
           </w:rPr>
           <w:t xml:space="preserve">http://cvblob.googlecode.com</w:t>
         </w:r>
@@ -1015,9 +1080,9 @@
     </w:p>
     <w:p>
       <w:pPr>
-        <w:pStyle w:val="BlockQuote"/>
-        <w:numPr>
-          <w:numId w:val="1"/>
+        <w:pStyle w:val="BlockText"/>
+        <w:numPr>
+          <w:numId w:val="1000"/>
           <w:ilvl w:val="0"/>
         </w:numPr>
       </w:pPr>
@@ -1025,21 +1090,21 @@
         <w:t xml:space="preserve">Blob library for OpenCV, widely used in computer vision and robotic research.</w:t>
       </w:r>
     </w:p>
-    <w:bookmarkStart w:id="34" w:name="languages"/>
     <w:p>
       <w:pPr>
         <w:pStyle w:val="Heading1"/>
       </w:pPr>
+      <w:bookmarkStart w:id="34" w:name="languages"/>
+      <w:bookmarkEnd w:id="34"/>
       <w:r>
         <w:t xml:space="preserve">Languages</w:t>
       </w:r>
     </w:p>
-    <w:bookmarkEnd w:id="34"/>
-    <w:p>
-      <w:pPr>
-        <w:pStyle w:val="Compact"/>
-        <w:numPr>
-          <w:numId w:val="10"/>
+    <w:p>
+      <w:pPr>
+        <w:pStyle w:val="Compact"/>
+        <w:numPr>
+          <w:numId w:val="1010"/>
           <w:ilvl w:val="0"/>
         </w:numPr>
       </w:pPr>
@@ -1060,7 +1125,7 @@
       <w:pPr>
         <w:pStyle w:val="Compact"/>
         <w:numPr>
-          <w:numId w:val="10"/>
+          <w:numId w:val="1010"/>
           <w:ilvl w:val="0"/>
         </w:numPr>
       </w:pPr>
@@ -1077,26 +1142,26 @@
         <w:t xml:space="preserve">Fluent</w:t>
       </w:r>
     </w:p>
-    <w:bookmarkStart w:id="35" w:name="qualities"/>
     <w:p>
       <w:pPr>
         <w:pStyle w:val="Heading1"/>
       </w:pPr>
+      <w:bookmarkStart w:id="35" w:name="qualities"/>
+      <w:bookmarkEnd w:id="35"/>
       <w:r>
         <w:t xml:space="preserve">Qualities</w:t>
       </w:r>
     </w:p>
-    <w:bookmarkEnd w:id="35"/>
-    <w:bookmarkStart w:id="36" w:name="computer-skills"/>
     <w:p>
       <w:pPr>
         <w:pStyle w:val="Heading2"/>
       </w:pPr>
+      <w:bookmarkStart w:id="36" w:name="computer-skills"/>
+      <w:bookmarkEnd w:id="36"/>
       <w:r>
         <w:t xml:space="preserve">Computer skills</w:t>
       </w:r>
     </w:p>
-    <w:bookmarkEnd w:id="36"/>
     <w:p>
       <w:pPr>
         <w:pStyle w:val="DefinitionTerm"/>
@@ -1114,13 +1179,11 @@
         <w:pStyle w:val="Definition"/>
       </w:pPr>
       <w:r>
-        <w:t xml:space="preserve">C, C++, Python, Java, Bash, HTML5, CSS3, JSON, JavaScript, SQL, PHP, ASP, Delphi, Octave, Matlab, ActionScript, Assembly (Intel x86, AT&amp;T).</w:t>
-      </w:r>
-    </w:p>
-    <w:p>
-      <w:pPr>
-        <w:pStyle w:val="DefinitionTerm"/>
-      </w:pPr>
+        <w:t xml:space="preserve">C, C++, Python, Bash, JavaScript, HTML5, CSS3, Java, JSON, SQL, PHP, ASP, Delphi, Octave, Matlab, ActionScript, Assembly (Intel x86, AT&amp;T).</w:t>
+      </w:r>
+      <w:r>
+        <w:t xml:space="preserve"> </w:t>
+      </w:r>
       <w:r>
         <w:rPr>
           <w:b/>
@@ -1134,13 +1197,11 @@
         <w:pStyle w:val="Definition"/>
       </w:pPr>
       <w:r>
-        <w:t xml:space="preserve">Oracle, MySQL, MongoDB, Redis, Memcached.</w:t>
-      </w:r>
-    </w:p>
-    <w:p>
-      <w:pPr>
-        <w:pStyle w:val="DefinitionTerm"/>
-      </w:pPr>
+        <w:t xml:space="preserve">Oracle, MySQL, MongoDB, Redis, Memcached, ElasticSearch.</w:t>
+      </w:r>
+      <w:r>
+        <w:t xml:space="preserve"> </w:t>
+      </w:r>
       <w:r>
         <w:rPr>
           <w:b/>
@@ -1156,11 +1217,9 @@
       <w:r>
         <w:t xml:space="preserve">Apache, Nginx.</w:t>
       </w:r>
-    </w:p>
-    <w:p>
-      <w:pPr>
-        <w:pStyle w:val="DefinitionTerm"/>
-      </w:pPr>
+      <w:r>
+        <w:t xml:space="preserve"> </w:t>
+      </w:r>
       <w:r>
         <w:rPr>
           <w:b/>
@@ -1176,11 +1235,9 @@
       <w:r>
         <w:t xml:space="preserve">Vim, GDB, Make, CMake, Android Studio, Eclipse, KDevelop, Visual Studio. Mercurial, Git, Subversion, CVS.</w:t>
       </w:r>
-    </w:p>
-    <w:p>
-      <w:pPr>
-        <w:pStyle w:val="DefinitionTerm"/>
-      </w:pPr>
+      <w:r>
+        <w:t xml:space="preserve"> </w:t>
+      </w:r>
       <w:r>
         <w:rPr>
           <w:b/>
@@ -1194,13 +1251,29 @@
         <w:pStyle w:val="Definition"/>
       </w:pPr>
       <w:r>
-        <w:t xml:space="preserve">Pyramid, web.py, Elasticsearch, Scrapy, Bootstrap, Mako, Supervisor, Celery, Cornice, WordPress, OpenCV, OpenGL, OAuth.</w:t>
-      </w:r>
-    </w:p>
-    <w:p>
-      <w:pPr>
-        <w:pStyle w:val="DefinitionTerm"/>
-      </w:pPr>
+        <w:t xml:space="preserve">Pyramid, Node.js, Express.js, Bootstrap, Mako, Celery, Cornice, Scrapy, WordPress, OpenCV, OpenGL, OAuth.</w:t>
+      </w:r>
+      <w:r>
+        <w:t xml:space="preserve"> </w:t>
+      </w:r>
+      <w:r>
+        <w:rPr>
+          <w:b/>
+        </w:rPr>
+        <w:t xml:space="preserve">Deployment:</w:t>
+      </w:r>
+    </w:p>
+    <w:p>
+      <w:pPr>
+        <w:pStyle w:val="Compact"/>
+        <w:pStyle w:val="Definition"/>
+      </w:pPr>
+      <w:r>
+        <w:t xml:space="preserve">VirtualEnv, Supervisor, Fabric, Upstart, Docker/Dokku, Vagrant.</w:t>
+      </w:r>
+      <w:r>
+        <w:t xml:space="preserve"> </w:t>
+      </w:r>
       <w:r>
         <w:rPr>
           <w:b/>
@@ -1216,11 +1289,9 @@
       <w:r>
         <w:t xml:space="preserve">RESTful Web Services, Ajax.</w:t>
       </w:r>
-    </w:p>
-    <w:p>
-      <w:pPr>
-        <w:pStyle w:val="DefinitionTerm"/>
-      </w:pPr>
+      <w:r>
+        <w:t xml:space="preserve"> </w:t>
+      </w:r>
       <w:r>
         <w:rPr>
           <w:b/>
@@ -1234,13 +1305,11 @@
         <w:pStyle w:val="Definition"/>
       </w:pPr>
       <w:r>
-        <w:t xml:space="preserve">PayPal, Google Wallet, Amazon, Facebook, Twitter, Braintree.</w:t>
-      </w:r>
-    </w:p>
-    <w:p>
-      <w:pPr>
-        <w:pStyle w:val="DefinitionTerm"/>
-      </w:pPr>
+        <w:t xml:space="preserve">PayPal, Google Wallet, Amazon, Facebook, Twitter, Braintree, Telegram.</w:t>
+      </w:r>
+      <w:r>
+        <w:t xml:space="preserve"> </w:t>
+      </w:r>
       <w:r>
         <w:rPr>
           <w:b/>
@@ -1256,11 +1325,9 @@
       <w:r>
         <w:t xml:space="preserve">GNU/Linux (SuSE Enterprise Server, Debian, Ubuntu), Android, Windows.</w:t>
       </w:r>
-    </w:p>
-    <w:p>
-      <w:pPr>
-        <w:pStyle w:val="DefinitionTerm"/>
-      </w:pPr>
+      <w:r>
+        <w:t xml:space="preserve"> </w:t>
+      </w:r>
       <w:r>
         <w:rPr>
           <w:b/>
@@ -1274,34 +1341,34 @@
         <w:pStyle w:val="Definition"/>
       </w:pPr>
       <w:r>
-        <w:t xml:space="preserve">LaTeX, Doxygen, LibreOffice, Inkscape, Gimp, Krita, Photoshop, Flash, Dreamweaver, VMWare.</w:t>
-      </w:r>
-    </w:p>
-    <w:bookmarkStart w:id="37" w:name="personal-skills"/>
+        <w:t xml:space="preserve">LaTeX, Doxygen, LibreOffice, Inkscape, Gimp, Krita, Photoshop, Flash.</w:t>
+      </w:r>
+    </w:p>
     <w:p>
       <w:pPr>
         <w:pStyle w:val="Heading2"/>
       </w:pPr>
+      <w:bookmarkStart w:id="37" w:name="personal-skills"/>
+      <w:bookmarkEnd w:id="37"/>
       <w:r>
         <w:t xml:space="preserve">Personal skills</w:t>
       </w:r>
     </w:p>
-    <w:bookmarkEnd w:id="37"/>
-    <w:bookmarkStart w:id="38" w:name="engineering"/>
     <w:p>
       <w:pPr>
         <w:pStyle w:val="Heading3"/>
       </w:pPr>
+      <w:bookmarkStart w:id="38" w:name="engineering"/>
+      <w:bookmarkEnd w:id="38"/>
       <w:r>
         <w:t xml:space="preserve">Engineering:</w:t>
       </w:r>
     </w:p>
-    <w:bookmarkEnd w:id="38"/>
-    <w:p>
-      <w:pPr>
-        <w:pStyle w:val="Compact"/>
-        <w:numPr>
-          <w:numId w:val="11"/>
+    <w:p>
+      <w:pPr>
+        <w:pStyle w:val="Compact"/>
+        <w:numPr>
+          <w:numId w:val="1011"/>
           <w:ilvl w:val="0"/>
         </w:numPr>
       </w:pPr>
@@ -1313,7 +1380,7 @@
       <w:pPr>
         <w:pStyle w:val="Compact"/>
         <w:numPr>
-          <w:numId w:val="11"/>
+          <w:numId w:val="1011"/>
           <w:ilvl w:val="0"/>
         </w:numPr>
       </w:pPr>
@@ -1325,7 +1392,7 @@
       <w:pPr>
         <w:pStyle w:val="Compact"/>
         <w:numPr>
-          <w:numId w:val="11"/>
+          <w:numId w:val="1011"/>
           <w:ilvl w:val="0"/>
         </w:numPr>
       </w:pPr>
@@ -1337,7 +1404,7 @@
       <w:pPr>
         <w:pStyle w:val="Compact"/>
         <w:numPr>
-          <w:numId w:val="11"/>
+          <w:numId w:val="1011"/>
           <w:ilvl w:val="0"/>
         </w:numPr>
       </w:pPr>
@@ -1349,7 +1416,7 @@
       <w:pPr>
         <w:pStyle w:val="Compact"/>
         <w:numPr>
-          <w:numId w:val="11"/>
+          <w:numId w:val="1011"/>
           <w:ilvl w:val="0"/>
         </w:numPr>
       </w:pPr>
@@ -1357,21 +1424,21 @@
         <w:t xml:space="preserve">Eager to learn and develop new skills.</w:t>
       </w:r>
     </w:p>
-    <w:bookmarkStart w:id="39" w:name="others"/>
     <w:p>
       <w:pPr>
         <w:pStyle w:val="Heading3"/>
       </w:pPr>
+      <w:bookmarkStart w:id="39" w:name="others"/>
+      <w:bookmarkEnd w:id="39"/>
       <w:r>
         <w:t xml:space="preserve">Others:</w:t>
       </w:r>
     </w:p>
-    <w:bookmarkEnd w:id="39"/>
-    <w:p>
-      <w:pPr>
-        <w:pStyle w:val="Compact"/>
-        <w:numPr>
-          <w:numId w:val="12"/>
+    <w:p>
+      <w:pPr>
+        <w:pStyle w:val="Compact"/>
+        <w:numPr>
+          <w:numId w:val="1012"/>
           <w:ilvl w:val="0"/>
         </w:numPr>
       </w:pPr>
@@ -1383,7 +1450,7 @@
       <w:pPr>
         <w:pStyle w:val="Compact"/>
         <w:numPr>
-          <w:numId w:val="12"/>
+          <w:numId w:val="1012"/>
           <w:ilvl w:val="0"/>
         </w:numPr>
       </w:pPr>
@@ -1395,7 +1462,7 @@
       <w:pPr>
         <w:pStyle w:val="Compact"/>
         <w:numPr>
-          <w:numId w:val="12"/>
+          <w:numId w:val="1012"/>
           <w:ilvl w:val="0"/>
         </w:numPr>
       </w:pPr>
@@ -1407,7 +1474,7 @@
       <w:pPr>
         <w:pStyle w:val="Compact"/>
         <w:numPr>
-          <w:numId w:val="12"/>
+          <w:numId w:val="1012"/>
           <w:ilvl w:val="0"/>
         </w:numPr>
       </w:pPr>
@@ -1415,33 +1482,52 @@
         <w:t xml:space="preserve">Professional experience in public speaking.</w:t>
       </w:r>
     </w:p>
-    <w:bookmarkStart w:id="40" w:name="interests"/>
     <w:p>
       <w:pPr>
         <w:pStyle w:val="Heading1"/>
       </w:pPr>
+      <w:bookmarkStart w:id="40" w:name="interests"/>
+      <w:bookmarkEnd w:id="40"/>
       <w:r>
         <w:t xml:space="preserve">Interests</w:t>
       </w:r>
     </w:p>
-    <w:bookmarkEnd w:id="40"/>
-    <w:p>
-      <w:r>
-        <w:t xml:space="preserve">GNU/Linux, web servers, web spiders, image processing, computer vision, computer graphics, artificial intelligence, developing compilers, security.</w:t>
-      </w:r>
-    </w:p>
+    <w:p>
+      <w:pPr>
+        <w:pStyle w:val="FirstParagraph"/>
+      </w:pPr>
+      <w:r>
+        <w:t xml:space="preserve">GNU/Linux, web servers, web spiders, image processing, computer vision, computer graphics, artificial intelligence, compilers development, security.</w:t>
+      </w:r>
+    </w:p>
+    <w:sectPr/>
   </w:body>
 </w:document>
 </file>
 
 <file path=word/footnotes.xml><?xml version="1.0" encoding="utf-8"?>
-<w:footnotes xmlns:w="http://schemas.openxmlformats.org/wordprocessingml/2006/main" xmlns:m="http://schemas.openxmlformats.org/officeDocument/2006/math" xmlns:r="http://schemas.openxmlformats.org/officeDocument/2006/relationships" xmlns:o="urn:schemas-microsoft-com:office:office" xmlns:v="urn:schemas-microsoft-com:vml" xmlns:w10="urn:schemas-microsoft-com:office:word" xmlns:a="http://schemas.openxmlformats.org/drawingml/2006/main" xmlns:pic="http://schemas.openxmlformats.org/drawingml/2006/picture" xmlns:wp="http://schemas.openxmlformats.org/drawingml/2006/wordprocessingDrawing"/>
+<w:footnotes xmlns:w="http://schemas.openxmlformats.org/wordprocessingml/2006/main" xmlns:m="http://schemas.openxmlformats.org/officeDocument/2006/math" xmlns:r="http://schemas.openxmlformats.org/officeDocument/2006/relationships" xmlns:o="urn:schemas-microsoft-com:office:office" xmlns:v="urn:schemas-microsoft-com:vml" xmlns:w10="urn:schemas-microsoft-com:office:word" xmlns:a="http://schemas.openxmlformats.org/drawingml/2006/main" xmlns:pic="http://schemas.openxmlformats.org/drawingml/2006/picture" xmlns:wp="http://schemas.openxmlformats.org/drawingml/2006/wordprocessingDrawing">
+  <w:footnote w:type="continuationSeparator" w:id="0">
+    <w:p>
+      <w:r>
+        <w:continuationSeparator/>
+      </w:r>
+    </w:p>
+  </w:footnote>
+  <w:footnote w:type="separator" w:id="-1">
+    <w:p>
+      <w:r>
+        <w:separator/>
+      </w:r>
+    </w:p>
+  </w:footnote>
+</w:footnotes>
 </file>
 
 <file path=word/numbering.xml><?xml version="1.0" encoding="utf-8"?>
 <w:numbering xmlns:w="http://schemas.openxmlformats.org/wordprocessingml/2006/main">
   <w:abstractNum w:abstractNumId="0">
-    <w:nsid w:val="fe916360"/>
+    <w:nsid w:val="e17f69ba"/>
     <w:multiLevelType w:val="multilevel"/>
     <w:lvl w:ilvl="0">
       <w:numFmt w:val="bullet"/>
@@ -1521,8 +1607,89 @@
       </w:pPr>
     </w:lvl>
   </w:abstractNum>
-  <w:abstractNum w:abstractNumId="2">
-    <w:nsid w:val="4b484af0"/>
+  <w:abstractNum w:abstractNumId="990">
+    <w:nsid w:val="6b995fe6"/>
+    <w:multiLevelType w:val="multilevel"/>
+    <w:lvl w:ilvl="0">
+      <w:numFmt w:val="bullet"/>
+      <w:lvlText w:val=" "/>
+      <w:lvlJc w:val="left"/>
+      <w:pPr>
+        <w:tabs>
+          <w:tab w:val="num" w:pos="0"/>
+        </w:tabs>
+        <w:ind w:left="480" w:hanging="480"/>
+      </w:pPr>
+    </w:lvl>
+    <w:lvl w:ilvl="1">
+      <w:numFmt w:val="bullet"/>
+      <w:lvlText w:val=" "/>
+      <w:lvlJc w:val="left"/>
+      <w:pPr>
+        <w:tabs>
+          <w:tab w:val="num" w:pos="720"/>
+        </w:tabs>
+        <w:ind w:left="1200" w:hanging="480"/>
+      </w:pPr>
+    </w:lvl>
+    <w:lvl w:ilvl="2">
+      <w:numFmt w:val="bullet"/>
+      <w:lvlText w:val=" "/>
+      <w:lvlJc w:val="left"/>
+      <w:pPr>
+        <w:tabs>
+          <w:tab w:val="num" w:pos="1440"/>
+        </w:tabs>
+        <w:ind w:left="1920" w:hanging="480"/>
+      </w:pPr>
+    </w:lvl>
+    <w:lvl w:ilvl="3">
+      <w:numFmt w:val="bullet"/>
+      <w:lvlText w:val=" "/>
+      <w:lvlJc w:val="left"/>
+      <w:pPr>
+        <w:tabs>
+          <w:tab w:val="num" w:pos="2160"/>
+        </w:tabs>
+        <w:ind w:left="2640" w:hanging="480"/>
+      </w:pPr>
+    </w:lvl>
+    <w:lvl w:ilvl="4">
+      <w:numFmt w:val="bullet"/>
+      <w:lvlText w:val=" "/>
+      <w:lvlJc w:val="left"/>
+      <w:pPr>
+        <w:tabs>
+          <w:tab w:val="num" w:pos="2880"/>
+        </w:tabs>
+        <w:ind w:left="3360" w:hanging="480"/>
+      </w:pPr>
+    </w:lvl>
+    <w:lvl w:ilvl="5">
+      <w:numFmt w:val="bullet"/>
+      <w:lvlText w:val=" "/>
+      <w:lvlJc w:val="left"/>
+      <w:pPr>
+        <w:tabs>
+          <w:tab w:val="num" w:pos="3600"/>
+        </w:tabs>
+        <w:ind w:left="4080" w:hanging="480"/>
+      </w:pPr>
+    </w:lvl>
+    <w:lvl w:ilvl="6">
+      <w:numFmt w:val="bullet"/>
+      <w:lvlText w:val=" "/>
+      <w:lvlJc w:val="left"/>
+      <w:pPr>
+        <w:tabs>
+          <w:tab w:val="num" w:pos="4320"/>
+        </w:tabs>
+        <w:ind w:left="4800" w:hanging="480"/>
+      </w:pPr>
+    </w:lvl>
+  </w:abstractNum>
+  <w:abstractNum w:abstractNumId="991">
+    <w:nsid w:val="e670c17f"/>
     <w:multiLevelType w:val="multilevel"/>
     <w:lvl w:ilvl="0">
       <w:numFmt w:val="bullet"/>
@@ -1605,38 +1772,44 @@
   <w:num w:numId="1">
     <w:abstractNumId w:val="0"/>
   </w:num>
-  <w:num w:numId="2">
-    <w:abstractNumId w:val="2"/>
+  <w:num w:numId="1000">
+    <w:abstractNumId w:val="990"/>
   </w:num>
-  <w:num w:numId="3">
-    <w:abstractNumId w:val="2"/>
+  <w:num w:numId="1001">
+    <w:abstractNumId w:val="991"/>
   </w:num>
-  <w:num w:numId="4">
-    <w:abstractNumId w:val="2"/>
+  <w:num w:numId="1002">
+    <w:abstractNumId w:val="991"/>
   </w:num>
-  <w:num w:numId="5">
-    <w:abstractNumId w:val="2"/>
+  <w:num w:numId="1003">
+    <w:abstractNumId w:val="991"/>
   </w:num>
-  <w:num w:numId="6">
-    <w:abstractNumId w:val="2"/>
+  <w:num w:numId="1004">
+    <w:abstractNumId w:val="991"/>
   </w:num>
-  <w:num w:numId="7">
-    <w:abstractNumId w:val="2"/>
+  <w:num w:numId="1005">
+    <w:abstractNumId w:val="991"/>
   </w:num>
-  <w:num w:numId="8">
-    <w:abstractNumId w:val="2"/>
+  <w:num w:numId="1006">
+    <w:abstractNumId w:val="991"/>
   </w:num>
-  <w:num w:numId="9">
-    <w:abstractNumId w:val="2"/>
+  <w:num w:numId="1007">
+    <w:abstractNumId w:val="991"/>
   </w:num>
-  <w:num w:numId="10">
-    <w:abstractNumId w:val="2"/>
+  <w:num w:numId="1008">
+    <w:abstractNumId w:val="991"/>
   </w:num>
-  <w:num w:numId="11">
-    <w:abstractNumId w:val="2"/>
+  <w:num w:numId="1009">
+    <w:abstractNumId w:val="991"/>
   </w:num>
-  <w:num w:numId="12">
-    <w:abstractNumId w:val="2"/>
+  <w:num w:numId="1010">
+    <w:abstractNumId w:val="991"/>
+  </w:num>
+  <w:num w:numId="1011">
+    <w:abstractNumId w:val="991"/>
+  </w:num>
+  <w:num w:numId="1012">
+    <w:abstractNumId w:val="991"/>
   </w:num>
 </w:numbering>
 </file>
@@ -1662,13 +1835,25 @@
   <w:style w:type="paragraph" w:default="1" w:styleId="Normal">
     <w:name w:val="Normal"/>
     <w:qFormat/>
+  </w:style>
+  <w:style w:type="paragraph" w:styleId="BodyText">
+    <w:name w:val="Body Text"/>
+    <w:basedOn w:val="Normal"/>
+    <w:link w:val="BodyTextChar"/>
     <w:pPr>
       <w:spacing w:before="180" w:after="180"/>
     </w:pPr>
-  </w:style>
-  <w:style w:type="paragraph" w:styleId="Compact">
+    <w:qFormat/>
+  </w:style>
+  <w:style w:type="paragraph" w:customStyle="1" w:styleId="FirstParagraph">
+    <w:name w:val="First Paragraph"/>
+    <w:basedOn w:val="BodyText"/>
+    <w:next w:val="BodyText"/>
+    <w:qFormat/>
+  </w:style>
+  <w:style w:type="paragraph" w:customStyle="1" w:styleId="Compact">
     <w:name w:val="Compact"/>
-    <w:basedOn w:val="Normal"/>
+    <w:basedOn w:val="BodyText"/>
     <w:qFormat/>
     <w:pPr>
       <w:spacing w:before="36" w:after="36"/>
@@ -1677,7 +1862,7 @@
   <w:style w:type="paragraph" w:styleId="Title">
     <w:name w:val="Title"/>
     <w:basedOn w:val="Normal"/>
-    <w:next w:val="Normal"/>
+    <w:next w:val="BodyText"/>
     <w:qFormat/>
     <w:pPr>
       <w:keepNext/>
@@ -1694,9 +1879,25 @@
       <w:szCs w:val="36"/>
     </w:rPr>
   </w:style>
-  <w:style w:type="paragraph" w:styleId="Authors">
-    <w:name w:val="Authors"/>
-    <w:next w:val="Normal"/>
+  <w:style w:type="paragraph" w:styleId="Subtitle">
+    <w:name w:val="Subtitle"/>
+    <w:basedOn w:val="Title"/>
+    <w:next w:val="BodyText"/>
+    <w:qFormat/>
+    <w:pPr>
+      <w:keepNext/>
+      <w:keepLines/>
+      <w:spacing w:before="240" w:after="240"/>
+      <w:jc w:val="center"/>
+    </w:pPr>
+    <w:rPr>
+      <w:sz w:val="30"/>
+      <w:szCs w:val="30"/>
+    </w:rPr>
+  </w:style>
+  <w:style w:type="paragraph" w:customStyle="1" w:styleId="Author">
+    <w:name w:val="Author"/>
+    <w:next w:val="BodyText"/>
     <w:qFormat/>
     <w:pPr>
       <w:keepNext/>
@@ -1706,7 +1907,7 @@
   </w:style>
   <w:style w:type="paragraph" w:styleId="Date">
     <w:name w:val="Date"/>
-    <w:next w:val="Normal"/>
+    <w:next w:val="BodyText"/>
     <w:qFormat/>
     <w:pPr>
       <w:keepNext/>
@@ -1714,10 +1915,33 @@
       <w:jc w:val="center"/>
     </w:pPr>
   </w:style>
+  <w:style w:type="paragraph" w:customStyle="1" w:styleId="Abstract">
+    <w:name w:val="Abstract"/>
+    <w:basedOn w:val="Normal"/>
+    <w:next w:val="BodyText"/>
+    <w:qFormat/>
+    <w:pPr>
+      <w:keepNext/>
+      <w:keepLines/>
+      <w:spacing w:before="300" w:after="300"/>
+    </w:pPr>
+    <w:rPr>
+      <w:sz w:val="20"/>
+      <w:szCs w:val="20"/>
+    </w:rPr>
+  </w:style>
+  <w:style w:type="paragraph" w:styleId="Bibliography">
+    <w:name w:val="Bibliography"/>
+    <w:basedOn w:val="Normal"/>
+    <w:next w:val="Bibliography"/>
+    <w:qFormat/>
+    <w:pPr/>
+    <w:rPr/>
+  </w:style>
   <w:style w:type="paragraph" w:styleId="Heading1">
     <w:name w:val="Heading 1"/>
     <w:basedOn w:val="Normal"/>
-    <w:next w:val="Normal"/>
+    <w:next w:val="BodyText"/>
     <w:uiPriority w:val="9"/>
     <w:qFormat/>
     <w:pPr>
@@ -1731,14 +1955,14 @@
       <w:b/>
       <w:bCs/>
       <w:color w:val="345A8A" w:themeColor="accent1" w:themeShade="B5"/>
-      <w:sz w:val="36"/>
-      <w:szCs w:val="36"/>
+      <w:sz w:val="32"/>
+      <w:szCs w:val="32"/>
     </w:rPr>
   </w:style>
   <w:style w:type="paragraph" w:styleId="Heading2">
     <w:name w:val="Heading 2"/>
     <w:basedOn w:val="Normal"/>
-    <w:next w:val="Normal"/>
+    <w:next w:val="BodyText"/>
     <w:uiPriority w:val="9"/>
     <w:unhideWhenUsed/>
     <w:qFormat/>
@@ -1760,7 +1984,7 @@
   <w:style w:type="paragraph" w:styleId="Heading3">
     <w:name w:val="Heading 3"/>
     <w:basedOn w:val="Normal"/>
-    <w:next w:val="Normal"/>
+    <w:next w:val="BodyText"/>
     <w:uiPriority w:val="9"/>
     <w:unhideWhenUsed/>
     <w:qFormat/>
@@ -1782,7 +2006,7 @@
   <w:style w:type="paragraph" w:styleId="Heading4">
     <w:name w:val="Heading 4"/>
     <w:basedOn w:val="Normal"/>
-    <w:next w:val="Normal"/>
+    <w:next w:val="BodyText"/>
     <w:uiPriority w:val="9"/>
     <w:unhideWhenUsed/>
     <w:qFormat/>
@@ -1804,7 +2028,7 @@
   <w:style w:type="paragraph" w:styleId="Heading5">
     <w:name w:val="Heading 5"/>
     <w:basedOn w:val="Normal"/>
-    <w:next w:val="Normal"/>
+    <w:next w:val="BodyText"/>
     <w:uiPriority w:val="9"/>
     <w:unhideWhenUsed/>
     <w:qFormat/>
@@ -1823,15 +2047,16 @@
       <w:szCs w:val="24"/>
     </w:rPr>
   </w:style>
-  <w:style w:type="paragraph" w:styleId="BlockQuote">
-    <w:name w:val="Block Quote"/>
-    <w:basedOn w:val="Normal"/>
-    <w:next w:val="Normal"/>
+  <w:style w:type="paragraph" w:styleId="BlockText">
+    <w:name w:val="Block Text"/>
+    <w:basedOn w:val="BodyText"/>
+    <w:next w:val="BodyText"/>
     <w:uiPriority w:val="9"/>
     <w:unhideWhenUsed/>
     <w:qFormat/>
     <w:pPr>
       <w:spacing w:before="100" w:after="100"/>
+      <w:ind w:firstLine="0"/>
     </w:pPr>
     <w:rPr>
       <w:rFonts w:asciiTheme="majorHAnsi" w:eastAsiaTheme="majorEastAsia" w:hAnsiTheme="majorHAnsi" w:cstheme="majorBidi"/>
@@ -1839,6 +2064,14 @@
       <w:sz w:val="20"/>
       <w:szCs w:val="20"/>
     </w:rPr>
+  </w:style>
+  <w:style w:type="paragraph" w:styleId="FootnoteText">
+    <w:name w:val="Footnote Text"/>
+    <w:basedOn w:val="Normal"/>
+    <w:next w:val="FootnoteText"/>
+    <w:uiPriority w:val="9"/>
+    <w:unhideWhenUsed/>
+    <w:qFormat/>
   </w:style>
   <w:style w:type="character" w:default="1" w:styleId="DefaultParagraphFont">
     <w:name w:val="Default Paragraph Font"/>
@@ -1860,7 +2093,7 @@
       </w:tblCellMar>
     </w:tblPr>
   </w:style>
-  <w:style w:type="paragraph" w:styleId="DefinitionTerm">
+  <w:style w:type="paragraph" w:customStyle="1" w:styleId="DefinitionTerm">
     <w:name w:val="Definition Term"/>
     <w:basedOn w:val="Normal"/>
     <w:next w:val="Definition"/>
@@ -1873,20 +2106,12 @@
       <w:b/>
     </w:rPr>
   </w:style>
-  <w:style w:type="paragraph" w:styleId="Definition">
+  <w:style w:type="paragraph" w:customStyle="1" w:styleId="Definition">
     <w:name w:val="Definition"/>
     <w:basedOn w:val="Normal"/>
   </w:style>
-  <w:style w:type="paragraph" w:styleId="BodyText">
-    <w:name w:val="Body Text"/>
-    <w:basedOn w:val="Normal"/>
-    <w:link w:val="BodyTextChar"/>
-    <w:pPr>
-      <w:spacing w:after="120"/>
-    </w:pPr>
-  </w:style>
-  <w:style w:type="paragraph" w:styleId="TableCaption">
-    <w:name w:val="Table Caption"/>
+  <w:style w:type="paragraph" w:styleId="Caption">
+    <w:name w:val="Caption"/>
     <w:basedOn w:val="Normal"/>
     <w:link w:val="BodyTextChar"/>
     <w:pPr>
@@ -1896,16 +2121,27 @@
       <w:i/>
     </w:rPr>
   </w:style>
-  <w:style w:type="paragraph" w:styleId="ImageCaption">
+  <w:style w:type="paragraph" w:customStyle="1" w:styleId="TableCaption">
+    <w:name w:val="Table Caption"/>
+    <w:basedOn w:val="Caption"/>
+    <w:pPr>
+      <w:keepNext/>
+    </w:pPr>
+  </w:style>
+  <w:style w:type="paragraph" w:customStyle="1" w:styleId="ImageCaption">
     <w:name w:val="Image Caption"/>
+    <w:basedOn w:val="Caption"/>
+  </w:style>
+  <w:style w:type="paragraph" w:customStyle="1" w:styleId="Figure">
+    <w:name w:val="Figure"/>
     <w:basedOn w:val="Normal"/>
-    <w:link w:val="BodyTextChar"/>
+  </w:style>
+  <w:style w:type="paragraph" w:customStyle="1" w:styleId="FigureWithCaption">
+    <w:name w:val="Figure with Caption"/>
+    <w:basedOn w:val="Figure"/>
     <w:pPr>
-      <w:spacing w:before="0" w:after="120"/>
+      <w:keepNext/>
     </w:pPr>
-    <w:rPr>
-      <w:i/>
-    </w:rPr>
   </w:style>
   <w:style w:type="character" w:customStyle="1" w:styleId="BodyTextChar">
     <w:name w:val="Body Text Char"/>
@@ -1920,18 +2156,36 @@
       <w:sz w:val="22"/>
     </w:rPr>
   </w:style>
-  <w:style w:type="character" w:customStyle="1" w:styleId="FootnoteRef">
-    <w:name w:val="Footnote Ref"/>
+  <w:style w:type="character" w:styleId="FootnoteReference">
+    <w:name w:val="Footnote Reference"/>
     <w:basedOn w:val="BodyTextChar"/>
     <w:rPr>
       <w:vertAlign w:val="superscript"/>
     </w:rPr>
   </w:style>
-  <w:style w:type="character" w:customStyle="1" w:styleId="Link">
-    <w:name w:val="Link"/>
+  <w:style w:type="character" w:styleId="Hyperlink">
+    <w:name w:val="Hyperlink"/>
     <w:basedOn w:val="BodyTextChar"/>
     <w:rPr>
       <w:color w:val="4F81BD" w:themeColor="accent1"/>
+    </w:rPr>
+  </w:style>
+  <w:style w:type="paragraph" w:styleId="TOCHeading">
+    <w:name w:val="TOC Heading"/>
+    <w:basedOn w:val="Heading1"/>
+    <w:next w:val="BodyText"/>
+    <w:uiPriority w:val="39"/>
+    <w:unhideWhenUsed/>
+    <w:qFormat/>
+    <w:pPr>
+      <w:spacing w:before="240" w:line="259" w:lineRule="auto"/>
+      <w:outlineLvl w:val="9"/>
+    </w:pPr>
+    <w:rPr>
+      <w:rFonts w:asciiTheme="majorHAnsi" w:eastAsiaTheme="majorEastAsia" w:hAnsiTheme="majorHAnsi" w:cstheme="majorBidi"/>
+      <w:b w:val="0"/>
+      <w:bCs w:val="0"/>
+      <w:color w:val="365F91" w:themeColor="accent1" w:themeShade="BF"/>
     </w:rPr>
   </w:style>
   <w:style w:type="paragraph" w:customStyle="1" w:styleId="SourceCode">
@@ -1940,6 +2194,7 @@
     <w:link w:val="VerbatimChar"/>
     <w:pPr>
       <w:wordWrap w:val="off"/>
+      <w:noProof/>
     </w:pPr>
   </w:style>
   <w:style w:type="character" w:customStyle="1" w:styleId="KeywordTok">
@@ -1978,6 +2233,13 @@
       <w:color w:val="40a070"/>
     </w:rPr>
   </w:style>
+  <w:style w:type="character" w:customStyle="1" w:styleId="ConstantTok">
+    <w:name w:val="ConstantTok"/>
+    <w:basedOn w:val="VerbatimChar"/>
+    <w:rPr>
+      <w:color w:val="880000"/>
+    </w:rPr>
+  </w:style>
   <w:style w:type="character" w:customStyle="1" w:styleId="CharTok">
     <w:name w:val="CharTok"/>
     <w:basedOn w:val="VerbatimChar"/>
@@ -1985,6 +2247,13 @@
       <w:color w:val="4070a0"/>
     </w:rPr>
   </w:style>
+  <w:style w:type="character" w:customStyle="1" w:styleId="SpecialCharTok">
+    <w:name w:val="SpecialCharTok"/>
+    <w:basedOn w:val="VerbatimChar"/>
+    <w:rPr>
+      <w:color w:val="4070a0"/>
+    </w:rPr>
+  </w:style>
   <w:style w:type="character" w:customStyle="1" w:styleId="StringTok">
     <w:name w:val="StringTok"/>
     <w:basedOn w:val="VerbatimChar"/>
@@ -1992,6 +2261,25 @@
       <w:color w:val="4070a0"/>
     </w:rPr>
   </w:style>
+  <w:style w:type="character" w:customStyle="1" w:styleId="VerbatimStringTok">
+    <w:name w:val="VerbatimStringTok"/>
+    <w:basedOn w:val="VerbatimChar"/>
+    <w:rPr>
+      <w:color w:val="4070a0"/>
+    </w:rPr>
+  </w:style>
+  <w:style w:type="character" w:customStyle="1" w:styleId="SpecialStringTok">
+    <w:name w:val="SpecialStringTok"/>
+    <w:basedOn w:val="VerbatimChar"/>
+    <w:rPr>
+      <w:color w:val="bb6688"/>
+    </w:rPr>
+  </w:style>
+  <w:style w:type="character" w:customStyle="1" w:styleId="ImportTok">
+    <w:name w:val="ImportTok"/>
+    <w:basedOn w:val="VerbatimChar"/>
+    <w:rPr/>
+  </w:style>
   <w:style w:type="character" w:customStyle="1" w:styleId="CommentTok">
     <w:name w:val="CommentTok"/>
     <w:basedOn w:val="VerbatimChar"/>
@@ -2000,6 +2288,32 @@
       <w:i/>
     </w:rPr>
   </w:style>
+  <w:style w:type="character" w:customStyle="1" w:styleId="DocumentationTok">
+    <w:name w:val="DocumentationTok"/>
+    <w:basedOn w:val="VerbatimChar"/>
+    <w:rPr>
+      <w:color w:val="ba2121"/>
+      <w:i/>
+    </w:rPr>
+  </w:style>
+  <w:style w:type="character" w:customStyle="1" w:styleId="AnnotationTok">
+    <w:name w:val="AnnotationTok"/>
+    <w:basedOn w:val="VerbatimChar"/>
+    <w:rPr>
+      <w:color w:val="60a0b0"/>
+      <w:b/>
+      <w:i/>
+    </w:rPr>
+  </w:style>
+  <w:style w:type="character" w:customStyle="1" w:styleId="CommentVarTok">
+    <w:name w:val="CommentVarTok"/>
+    <w:basedOn w:val="VerbatimChar"/>
+    <w:rPr>
+      <w:color w:val="60a0b0"/>
+      <w:b/>
+      <w:i/>
+    </w:rPr>
+  </w:style>
   <w:style w:type="character" w:customStyle="1" w:styleId="OtherTok">
     <w:name w:val="OtherTok"/>
     <w:basedOn w:val="VerbatimChar"/>
@@ -2007,6 +2321,82 @@
       <w:color w:val="007020"/>
     </w:rPr>
   </w:style>
+  <w:style w:type="character" w:customStyle="1" w:styleId="FunctionTok">
+    <w:name w:val="FunctionTok"/>
+    <w:basedOn w:val="VerbatimChar"/>
+    <w:rPr>
+      <w:color w:val="06287e"/>
+    </w:rPr>
+  </w:style>
+  <w:style w:type="character" w:customStyle="1" w:styleId="VariableTok">
+    <w:name w:val="VariableTok"/>
+    <w:basedOn w:val="VerbatimChar"/>
+    <w:rPr>
+      <w:color w:val="19177c"/>
+    </w:rPr>
+  </w:style>
+  <w:style w:type="character" w:customStyle="1" w:styleId="ControlFlowTok">
+    <w:name w:val="ControlFlowTok"/>
+    <w:basedOn w:val="VerbatimChar"/>
+    <w:rPr>
+      <w:color w:val="007020"/>
+      <w:b/>
+    </w:rPr>
+  </w:style>
+  <w:style w:type="character" w:customStyle="1" w:styleId="OperatorTok">
+    <w:name w:val="OperatorTok"/>
+    <w:basedOn w:val="VerbatimChar"/>
+    <w:rPr>
+      <w:color w:val="666666"/>
+    </w:rPr>
+  </w:style>
+  <w:style w:type="character" w:customStyle="1" w:styleId="BuiltInTok">
+    <w:name w:val="BuiltInTok"/>
+    <w:basedOn w:val="VerbatimChar"/>
+    <w:rPr/>
+  </w:style>
+  <w:style w:type="character" w:customStyle="1" w:styleId="ExtensionTok">
+    <w:name w:val="ExtensionTok"/>
+    <w:basedOn w:val="VerbatimChar"/>
+    <w:rPr/>
+  </w:style>
+  <w:style w:type="character" w:customStyle="1" w:styleId="PreprocessorTok">
+    <w:name w:val="PreprocessorTok"/>
+    <w:basedOn w:val="VerbatimChar"/>
+    <w:rPr>
+      <w:color w:val="bc7a00"/>
+    </w:rPr>
+  </w:style>
+  <w:style w:type="character" w:customStyle="1" w:styleId="AttributeTok">
+    <w:name w:val="AttributeTok"/>
+    <w:basedOn w:val="VerbatimChar"/>
+    <w:rPr>
+      <w:color w:val="7d9029"/>
+    </w:rPr>
+  </w:style>
+  <w:style w:type="character" w:customStyle="1" w:styleId="RegionMarkerTok">
+    <w:name w:val="RegionMarkerTok"/>
+    <w:basedOn w:val="VerbatimChar"/>
+    <w:rPr/>
+  </w:style>
+  <w:style w:type="character" w:customStyle="1" w:styleId="InformationTok">
+    <w:name w:val="InformationTok"/>
+    <w:basedOn w:val="VerbatimChar"/>
+    <w:rPr>
+      <w:color w:val="60a0b0"/>
+      <w:b/>
+      <w:i/>
+    </w:rPr>
+  </w:style>
+  <w:style w:type="character" w:customStyle="1" w:styleId="WarningTok">
+    <w:name w:val="WarningTok"/>
+    <w:basedOn w:val="VerbatimChar"/>
+    <w:rPr>
+      <w:color w:val="60a0b0"/>
+      <w:b/>
+      <w:i/>
+    </w:rPr>
+  </w:style>
   <w:style w:type="character" w:customStyle="1" w:styleId="AlertTok">
     <w:name w:val="AlertTok"/>
     <w:basedOn w:val="VerbatimChar"/>
@@ -2014,18 +2404,6 @@
       <w:color w:val="ff0000"/>
       <w:b/>
     </w:rPr>
-  </w:style>
-  <w:style w:type="character" w:customStyle="1" w:styleId="FunctionTok">
-    <w:name w:val="FunctionTok"/>
-    <w:basedOn w:val="VerbatimChar"/>
-    <w:rPr>
-      <w:color w:val="06287e"/>
-    </w:rPr>
-  </w:style>
-  <w:style w:type="character" w:customStyle="1" w:styleId="RegionMarkerTok">
-    <w:name w:val="RegionMarkerTok"/>
-    <w:basedOn w:val="VerbatimChar"/>
-    <w:rPr/>
   </w:style>
   <w:style w:type="character" w:customStyle="1" w:styleId="ErrorTok">
     <w:name w:val="ErrorTok"/>

</xml_diff>

<commit_message>
New positions and skills.
</commit_message>
<xml_diff>
--- a/output/cristobal-resume.docx
+++ b/output/cristobal-resume.docx
@@ -254,16 +254,16 @@
         </w:numPr>
       </w:pPr>
       <w:r>
-        <w:t xml:space="preserve">Since July 2015</w:t>
-      </w:r>
-      <w:r>
-        <w:t xml:space="preserve"> </w:t>
-      </w:r>
-      <w:r>
-        <w:rPr>
-          <w:b/>
-        </w:rPr>
-        <w:t xml:space="preserve">VATIA Energía</w:t>
+        <w:t xml:space="preserve">Since March 2016</w:t>
+      </w:r>
+      <w:r>
+        <w:t xml:space="preserve"> </w:t>
+      </w:r>
+      <w:r>
+        <w:rPr>
+          <w:b/>
+        </w:rPr>
+        <w:t xml:space="preserve">Mukabe</w:t>
       </w:r>
       <w:r>
         <w:t xml:space="preserve">,</w:t>
@@ -275,7 +275,7 @@
         <w:rPr>
           <w:i/>
         </w:rPr>
-        <w:t xml:space="preserve">Full Stack Developer</w:t>
+        <w:t xml:space="preserve">Founder &amp; CTO</w:t>
       </w:r>
       <w:r>
         <w:t xml:space="preserve">.</w:t>
@@ -293,10 +293,36 @@
         <w:rPr>
           <w:i/>
         </w:rPr>
-        <w:t xml:space="preserve">Energy Sequence</w:t>
-      </w:r>
-      <w:r>
-        <w:t xml:space="preserve">: web platform for automatic</w:t>
+        <w:t xml:space="preserve">Mukabe</w:t>
+      </w:r>
+      <w:r>
+        <w:t xml:space="preserve"> </w:t>
+      </w:r>
+      <w:r>
+        <w:t xml:space="preserve">is the new way of navigate through information, the new social and online organization, and the new way to get visibility for you, your projects or your company.</w:t>
+      </w:r>
+    </w:p>
+    <w:p>
+      <w:pPr>
+        <w:numPr>
+          <w:numId w:val="1003"/>
+          <w:ilvl w:val="0"/>
+        </w:numPr>
+      </w:pPr>
+      <w:r>
+        <w:t xml:space="preserve">Since February 2016</w:t>
+      </w:r>
+      <w:r>
+        <w:t xml:space="preserve"> </w:t>
+      </w:r>
+      <w:r>
+        <w:rPr>
+          <w:b/>
+        </w:rPr>
+        <w:t xml:space="preserve">VATIA Energía</w:t>
+      </w:r>
+      <w:r>
+        <w:t xml:space="preserve">,</w:t>
       </w:r>
       <w:r>
         <w:t xml:space="preserve"> </w:t>
@@ -305,54 +331,7 @@
         <w:rPr>
           <w:i/>
         </w:rPr>
-        <w:t xml:space="preserve">Virtual Energetic Audit</w:t>
-      </w:r>
-      <w:r>
-        <w:t xml:space="preserve">,</w:t>
-      </w:r>
-      <w:r>
-        <w:t xml:space="preserve"> </w:t>
-      </w:r>
-      <w:r>
-        <w:rPr>
-          <w:i/>
-        </w:rPr>
-        <w:t xml:space="preserve">Energetic Benchmarking</w:t>
-      </w:r>
-      <w:r>
-        <w:t xml:space="preserve">, and more.</w:t>
-      </w:r>
-    </w:p>
-    <w:p>
-      <w:pPr>
-        <w:numPr>
-          <w:numId w:val="1003"/>
-          <w:ilvl w:val="0"/>
-        </w:numPr>
-      </w:pPr>
-      <w:r>
-        <w:t xml:space="preserve">Since 2015</w:t>
-      </w:r>
-      <w:r>
-        <w:t xml:space="preserve"> </w:t>
-      </w:r>
-      <w:r>
-        <w:rPr>
-          <w:b/>
-        </w:rPr>
-        <w:t xml:space="preserve">RegaloInteligente</w:t>
-      </w:r>
-      <w:r>
-        <w:t xml:space="preserve">,</w:t>
-      </w:r>
-      <w:r>
-        <w:t xml:space="preserve"> </w:t>
-      </w:r>
-      <w:r>
-        <w:rPr>
-          <w:i/>
-        </w:rPr>
-        <w:t xml:space="preserve">Founder</w:t>
+        <w:t xml:space="preserve">Software Engineering Manager</w:t>
       </w:r>
       <w:r>
         <w:t xml:space="preserve">.</w:t>
@@ -367,31 +346,7 @@
         </w:numPr>
       </w:pPr>
       <w:r>
-        <w:t xml:space="preserve">Search engine of gifts with parameters like gender and age, and filter for prices.</w:t>
-      </w:r>
-    </w:p>
-    <w:p>
-      <w:pPr>
-        <w:pStyle w:val="Compact"/>
-        <w:numPr>
-          <w:numId w:val="1005"/>
-          <w:ilvl w:val="1"/>
-        </w:numPr>
-      </w:pPr>
-      <w:r>
-        <w:t xml:space="preserve">Web and Android applications (available in Google Play).</w:t>
-      </w:r>
-    </w:p>
-    <w:p>
-      <w:pPr>
-        <w:pStyle w:val="Compact"/>
-        <w:numPr>
-          <w:numId w:val="1005"/>
-          <w:ilvl w:val="1"/>
-        </w:numPr>
-      </w:pPr>
-      <w:r>
-        <w:t xml:space="preserve">Twitter bot with auto posting and automatic reply.</w:t>
+        <w:t xml:space="preserve">Web development &amp; DevOps.</w:t>
       </w:r>
     </w:p>
     <w:p>
@@ -402,16 +357,16 @@
         </w:numPr>
       </w:pPr>
       <w:r>
-        <w:t xml:space="preserve">2014 – 2015</w:t>
-      </w:r>
-      <w:r>
-        <w:t xml:space="preserve"> </w:t>
-      </w:r>
-      <w:r>
-        <w:rPr>
-          <w:b/>
-        </w:rPr>
-        <w:t xml:space="preserve">Axafone</w:t>
+        <w:t xml:space="preserve">July 2015 – February 2016</w:t>
+      </w:r>
+      <w:r>
+        <w:t xml:space="preserve"> </w:t>
+      </w:r>
+      <w:r>
+        <w:rPr>
+          <w:b/>
+        </w:rPr>
+        <w:t xml:space="preserve">VATIA Energía</w:t>
       </w:r>
       <w:r>
         <w:t xml:space="preserve">,</w:t>
@@ -423,7 +378,7 @@
         <w:rPr>
           <w:i/>
         </w:rPr>
-        <w:t xml:space="preserve">Consultant</w:t>
+        <w:t xml:space="preserve">Full Stack Developer</w:t>
       </w:r>
       <w:r>
         <w:t xml:space="preserve">.</w:t>
@@ -438,31 +393,31 @@
         </w:numPr>
       </w:pPr>
       <w:r>
-        <w:t xml:space="preserve">Web technology consultancy.</w:t>
-      </w:r>
-    </w:p>
-    <w:p>
-      <w:pPr>
-        <w:pStyle w:val="Compact"/>
-        <w:numPr>
-          <w:numId w:val="1006"/>
-          <w:ilvl w:val="1"/>
-        </w:numPr>
-      </w:pPr>
-      <w:r>
-        <w:t xml:space="preserve">Customized web crawlers.</w:t>
-      </w:r>
-    </w:p>
-    <w:p>
-      <w:pPr>
-        <w:pStyle w:val="Compact"/>
-        <w:numPr>
-          <w:numId w:val="1006"/>
-          <w:ilvl w:val="1"/>
-        </w:numPr>
-      </w:pPr>
-      <w:r>
-        <w:t xml:space="preserve">Speaker.</w:t>
+        <w:t xml:space="preserve">Web platform for automatic</w:t>
+      </w:r>
+      <w:r>
+        <w:t xml:space="preserve"> </w:t>
+      </w:r>
+      <w:r>
+        <w:rPr>
+          <w:i/>
+        </w:rPr>
+        <w:t xml:space="preserve">Virtual Energetic Audit</w:t>
+      </w:r>
+      <w:r>
+        <w:t xml:space="preserve">,</w:t>
+      </w:r>
+      <w:r>
+        <w:t xml:space="preserve"> </w:t>
+      </w:r>
+      <w:r>
+        <w:rPr>
+          <w:i/>
+        </w:rPr>
+        <w:t xml:space="preserve">Energetic Benchmarking</w:t>
+      </w:r>
+      <w:r>
+        <w:t xml:space="preserve">, and more.</w:t>
       </w:r>
     </w:p>
     <w:p>
@@ -473,16 +428,16 @@
         </w:numPr>
       </w:pPr>
       <w:r>
-        <w:t xml:space="preserve">2013 – 2014</w:t>
-      </w:r>
-      <w:r>
-        <w:t xml:space="preserve"> </w:t>
-      </w:r>
-      <w:r>
-        <w:rPr>
-          <w:b/>
-        </w:rPr>
-        <w:t xml:space="preserve">CursosDeSEO</w:t>
+        <w:t xml:space="preserve">Since 2015</w:t>
+      </w:r>
+      <w:r>
+        <w:t xml:space="preserve"> </w:t>
+      </w:r>
+      <w:r>
+        <w:rPr>
+          <w:b/>
+        </w:rPr>
+        <w:t xml:space="preserve">RegaloInteligente</w:t>
       </w:r>
       <w:r>
         <w:t xml:space="preserve">,</w:t>
@@ -495,53 +450,6 @@
           <w:i/>
         </w:rPr>
         <w:t xml:space="preserve">Founder</w:t>
-      </w:r>
-      <w:r>
-        <w:t xml:space="preserve">.</w:t>
-      </w:r>
-    </w:p>
-    <w:p>
-      <w:pPr>
-        <w:pStyle w:val="BlockText"/>
-        <w:numPr>
-          <w:numId w:val="1000"/>
-          <w:ilvl w:val="0"/>
-        </w:numPr>
-      </w:pPr>
-      <w:r>
-        <w:t xml:space="preserve">Search engine of courses from different platforms and formats.</w:t>
-      </w:r>
-    </w:p>
-    <w:p>
-      <w:pPr>
-        <w:numPr>
-          <w:numId w:val="1003"/>
-          <w:ilvl w:val="0"/>
-        </w:numPr>
-      </w:pPr>
-      <w:r>
-        <w:t xml:space="preserve">2011 – 2013</w:t>
-      </w:r>
-      <w:r>
-        <w:t xml:space="preserve"> </w:t>
-      </w:r>
-      <w:r>
-        <w:rPr>
-          <w:b/>
-        </w:rPr>
-        <w:t xml:space="preserve">Melomics Media</w:t>
-      </w:r>
-      <w:r>
-        <w:t xml:space="preserve">,</w:t>
-      </w:r>
-      <w:r>
-        <w:t xml:space="preserve"> </w:t>
-      </w:r>
-      <w:r>
-        <w:rPr>
-          <w:i/>
-        </w:rPr>
-        <w:t xml:space="preserve">Backend Developer, DevOps</w:t>
       </w:r>
       <w:r>
         <w:t xml:space="preserve">.</w:t>
@@ -556,7 +464,7 @@
         </w:numPr>
       </w:pPr>
       <w:r>
-        <w:t xml:space="preserve">Server side development and deployment of a massive online music repository, with search, streaming, purchases and public API.</w:t>
+        <w:t xml:space="preserve">Search engine of gifts with parameters like gender and age, and filter for prices.</w:t>
       </w:r>
     </w:p>
     <w:p>
@@ -568,7 +476,7 @@
         </w:numPr>
       </w:pPr>
       <w:r>
-        <w:t xml:space="preserve">Administration of cluster of Debian servers.</w:t>
+        <w:t xml:space="preserve">Web and Android applications (available in Google Play).</w:t>
       </w:r>
     </w:p>
     <w:p>
@@ -580,7 +488,7 @@
         </w:numPr>
       </w:pPr>
       <w:r>
-        <w:t xml:space="preserve">Development and deployment of automatic video edition software with additional post-processing capabilities as chroma key, effects, titles, subtitles, publishing,...</w:t>
+        <w:t xml:space="preserve">Twitter bot with auto posting and automatic reply.</w:t>
       </w:r>
     </w:p>
     <w:p>
@@ -591,16 +499,16 @@
         </w:numPr>
       </w:pPr>
       <w:r>
-        <w:t xml:space="preserve">2009 – 2011</w:t>
-      </w:r>
-      <w:r>
-        <w:t xml:space="preserve"> </w:t>
-      </w:r>
-      <w:r>
-        <w:rPr>
-          <w:b/>
-        </w:rPr>
-        <w:t xml:space="preserve">Universidad de Málaga</w:t>
+        <w:t xml:space="preserve">2014 – 2015</w:t>
+      </w:r>
+      <w:r>
+        <w:t xml:space="preserve"> </w:t>
+      </w:r>
+      <w:r>
+        <w:rPr>
+          <w:b/>
+        </w:rPr>
+        <w:t xml:space="preserve">Axafone</w:t>
       </w:r>
       <w:r>
         <w:t xml:space="preserve">,</w:t>
@@ -612,66 +520,7 @@
         <w:rPr>
           <w:i/>
         </w:rPr>
-        <w:t xml:space="preserve">Researcher</w:t>
-      </w:r>
-      <w:r>
-        <w:t xml:space="preserve">.</w:t>
-      </w:r>
-    </w:p>
-    <w:p>
-      <w:pPr>
-        <w:pStyle w:val="BlockText"/>
-        <w:numPr>
-          <w:numId w:val="1000"/>
-          <w:ilvl w:val="0"/>
-        </w:numPr>
-      </w:pPr>
-      <w:r>
-        <w:t xml:space="preserve">Computer vision research in the department of</w:t>
-      </w:r>
-      <w:r>
-        <w:t xml:space="preserve"> </w:t>
-      </w:r>
-      <w:r>
-        <w:rPr>
-          <w:i/>
-        </w:rPr>
-        <w:t xml:space="preserve">“Computational Intelligence and Image Analysis”</w:t>
-      </w:r>
-      <w:r>
-        <w:t xml:space="preserve">, managed by José Muñoz Perez and Enrique Dominguez Merino.</w:t>
-      </w:r>
-    </w:p>
-    <w:p>
-      <w:pPr>
-        <w:numPr>
-          <w:numId w:val="1003"/>
-          <w:ilvl w:val="0"/>
-        </w:numPr>
-      </w:pPr>
-      <w:r>
-        <w:t xml:space="preserve">2007 – 2009</w:t>
-      </w:r>
-      <w:r>
-        <w:t xml:space="preserve"> </w:t>
-      </w:r>
-      <w:r>
-        <w:rPr>
-          <w:b/>
-        </w:rPr>
-        <w:t xml:space="preserve">Tedial S.L.</w:t>
-      </w:r>
-      <w:r>
-        <w:t xml:space="preserve">,</w:t>
-      </w:r>
-      <w:r>
-        <w:t xml:space="preserve"> </w:t>
-      </w:r>
-      <w:r>
-        <w:rPr>
-          <w:i/>
-        </w:rPr>
-        <w:t xml:space="preserve">Backend Developer, System Administrator</w:t>
+        <w:t xml:space="preserve">Consultant</w:t>
       </w:r>
       <w:r>
         <w:t xml:space="preserve">.</w:t>
@@ -686,7 +535,7 @@
         </w:numPr>
       </w:pPr>
       <w:r>
-        <w:t xml:space="preserve">Server-side media storage technologies.</w:t>
+        <w:t xml:space="preserve">Web technology consultancy.</w:t>
       </w:r>
     </w:p>
     <w:p>
@@ -698,7 +547,7 @@
         </w:numPr>
       </w:pPr>
       <w:r>
-        <w:t xml:space="preserve">Authentication, authorization, and access control.</w:t>
+        <w:t xml:space="preserve">Customized web crawlers.</w:t>
       </w:r>
     </w:p>
     <w:p>
@@ -710,6 +559,254 @@
         </w:numPr>
       </w:pPr>
       <w:r>
+        <w:t xml:space="preserve">Speaker.</w:t>
+      </w:r>
+    </w:p>
+    <w:p>
+      <w:pPr>
+        <w:numPr>
+          <w:numId w:val="1003"/>
+          <w:ilvl w:val="0"/>
+        </w:numPr>
+      </w:pPr>
+      <w:r>
+        <w:t xml:space="preserve">2013 – 2014</w:t>
+      </w:r>
+      <w:r>
+        <w:t xml:space="preserve"> </w:t>
+      </w:r>
+      <w:r>
+        <w:rPr>
+          <w:b/>
+        </w:rPr>
+        <w:t xml:space="preserve">CursosDeSEO</w:t>
+      </w:r>
+      <w:r>
+        <w:t xml:space="preserve">,</w:t>
+      </w:r>
+      <w:r>
+        <w:t xml:space="preserve"> </w:t>
+      </w:r>
+      <w:r>
+        <w:rPr>
+          <w:i/>
+        </w:rPr>
+        <w:t xml:space="preserve">Founder</w:t>
+      </w:r>
+      <w:r>
+        <w:t xml:space="preserve">.</w:t>
+      </w:r>
+    </w:p>
+    <w:p>
+      <w:pPr>
+        <w:pStyle w:val="BlockText"/>
+        <w:numPr>
+          <w:numId w:val="1000"/>
+          <w:ilvl w:val="0"/>
+        </w:numPr>
+      </w:pPr>
+      <w:r>
+        <w:t xml:space="preserve">Search engine of courses from different platforms and formats.</w:t>
+      </w:r>
+    </w:p>
+    <w:p>
+      <w:pPr>
+        <w:numPr>
+          <w:numId w:val="1003"/>
+          <w:ilvl w:val="0"/>
+        </w:numPr>
+      </w:pPr>
+      <w:r>
+        <w:t xml:space="preserve">2011 – 2013</w:t>
+      </w:r>
+      <w:r>
+        <w:t xml:space="preserve"> </w:t>
+      </w:r>
+      <w:r>
+        <w:rPr>
+          <w:b/>
+        </w:rPr>
+        <w:t xml:space="preserve">Melomics Media</w:t>
+      </w:r>
+      <w:r>
+        <w:t xml:space="preserve">,</w:t>
+      </w:r>
+      <w:r>
+        <w:t xml:space="preserve"> </w:t>
+      </w:r>
+      <w:r>
+        <w:rPr>
+          <w:i/>
+        </w:rPr>
+        <w:t xml:space="preserve">Backend Developer, DevOps</w:t>
+      </w:r>
+      <w:r>
+        <w:t xml:space="preserve">.</w:t>
+      </w:r>
+    </w:p>
+    <w:p>
+      <w:pPr>
+        <w:pStyle w:val="Compact"/>
+        <w:numPr>
+          <w:numId w:val="1009"/>
+          <w:ilvl w:val="1"/>
+        </w:numPr>
+      </w:pPr>
+      <w:r>
+        <w:t xml:space="preserve">Server side development and deployment of a massive online music repository, with search, streaming, purchases and public API.</w:t>
+      </w:r>
+    </w:p>
+    <w:p>
+      <w:pPr>
+        <w:pStyle w:val="Compact"/>
+        <w:numPr>
+          <w:numId w:val="1009"/>
+          <w:ilvl w:val="1"/>
+        </w:numPr>
+      </w:pPr>
+      <w:r>
+        <w:t xml:space="preserve">Administration of cluster of Debian servers.</w:t>
+      </w:r>
+    </w:p>
+    <w:p>
+      <w:pPr>
+        <w:pStyle w:val="Compact"/>
+        <w:numPr>
+          <w:numId w:val="1009"/>
+          <w:ilvl w:val="1"/>
+        </w:numPr>
+      </w:pPr>
+      <w:r>
+        <w:t xml:space="preserve">Development and deployment of automatic video edition software with additional post-processing capabilities as chroma key, effects, titles, subtitles, publishing,...</w:t>
+      </w:r>
+    </w:p>
+    <w:p>
+      <w:pPr>
+        <w:numPr>
+          <w:numId w:val="1003"/>
+          <w:ilvl w:val="0"/>
+        </w:numPr>
+      </w:pPr>
+      <w:r>
+        <w:t xml:space="preserve">2009 – 2011</w:t>
+      </w:r>
+      <w:r>
+        <w:t xml:space="preserve"> </w:t>
+      </w:r>
+      <w:r>
+        <w:rPr>
+          <w:b/>
+        </w:rPr>
+        <w:t xml:space="preserve">Universidad de Málaga</w:t>
+      </w:r>
+      <w:r>
+        <w:t xml:space="preserve">,</w:t>
+      </w:r>
+      <w:r>
+        <w:t xml:space="preserve"> </w:t>
+      </w:r>
+      <w:r>
+        <w:rPr>
+          <w:i/>
+        </w:rPr>
+        <w:t xml:space="preserve">Researcher</w:t>
+      </w:r>
+      <w:r>
+        <w:t xml:space="preserve">.</w:t>
+      </w:r>
+    </w:p>
+    <w:p>
+      <w:pPr>
+        <w:pStyle w:val="BlockText"/>
+        <w:numPr>
+          <w:numId w:val="1000"/>
+          <w:ilvl w:val="0"/>
+        </w:numPr>
+      </w:pPr>
+      <w:r>
+        <w:t xml:space="preserve">Computer vision research in the department of</w:t>
+      </w:r>
+      <w:r>
+        <w:t xml:space="preserve"> </w:t>
+      </w:r>
+      <w:r>
+        <w:rPr>
+          <w:i/>
+        </w:rPr>
+        <w:t xml:space="preserve">“Computational Intelligence and Image Analysis”</w:t>
+      </w:r>
+      <w:r>
+        <w:t xml:space="preserve">, managed by José Muñoz Perez and Enrique Dominguez Merino.</w:t>
+      </w:r>
+    </w:p>
+    <w:p>
+      <w:pPr>
+        <w:numPr>
+          <w:numId w:val="1003"/>
+          <w:ilvl w:val="0"/>
+        </w:numPr>
+      </w:pPr>
+      <w:r>
+        <w:t xml:space="preserve">2007 – 2009</w:t>
+      </w:r>
+      <w:r>
+        <w:t xml:space="preserve"> </w:t>
+      </w:r>
+      <w:r>
+        <w:rPr>
+          <w:b/>
+        </w:rPr>
+        <w:t xml:space="preserve">Tedial S.L.</w:t>
+      </w:r>
+      <w:r>
+        <w:t xml:space="preserve">,</w:t>
+      </w:r>
+      <w:r>
+        <w:t xml:space="preserve"> </w:t>
+      </w:r>
+      <w:r>
+        <w:rPr>
+          <w:i/>
+        </w:rPr>
+        <w:t xml:space="preserve">Backend Developer, System Administrator</w:t>
+      </w:r>
+      <w:r>
+        <w:t xml:space="preserve">.</w:t>
+      </w:r>
+    </w:p>
+    <w:p>
+      <w:pPr>
+        <w:pStyle w:val="Compact"/>
+        <w:numPr>
+          <w:numId w:val="1010"/>
+          <w:ilvl w:val="1"/>
+        </w:numPr>
+      </w:pPr>
+      <w:r>
+        <w:t xml:space="preserve">Server-side media storage technologies.</w:t>
+      </w:r>
+    </w:p>
+    <w:p>
+      <w:pPr>
+        <w:pStyle w:val="Compact"/>
+        <w:numPr>
+          <w:numId w:val="1010"/>
+          <w:ilvl w:val="1"/>
+        </w:numPr>
+      </w:pPr>
+      <w:r>
+        <w:t xml:space="preserve">Authentication, authorization, and access control.</w:t>
+      </w:r>
+    </w:p>
+    <w:p>
+      <w:pPr>
+        <w:pStyle w:val="Compact"/>
+        <w:numPr>
+          <w:numId w:val="1010"/>
+          <w:ilvl w:val="1"/>
+        </w:numPr>
+      </w:pPr>
+      <w:r>
         <w:t xml:space="preserve">Management of surveillance cameras.</w:t>
       </w:r>
     </w:p>
@@ -717,7 +814,7 @@
       <w:pPr>
         <w:pStyle w:val="Compact"/>
         <w:numPr>
-          <w:numId w:val="1008"/>
+          <w:numId w:val="1010"/>
           <w:ilvl w:val="1"/>
         </w:numPr>
       </w:pPr>
@@ -946,7 +1043,7 @@
     <w:p>
       <w:pPr>
         <w:numPr>
-          <w:numId w:val="1009"/>
+          <w:numId w:val="1011"/>
           <w:ilvl w:val="0"/>
         </w:numPr>
       </w:pPr>
@@ -995,7 +1092,7 @@
     <w:p>
       <w:pPr>
         <w:numPr>
-          <w:numId w:val="1009"/>
+          <w:numId w:val="1011"/>
           <w:ilvl w:val="0"/>
         </w:numPr>
       </w:pPr>
@@ -1044,7 +1141,7 @@
     <w:p>
       <w:pPr>
         <w:numPr>
-          <w:numId w:val="1009"/>
+          <w:numId w:val="1011"/>
           <w:ilvl w:val="0"/>
         </w:numPr>
       </w:pPr>
@@ -1104,7 +1201,7 @@
       <w:pPr>
         <w:pStyle w:val="Compact"/>
         <w:numPr>
-          <w:numId w:val="1010"/>
+          <w:numId w:val="1012"/>
           <w:ilvl w:val="0"/>
         </w:numPr>
       </w:pPr>
@@ -1125,7 +1222,7 @@
       <w:pPr>
         <w:pStyle w:val="Compact"/>
         <w:numPr>
-          <w:numId w:val="1010"/>
+          <w:numId w:val="1012"/>
           <w:ilvl w:val="0"/>
         </w:numPr>
       </w:pPr>
@@ -1269,7 +1366,7 @@
         <w:pStyle w:val="Definition"/>
       </w:pPr>
       <w:r>
-        <w:t xml:space="preserve">VirtualEnv, Supervisor, Fabric, Upstart, Docker/Dokku, Vagrant.</w:t>
+        <w:t xml:space="preserve">Ansible, Fabric, VirtualEnv, Supervisor, Upstart, Docker/Dokku, Vagrant.</w:t>
       </w:r>
       <w:r>
         <w:t xml:space="preserve"> </w:t>
@@ -1314,7 +1411,7 @@
         <w:rPr>
           <w:b/>
         </w:rPr>
-        <w:t xml:space="preserve">SO:</w:t>
+        <w:t xml:space="preserve">Platforms:</w:t>
       </w:r>
     </w:p>
     <w:p>
@@ -1323,7 +1420,7 @@
         <w:pStyle w:val="Definition"/>
       </w:pPr>
       <w:r>
-        <w:t xml:space="preserve">GNU/Linux (SuSE Enterprise Server, Debian, Ubuntu), Android, Windows.</w:t>
+        <w:t xml:space="preserve">GNU/Linux (SuSE Enterprise Server, Debian, Ubuntu), Android. AWS, DigitalOcean.</w:t>
       </w:r>
       <w:r>
         <w:t xml:space="preserve"> </w:t>
@@ -1368,7 +1465,7 @@
       <w:pPr>
         <w:pStyle w:val="Compact"/>
         <w:numPr>
-          <w:numId w:val="1011"/>
+          <w:numId w:val="1013"/>
           <w:ilvl w:val="0"/>
         </w:numPr>
       </w:pPr>
@@ -1380,7 +1477,7 @@
       <w:pPr>
         <w:pStyle w:val="Compact"/>
         <w:numPr>
-          <w:numId w:val="1011"/>
+          <w:numId w:val="1013"/>
           <w:ilvl w:val="0"/>
         </w:numPr>
       </w:pPr>
@@ -1392,7 +1489,7 @@
       <w:pPr>
         <w:pStyle w:val="Compact"/>
         <w:numPr>
-          <w:numId w:val="1011"/>
+          <w:numId w:val="1013"/>
           <w:ilvl w:val="0"/>
         </w:numPr>
       </w:pPr>
@@ -1404,7 +1501,7 @@
       <w:pPr>
         <w:pStyle w:val="Compact"/>
         <w:numPr>
-          <w:numId w:val="1011"/>
+          <w:numId w:val="1013"/>
           <w:ilvl w:val="0"/>
         </w:numPr>
       </w:pPr>
@@ -1416,7 +1513,7 @@
       <w:pPr>
         <w:pStyle w:val="Compact"/>
         <w:numPr>
-          <w:numId w:val="1011"/>
+          <w:numId w:val="1013"/>
           <w:ilvl w:val="0"/>
         </w:numPr>
       </w:pPr>
@@ -1438,7 +1535,7 @@
       <w:pPr>
         <w:pStyle w:val="Compact"/>
         <w:numPr>
-          <w:numId w:val="1012"/>
+          <w:numId w:val="1014"/>
           <w:ilvl w:val="0"/>
         </w:numPr>
       </w:pPr>
@@ -1450,7 +1547,7 @@
       <w:pPr>
         <w:pStyle w:val="Compact"/>
         <w:numPr>
-          <w:numId w:val="1012"/>
+          <w:numId w:val="1014"/>
           <w:ilvl w:val="0"/>
         </w:numPr>
       </w:pPr>
@@ -1462,7 +1559,7 @@
       <w:pPr>
         <w:pStyle w:val="Compact"/>
         <w:numPr>
-          <w:numId w:val="1012"/>
+          <w:numId w:val="1014"/>
           <w:ilvl w:val="0"/>
         </w:numPr>
       </w:pPr>
@@ -1474,7 +1571,7 @@
       <w:pPr>
         <w:pStyle w:val="Compact"/>
         <w:numPr>
-          <w:numId w:val="1012"/>
+          <w:numId w:val="1014"/>
           <w:ilvl w:val="0"/>
         </w:numPr>
       </w:pPr>
@@ -1608,7 +1705,7 @@
     </w:lvl>
   </w:abstractNum>
   <w:abstractNum w:abstractNumId="990">
-    <w:nsid w:val="6b995fe6"/>
+    <w:nsid w:val="c181dffe"/>
     <w:multiLevelType w:val="multilevel"/>
     <w:lvl w:ilvl="0">
       <w:numFmt w:val="bullet"/>
@@ -1689,7 +1786,7 @@
     </w:lvl>
   </w:abstractNum>
   <w:abstractNum w:abstractNumId="991">
-    <w:nsid w:val="e670c17f"/>
+    <w:nsid w:val="e3bfb216"/>
     <w:multiLevelType w:val="multilevel"/>
     <w:lvl w:ilvl="0">
       <w:numFmt w:val="bullet"/>
@@ -1811,6 +1908,12 @@
   <w:num w:numId="1012">
     <w:abstractNumId w:val="991"/>
   </w:num>
+  <w:num w:numId="1013">
+    <w:abstractNumId w:val="991"/>
+  </w:num>
+  <w:num w:numId="1014">
+    <w:abstractNumId w:val="991"/>
+  </w:num>
 </w:numbering>
 </file>
 
@@ -1992,7 +2095,7 @@
       <w:keepNext/>
       <w:keepLines/>
       <w:spacing w:before="200" w:after="0"/>
-      <w:outlineLvl w:val="1"/>
+      <w:outlineLvl w:val="2"/>
     </w:pPr>
     <w:rPr>
       <w:rFonts w:asciiTheme="majorHAnsi" w:eastAsiaTheme="majorEastAsia" w:hAnsiTheme="majorHAnsi" w:cstheme="majorBidi"/>
@@ -2014,7 +2117,7 @@
       <w:keepNext/>
       <w:keepLines/>
       <w:spacing w:before="200" w:after="0"/>
-      <w:outlineLvl w:val="1"/>
+      <w:outlineLvl w:val="3"/>
     </w:pPr>
     <w:rPr>
       <w:rFonts w:asciiTheme="majorHAnsi" w:eastAsiaTheme="majorEastAsia" w:hAnsiTheme="majorHAnsi" w:cstheme="majorBidi"/>
@@ -2036,12 +2139,32 @@
       <w:keepNext/>
       <w:keepLines/>
       <w:spacing w:before="200" w:after="0"/>
-      <w:outlineLvl w:val="1"/>
+      <w:outlineLvl w:val="4"/>
     </w:pPr>
     <w:rPr>
       <w:rFonts w:asciiTheme="majorHAnsi" w:eastAsiaTheme="majorEastAsia" w:hAnsiTheme="majorHAnsi" w:cstheme="majorBidi"/>
       <w:i/>
       <w:iCs/>
+      <w:color w:val="4F81BD" w:themeColor="accent1"/>
+      <w:sz w:val="24"/>
+      <w:szCs w:val="24"/>
+    </w:rPr>
+  </w:style>
+  <w:style w:type="paragraph" w:styleId="Heading6">
+    <w:name w:val="Heading 6"/>
+    <w:basedOn w:val="Normal"/>
+    <w:next w:val="BodyText"/>
+    <w:uiPriority w:val="9"/>
+    <w:unhideWhenUsed/>
+    <w:qFormat/>
+    <w:pPr>
+      <w:keepNext/>
+      <w:keepLines/>
+      <w:spacing w:before="200" w:after="0"/>
+      <w:outlineLvl w:val="5"/>
+    </w:pPr>
+    <w:rPr>
+      <w:rFonts w:asciiTheme="majorHAnsi" w:eastAsiaTheme="majorEastAsia" w:hAnsiTheme="majorHAnsi" w:cstheme="majorBidi"/>
       <w:color w:val="4F81BD" w:themeColor="accent1"/>
       <w:sz w:val="24"/>
       <w:szCs w:val="24"/>
@@ -2194,7 +2317,6 @@
     <w:link w:val="VerbatimChar"/>
     <w:pPr>
       <w:wordWrap w:val="off"/>
-      <w:noProof/>
     </w:pPr>
   </w:style>
   <w:style w:type="character" w:customStyle="1" w:styleId="KeywordTok">

</xml_diff>

<commit_message>
Added 'Personal Projects' section.
</commit_message>
<xml_diff>
--- a/output/cristobal-resume.docx
+++ b/output/cristobal-resume.docx
@@ -254,16 +254,16 @@
         </w:numPr>
       </w:pPr>
       <w:r>
-        <w:t xml:space="preserve">Since March 2016</w:t>
-      </w:r>
-      <w:r>
-        <w:t xml:space="preserve"> </w:t>
-      </w:r>
-      <w:r>
-        <w:rPr>
-          <w:b/>
-        </w:rPr>
-        <w:t xml:space="preserve">Mukabe</w:t>
+        <w:t xml:space="preserve">Since February 2016</w:t>
+      </w:r>
+      <w:r>
+        <w:t xml:space="preserve"> </w:t>
+      </w:r>
+      <w:r>
+        <w:rPr>
+          <w:b/>
+        </w:rPr>
+        <w:t xml:space="preserve">VATIA Energía</w:t>
       </w:r>
       <w:r>
         <w:t xml:space="preserve">,</w:t>
@@ -275,7 +275,7 @@
         <w:rPr>
           <w:i/>
         </w:rPr>
-        <w:t xml:space="preserve">Founder &amp; CTO</w:t>
+        <w:t xml:space="preserve">Software Engineering Manager</w:t>
       </w:r>
       <w:r>
         <w:t xml:space="preserve">.</w:t>
@@ -290,48 +290,63 @@
         </w:numPr>
       </w:pPr>
       <w:r>
+        <w:t xml:space="preserve">Web development &amp; DevOps.</w:t>
+      </w:r>
+    </w:p>
+    <w:p>
+      <w:pPr>
+        <w:pStyle w:val="Compact"/>
+        <w:numPr>
+          <w:numId w:val="1004"/>
+          <w:ilvl w:val="1"/>
+        </w:numPr>
+      </w:pPr>
+      <w:r>
+        <w:t xml:space="preserve">Data analysis.</w:t>
+      </w:r>
+    </w:p>
+    <w:p>
+      <w:pPr>
+        <w:pStyle w:val="Compact"/>
+        <w:numPr>
+          <w:numId w:val="1004"/>
+          <w:ilvl w:val="1"/>
+        </w:numPr>
+      </w:pPr>
+      <w:r>
+        <w:t xml:space="preserve">Technologies: Node.js, Python, Celery, Django, Pandas, Matplotlib, MongoDB, Ansible, Fabric.</w:t>
+      </w:r>
+    </w:p>
+    <w:p>
+      <w:pPr>
+        <w:numPr>
+          <w:numId w:val="1003"/>
+          <w:ilvl w:val="0"/>
+        </w:numPr>
+      </w:pPr>
+      <w:r>
+        <w:t xml:space="preserve">July 2015 – February 2016</w:t>
+      </w:r>
+      <w:r>
+        <w:t xml:space="preserve"> </w:t>
+      </w:r>
+      <w:r>
+        <w:rPr>
+          <w:b/>
+        </w:rPr>
+        <w:t xml:space="preserve">VATIA Energía</w:t>
+      </w:r>
+      <w:r>
+        <w:t xml:space="preserve">,</w:t>
+      </w:r>
+      <w:r>
+        <w:t xml:space="preserve"> </w:t>
+      </w:r>
+      <w:r>
         <w:rPr>
           <w:i/>
         </w:rPr>
-        <w:t xml:space="preserve">Mukabe</w:t>
-      </w:r>
-      <w:r>
-        <w:t xml:space="preserve"> </w:t>
-      </w:r>
-      <w:r>
-        <w:t xml:space="preserve">is the new way of navigate through information, the new social and online organization, and the new way to get visibility for you, your projects or your company.</w:t>
-      </w:r>
-    </w:p>
-    <w:p>
-      <w:pPr>
-        <w:numPr>
-          <w:numId w:val="1003"/>
-          <w:ilvl w:val="0"/>
-        </w:numPr>
-      </w:pPr>
-      <w:r>
-        <w:t xml:space="preserve">Since February 2016</w:t>
-      </w:r>
-      <w:r>
-        <w:t xml:space="preserve"> </w:t>
-      </w:r>
-      <w:r>
-        <w:rPr>
-          <w:b/>
-        </w:rPr>
-        <w:t xml:space="preserve">VATIA Energía</w:t>
-      </w:r>
-      <w:r>
-        <w:t xml:space="preserve">,</w:t>
-      </w:r>
-      <w:r>
-        <w:t xml:space="preserve"> </w:t>
-      </w:r>
-      <w:r>
-        <w:rPr>
-          <w:i/>
-        </w:rPr>
-        <w:t xml:space="preserve">Software Engineering Manager</w:t>
+        <w:t xml:space="preserve">Full Stack Developer</w:t>
       </w:r>
       <w:r>
         <w:t xml:space="preserve">.</w:t>
@@ -346,7 +361,31 @@
         </w:numPr>
       </w:pPr>
       <w:r>
-        <w:t xml:space="preserve">Web development &amp; DevOps.</w:t>
+        <w:t xml:space="preserve">Web platform for automatic</w:t>
+      </w:r>
+      <w:r>
+        <w:t xml:space="preserve"> </w:t>
+      </w:r>
+      <w:r>
+        <w:rPr>
+          <w:i/>
+        </w:rPr>
+        <w:t xml:space="preserve">Virtual Energetic Audit</w:t>
+      </w:r>
+      <w:r>
+        <w:t xml:space="preserve">,</w:t>
+      </w:r>
+      <w:r>
+        <w:t xml:space="preserve"> </w:t>
+      </w:r>
+      <w:r>
+        <w:rPr>
+          <w:i/>
+        </w:rPr>
+        <w:t xml:space="preserve">Energetic Benchmarking</w:t>
+      </w:r>
+      <w:r>
+        <w:t xml:space="preserve">, and more.</w:t>
       </w:r>
     </w:p>
     <w:p>
@@ -357,16 +396,16 @@
         </w:numPr>
       </w:pPr>
       <w:r>
-        <w:t xml:space="preserve">July 2015 – February 2016</w:t>
-      </w:r>
-      <w:r>
-        <w:t xml:space="preserve"> </w:t>
-      </w:r>
-      <w:r>
-        <w:rPr>
-          <w:b/>
-        </w:rPr>
-        <w:t xml:space="preserve">VATIA Energía</w:t>
+        <w:t xml:space="preserve">2014 – 2015</w:t>
+      </w:r>
+      <w:r>
+        <w:t xml:space="preserve"> </w:t>
+      </w:r>
+      <w:r>
+        <w:rPr>
+          <w:b/>
+        </w:rPr>
+        <w:t xml:space="preserve">Axafone</w:t>
       </w:r>
       <w:r>
         <w:t xml:space="preserve">,</w:t>
@@ -378,7 +417,7 @@
         <w:rPr>
           <w:i/>
         </w:rPr>
-        <w:t xml:space="preserve">Full Stack Developer</w:t>
+        <w:t xml:space="preserve">Consultant</w:t>
       </w:r>
       <w:r>
         <w:t xml:space="preserve">.</w:t>
@@ -393,7 +432,54 @@
         </w:numPr>
       </w:pPr>
       <w:r>
-        <w:t xml:space="preserve">Web platform for automatic</w:t>
+        <w:t xml:space="preserve">Web technology consultancy.</w:t>
+      </w:r>
+    </w:p>
+    <w:p>
+      <w:pPr>
+        <w:pStyle w:val="Compact"/>
+        <w:numPr>
+          <w:numId w:val="1006"/>
+          <w:ilvl w:val="1"/>
+        </w:numPr>
+      </w:pPr>
+      <w:r>
+        <w:t xml:space="preserve">Customized web crawlers.</w:t>
+      </w:r>
+    </w:p>
+    <w:p>
+      <w:pPr>
+        <w:pStyle w:val="Compact"/>
+        <w:numPr>
+          <w:numId w:val="1006"/>
+          <w:ilvl w:val="1"/>
+        </w:numPr>
+      </w:pPr>
+      <w:r>
+        <w:t xml:space="preserve">Speaker.</w:t>
+      </w:r>
+    </w:p>
+    <w:p>
+      <w:pPr>
+        <w:numPr>
+          <w:numId w:val="1003"/>
+          <w:ilvl w:val="0"/>
+        </w:numPr>
+      </w:pPr>
+      <w:r>
+        <w:t xml:space="preserve">2011 – 2013</w:t>
+      </w:r>
+      <w:r>
+        <w:t xml:space="preserve"> </w:t>
+      </w:r>
+      <w:r>
+        <w:rPr>
+          <w:b/>
+        </w:rPr>
+        <w:t xml:space="preserve">Melomics Media</w:t>
+      </w:r>
+      <w:r>
+        <w:t xml:space="preserve">,</w:t>
       </w:r>
       <w:r>
         <w:t xml:space="preserve"> </w:t>
@@ -402,54 +488,7 @@
         <w:rPr>
           <w:i/>
         </w:rPr>
-        <w:t xml:space="preserve">Virtual Energetic Audit</w:t>
-      </w:r>
-      <w:r>
-        <w:t xml:space="preserve">,</w:t>
-      </w:r>
-      <w:r>
-        <w:t xml:space="preserve"> </w:t>
-      </w:r>
-      <w:r>
-        <w:rPr>
-          <w:i/>
-        </w:rPr>
-        <w:t xml:space="preserve">Energetic Benchmarking</w:t>
-      </w:r>
-      <w:r>
-        <w:t xml:space="preserve">, and more.</w:t>
-      </w:r>
-    </w:p>
-    <w:p>
-      <w:pPr>
-        <w:numPr>
-          <w:numId w:val="1003"/>
-          <w:ilvl w:val="0"/>
-        </w:numPr>
-      </w:pPr>
-      <w:r>
-        <w:t xml:space="preserve">Since 2015</w:t>
-      </w:r>
-      <w:r>
-        <w:t xml:space="preserve"> </w:t>
-      </w:r>
-      <w:r>
-        <w:rPr>
-          <w:b/>
-        </w:rPr>
-        <w:t xml:space="preserve">RegaloInteligente</w:t>
-      </w:r>
-      <w:r>
-        <w:t xml:space="preserve">,</w:t>
-      </w:r>
-      <w:r>
-        <w:t xml:space="preserve"> </w:t>
-      </w:r>
-      <w:r>
-        <w:rPr>
-          <w:i/>
-        </w:rPr>
-        <w:t xml:space="preserve">Founder</w:t>
+        <w:t xml:space="preserve">Backend Developer, DevOps</w:t>
       </w:r>
       <w:r>
         <w:t xml:space="preserve">.</w:t>
@@ -464,7 +503,7 @@
         </w:numPr>
       </w:pPr>
       <w:r>
-        <w:t xml:space="preserve">Search engine of gifts with parameters like gender and age, and filter for prices.</w:t>
+        <w:t xml:space="preserve">Server side development and deployment of a massive online music repository, with search, streaming, purchases and public API.</w:t>
       </w:r>
     </w:p>
     <w:p>
@@ -476,7 +515,7 @@
         </w:numPr>
       </w:pPr>
       <w:r>
-        <w:t xml:space="preserve">Web and Android applications (available in Google Play).</w:t>
+        <w:t xml:space="preserve">Administration of cluster of Debian servers.</w:t>
       </w:r>
     </w:p>
     <w:p>
@@ -488,7 +527,7 @@
         </w:numPr>
       </w:pPr>
       <w:r>
-        <w:t xml:space="preserve">Twitter bot with auto posting and automatic reply.</w:t>
+        <w:t xml:space="preserve">Development and deployment of automatic video edition software with additional post-processing capabilities as chroma key, effects, titles, subtitles, publishing,...</w:t>
       </w:r>
     </w:p>
     <w:p>
@@ -499,16 +538,16 @@
         </w:numPr>
       </w:pPr>
       <w:r>
-        <w:t xml:space="preserve">2014 – 2015</w:t>
-      </w:r>
-      <w:r>
-        <w:t xml:space="preserve"> </w:t>
-      </w:r>
-      <w:r>
-        <w:rPr>
-          <w:b/>
-        </w:rPr>
-        <w:t xml:space="preserve">Axafone</w:t>
+        <w:t xml:space="preserve">2009 – 2011</w:t>
+      </w:r>
+      <w:r>
+        <w:t xml:space="preserve"> </w:t>
+      </w:r>
+      <w:r>
+        <w:rPr>
+          <w:b/>
+        </w:rPr>
+        <w:t xml:space="preserve">Universidad de Málaga</w:t>
       </w:r>
       <w:r>
         <w:t xml:space="preserve">,</w:t>
@@ -520,7 +559,66 @@
         <w:rPr>
           <w:i/>
         </w:rPr>
-        <w:t xml:space="preserve">Consultant</w:t>
+        <w:t xml:space="preserve">Researcher</w:t>
+      </w:r>
+      <w:r>
+        <w:t xml:space="preserve">.</w:t>
+      </w:r>
+    </w:p>
+    <w:p>
+      <w:pPr>
+        <w:pStyle w:val="BlockText"/>
+        <w:numPr>
+          <w:numId w:val="1000"/>
+          <w:ilvl w:val="0"/>
+        </w:numPr>
+      </w:pPr>
+      <w:r>
+        <w:t xml:space="preserve">Computer vision research in the department of</w:t>
+      </w:r>
+      <w:r>
+        <w:t xml:space="preserve"> </w:t>
+      </w:r>
+      <w:r>
+        <w:rPr>
+          <w:i/>
+        </w:rPr>
+        <w:t xml:space="preserve">“Computational Intelligence and Image Analysis”</w:t>
+      </w:r>
+      <w:r>
+        <w:t xml:space="preserve">, managed by José Muñoz Perez and Enrique Dominguez Merino.</w:t>
+      </w:r>
+    </w:p>
+    <w:p>
+      <w:pPr>
+        <w:numPr>
+          <w:numId w:val="1003"/>
+          <w:ilvl w:val="0"/>
+        </w:numPr>
+      </w:pPr>
+      <w:r>
+        <w:t xml:space="preserve">2007 – 2009</w:t>
+      </w:r>
+      <w:r>
+        <w:t xml:space="preserve"> </w:t>
+      </w:r>
+      <w:r>
+        <w:rPr>
+          <w:b/>
+        </w:rPr>
+        <w:t xml:space="preserve">Tedial S.L.</w:t>
+      </w:r>
+      <w:r>
+        <w:t xml:space="preserve">,</w:t>
+      </w:r>
+      <w:r>
+        <w:t xml:space="preserve"> </w:t>
+      </w:r>
+      <w:r>
+        <w:rPr>
+          <w:i/>
+        </w:rPr>
+        <w:t xml:space="preserve">Backend Developer, System Administrator</w:t>
       </w:r>
       <w:r>
         <w:t xml:space="preserve">.</w:t>
@@ -535,7 +633,7 @@
         </w:numPr>
       </w:pPr>
       <w:r>
-        <w:t xml:space="preserve">Web technology consultancy.</w:t>
+        <w:t xml:space="preserve">Server-side media storage technologies.</w:t>
       </w:r>
     </w:p>
     <w:p>
@@ -547,7 +645,7 @@
         </w:numPr>
       </w:pPr>
       <w:r>
-        <w:t xml:space="preserve">Customized web crawlers.</w:t>
+        <w:t xml:space="preserve">Authentication, authorization, and access control.</w:t>
       </w:r>
     </w:p>
     <w:p>
@@ -559,254 +657,6 @@
         </w:numPr>
       </w:pPr>
       <w:r>
-        <w:t xml:space="preserve">Speaker.</w:t>
-      </w:r>
-    </w:p>
-    <w:p>
-      <w:pPr>
-        <w:numPr>
-          <w:numId w:val="1003"/>
-          <w:ilvl w:val="0"/>
-        </w:numPr>
-      </w:pPr>
-      <w:r>
-        <w:t xml:space="preserve">2013 – 2014</w:t>
-      </w:r>
-      <w:r>
-        <w:t xml:space="preserve"> </w:t>
-      </w:r>
-      <w:r>
-        <w:rPr>
-          <w:b/>
-        </w:rPr>
-        <w:t xml:space="preserve">CursosDeSEO</w:t>
-      </w:r>
-      <w:r>
-        <w:t xml:space="preserve">,</w:t>
-      </w:r>
-      <w:r>
-        <w:t xml:space="preserve"> </w:t>
-      </w:r>
-      <w:r>
-        <w:rPr>
-          <w:i/>
-        </w:rPr>
-        <w:t xml:space="preserve">Founder</w:t>
-      </w:r>
-      <w:r>
-        <w:t xml:space="preserve">.</w:t>
-      </w:r>
-    </w:p>
-    <w:p>
-      <w:pPr>
-        <w:pStyle w:val="BlockText"/>
-        <w:numPr>
-          <w:numId w:val="1000"/>
-          <w:ilvl w:val="0"/>
-        </w:numPr>
-      </w:pPr>
-      <w:r>
-        <w:t xml:space="preserve">Search engine of courses from different platforms and formats.</w:t>
-      </w:r>
-    </w:p>
-    <w:p>
-      <w:pPr>
-        <w:numPr>
-          <w:numId w:val="1003"/>
-          <w:ilvl w:val="0"/>
-        </w:numPr>
-      </w:pPr>
-      <w:r>
-        <w:t xml:space="preserve">2011 – 2013</w:t>
-      </w:r>
-      <w:r>
-        <w:t xml:space="preserve"> </w:t>
-      </w:r>
-      <w:r>
-        <w:rPr>
-          <w:b/>
-        </w:rPr>
-        <w:t xml:space="preserve">Melomics Media</w:t>
-      </w:r>
-      <w:r>
-        <w:t xml:space="preserve">,</w:t>
-      </w:r>
-      <w:r>
-        <w:t xml:space="preserve"> </w:t>
-      </w:r>
-      <w:r>
-        <w:rPr>
-          <w:i/>
-        </w:rPr>
-        <w:t xml:space="preserve">Backend Developer, DevOps</w:t>
-      </w:r>
-      <w:r>
-        <w:t xml:space="preserve">.</w:t>
-      </w:r>
-    </w:p>
-    <w:p>
-      <w:pPr>
-        <w:pStyle w:val="Compact"/>
-        <w:numPr>
-          <w:numId w:val="1009"/>
-          <w:ilvl w:val="1"/>
-        </w:numPr>
-      </w:pPr>
-      <w:r>
-        <w:t xml:space="preserve">Server side development and deployment of a massive online music repository, with search, streaming, purchases and public API.</w:t>
-      </w:r>
-    </w:p>
-    <w:p>
-      <w:pPr>
-        <w:pStyle w:val="Compact"/>
-        <w:numPr>
-          <w:numId w:val="1009"/>
-          <w:ilvl w:val="1"/>
-        </w:numPr>
-      </w:pPr>
-      <w:r>
-        <w:t xml:space="preserve">Administration of cluster of Debian servers.</w:t>
-      </w:r>
-    </w:p>
-    <w:p>
-      <w:pPr>
-        <w:pStyle w:val="Compact"/>
-        <w:numPr>
-          <w:numId w:val="1009"/>
-          <w:ilvl w:val="1"/>
-        </w:numPr>
-      </w:pPr>
-      <w:r>
-        <w:t xml:space="preserve">Development and deployment of automatic video edition software with additional post-processing capabilities as chroma key, effects, titles, subtitles, publishing,...</w:t>
-      </w:r>
-    </w:p>
-    <w:p>
-      <w:pPr>
-        <w:numPr>
-          <w:numId w:val="1003"/>
-          <w:ilvl w:val="0"/>
-        </w:numPr>
-      </w:pPr>
-      <w:r>
-        <w:t xml:space="preserve">2009 – 2011</w:t>
-      </w:r>
-      <w:r>
-        <w:t xml:space="preserve"> </w:t>
-      </w:r>
-      <w:r>
-        <w:rPr>
-          <w:b/>
-        </w:rPr>
-        <w:t xml:space="preserve">Universidad de Málaga</w:t>
-      </w:r>
-      <w:r>
-        <w:t xml:space="preserve">,</w:t>
-      </w:r>
-      <w:r>
-        <w:t xml:space="preserve"> </w:t>
-      </w:r>
-      <w:r>
-        <w:rPr>
-          <w:i/>
-        </w:rPr>
-        <w:t xml:space="preserve">Researcher</w:t>
-      </w:r>
-      <w:r>
-        <w:t xml:space="preserve">.</w:t>
-      </w:r>
-    </w:p>
-    <w:p>
-      <w:pPr>
-        <w:pStyle w:val="BlockText"/>
-        <w:numPr>
-          <w:numId w:val="1000"/>
-          <w:ilvl w:val="0"/>
-        </w:numPr>
-      </w:pPr>
-      <w:r>
-        <w:t xml:space="preserve">Computer vision research in the department of</w:t>
-      </w:r>
-      <w:r>
-        <w:t xml:space="preserve"> </w:t>
-      </w:r>
-      <w:r>
-        <w:rPr>
-          <w:i/>
-        </w:rPr>
-        <w:t xml:space="preserve">“Computational Intelligence and Image Analysis”</w:t>
-      </w:r>
-      <w:r>
-        <w:t xml:space="preserve">, managed by José Muñoz Perez and Enrique Dominguez Merino.</w:t>
-      </w:r>
-    </w:p>
-    <w:p>
-      <w:pPr>
-        <w:numPr>
-          <w:numId w:val="1003"/>
-          <w:ilvl w:val="0"/>
-        </w:numPr>
-      </w:pPr>
-      <w:r>
-        <w:t xml:space="preserve">2007 – 2009</w:t>
-      </w:r>
-      <w:r>
-        <w:t xml:space="preserve"> </w:t>
-      </w:r>
-      <w:r>
-        <w:rPr>
-          <w:b/>
-        </w:rPr>
-        <w:t xml:space="preserve">Tedial S.L.</w:t>
-      </w:r>
-      <w:r>
-        <w:t xml:space="preserve">,</w:t>
-      </w:r>
-      <w:r>
-        <w:t xml:space="preserve"> </w:t>
-      </w:r>
-      <w:r>
-        <w:rPr>
-          <w:i/>
-        </w:rPr>
-        <w:t xml:space="preserve">Backend Developer, System Administrator</w:t>
-      </w:r>
-      <w:r>
-        <w:t xml:space="preserve">.</w:t>
-      </w:r>
-    </w:p>
-    <w:p>
-      <w:pPr>
-        <w:pStyle w:val="Compact"/>
-        <w:numPr>
-          <w:numId w:val="1010"/>
-          <w:ilvl w:val="1"/>
-        </w:numPr>
-      </w:pPr>
-      <w:r>
-        <w:t xml:space="preserve">Server-side media storage technologies.</w:t>
-      </w:r>
-    </w:p>
-    <w:p>
-      <w:pPr>
-        <w:pStyle w:val="Compact"/>
-        <w:numPr>
-          <w:numId w:val="1010"/>
-          <w:ilvl w:val="1"/>
-        </w:numPr>
-      </w:pPr>
-      <w:r>
-        <w:t xml:space="preserve">Authentication, authorization, and access control.</w:t>
-      </w:r>
-    </w:p>
-    <w:p>
-      <w:pPr>
-        <w:pStyle w:val="Compact"/>
-        <w:numPr>
-          <w:numId w:val="1010"/>
-          <w:ilvl w:val="1"/>
-        </w:numPr>
-      </w:pPr>
-      <w:r>
         <w:t xml:space="preserve">Management of surveillance cameras.</w:t>
       </w:r>
     </w:p>
@@ -814,7 +664,7 @@
       <w:pPr>
         <w:pStyle w:val="Compact"/>
         <w:numPr>
-          <w:numId w:val="1010"/>
+          <w:numId w:val="1008"/>
           <w:ilvl w:val="1"/>
         </w:numPr>
       </w:pPr>
@@ -1034,16 +884,182 @@
       <w:pPr>
         <w:pStyle w:val="Heading1"/>
       </w:pPr>
-      <w:bookmarkStart w:id="30" w:name="free-software-projects"/>
+      <w:bookmarkStart w:id="30" w:name="personal-projects"/>
       <w:bookmarkEnd w:id="30"/>
       <w:r>
+        <w:t xml:space="preserve">Personal Projects</w:t>
+      </w:r>
+    </w:p>
+    <w:p>
+      <w:pPr>
+        <w:numPr>
+          <w:numId w:val="1009"/>
+          <w:ilvl w:val="0"/>
+        </w:numPr>
+      </w:pPr>
+      <w:r>
+        <w:t xml:space="preserve">Since 2016</w:t>
+      </w:r>
+      <w:r>
+        <w:t xml:space="preserve"> </w:t>
+      </w:r>
+      <w:r>
+        <w:rPr>
+          <w:b/>
+        </w:rPr>
+        <w:t xml:space="preserve">Mukabe</w:t>
+      </w:r>
+      <w:r>
+        <w:t xml:space="preserve">,</w:t>
+      </w:r>
+      <w:r>
+        <w:t xml:space="preserve"> </w:t>
+      </w:r>
+      <w:hyperlink r:id="rId31">
+        <w:r>
+          <w:rPr>
+            <w:rStyle w:val="Hyperlink"/>
+          </w:rPr>
+          <w:t xml:space="preserve">https://mukabe.com</w:t>
+        </w:r>
+      </w:hyperlink>
+      <w:r>
+        <w:t xml:space="preserve">.</w:t>
+      </w:r>
+    </w:p>
+    <w:p>
+      <w:pPr>
+        <w:pStyle w:val="BlockText"/>
+        <w:numPr>
+          <w:numId w:val="1000"/>
+          <w:ilvl w:val="0"/>
+        </w:numPr>
+      </w:pPr>
+      <w:r>
+        <w:rPr>
+          <w:i/>
+        </w:rPr>
+        <w:t xml:space="preserve">Mukabe</w:t>
+      </w:r>
+      <w:r>
+        <w:t xml:space="preserve"> </w:t>
+      </w:r>
+      <w:r>
+        <w:t xml:space="preserve">is the new way of navigate through information, the new social and online organization, and the new way to get visibility for you, your projects or your company. Technologies: Django, Celery, Redis, ElasticSearch, Ansible, Fabric, AWS, Social APIs (Instagram, Facebook, Google+,...).</w:t>
+      </w:r>
+    </w:p>
+    <w:p>
+      <w:pPr>
+        <w:numPr>
+          <w:numId w:val="1009"/>
+          <w:ilvl w:val="0"/>
+        </w:numPr>
+      </w:pPr>
+      <w:r>
+        <w:t xml:space="preserve">Since 2015</w:t>
+      </w:r>
+      <w:r>
+        <w:t xml:space="preserve"> </w:t>
+      </w:r>
+      <w:r>
+        <w:rPr>
+          <w:b/>
+        </w:rPr>
+        <w:t xml:space="preserve">RegaloInteligente</w:t>
+      </w:r>
+      <w:r>
+        <w:t xml:space="preserve">,</w:t>
+      </w:r>
+      <w:r>
+        <w:t xml:space="preserve"> </w:t>
+      </w:r>
+      <w:hyperlink r:id="rId32">
+        <w:r>
+          <w:rPr>
+            <w:rStyle w:val="Hyperlink"/>
+          </w:rPr>
+          <w:t xml:space="preserve">http://regalointeligente.com</w:t>
+        </w:r>
+      </w:hyperlink>
+      <w:r>
+        <w:t xml:space="preserve">.</w:t>
+      </w:r>
+    </w:p>
+    <w:p>
+      <w:pPr>
+        <w:pStyle w:val="BlockText"/>
+        <w:numPr>
+          <w:numId w:val="1000"/>
+          <w:ilvl w:val="0"/>
+        </w:numPr>
+      </w:pPr>
+      <w:r>
+        <w:t xml:space="preserve">Search engine of gifts with parameters like gender and age, and filter for prices. Web and Android applications (available in Google Play). Twitter bot with auto posting and automatic reply. Telegram bot.</w:t>
+      </w:r>
+    </w:p>
+    <w:p>
+      <w:pPr>
+        <w:numPr>
+          <w:numId w:val="1009"/>
+          <w:ilvl w:val="0"/>
+        </w:numPr>
+      </w:pPr>
+      <w:r>
+        <w:t xml:space="preserve">2013 – 2014</w:t>
+      </w:r>
+      <w:r>
+        <w:t xml:space="preserve"> </w:t>
+      </w:r>
+      <w:r>
+        <w:rPr>
+          <w:b/>
+        </w:rPr>
+        <w:t xml:space="preserve">CursosDeSEO</w:t>
+      </w:r>
+      <w:r>
+        <w:t xml:space="preserve">,</w:t>
+      </w:r>
+      <w:r>
+        <w:t xml:space="preserve"> </w:t>
+      </w:r>
+      <w:hyperlink r:id="rId33">
+        <w:r>
+          <w:rPr>
+            <w:rStyle w:val="Hyperlink"/>
+          </w:rPr>
+          <w:t xml:space="preserve">http://cursosdeseo.net</w:t>
+        </w:r>
+      </w:hyperlink>
+      <w:r>
+        <w:t xml:space="preserve">.</w:t>
+      </w:r>
+    </w:p>
+    <w:p>
+      <w:pPr>
+        <w:pStyle w:val="BlockText"/>
+        <w:numPr>
+          <w:numId w:val="1000"/>
+          <w:ilvl w:val="0"/>
+        </w:numPr>
+      </w:pPr>
+      <w:r>
+        <w:t xml:space="preserve">Search engine of courses from different platforms and formats.</w:t>
+      </w:r>
+    </w:p>
+    <w:p>
+      <w:pPr>
+        <w:pStyle w:val="Heading1"/>
+      </w:pPr>
+      <w:bookmarkStart w:id="34" w:name="free-software-projects"/>
+      <w:bookmarkEnd w:id="34"/>
+      <w:r>
         <w:t xml:space="preserve">Free Software Projects</w:t>
       </w:r>
     </w:p>
     <w:p>
       <w:pPr>
         <w:numPr>
-          <w:numId w:val="1011"/>
+          <w:numId w:val="1010"/>
           <w:ilvl w:val="0"/>
         </w:numPr>
       </w:pPr>
@@ -1065,7 +1081,7 @@
       <w:r>
         <w:t xml:space="preserve"> </w:t>
       </w:r>
-      <w:hyperlink r:id="rId31">
+      <w:hyperlink r:id="rId35">
         <w:r>
           <w:rPr>
             <w:rStyle w:val="Hyperlink"/>
@@ -1092,7 +1108,7 @@
     <w:p>
       <w:pPr>
         <w:numPr>
-          <w:numId w:val="1011"/>
+          <w:numId w:val="1010"/>
           <w:ilvl w:val="0"/>
         </w:numPr>
       </w:pPr>
@@ -1114,7 +1130,7 @@
       <w:r>
         <w:t xml:space="preserve"> </w:t>
       </w:r>
-      <w:hyperlink r:id="rId32">
+      <w:hyperlink r:id="rId36">
         <w:r>
           <w:rPr>
             <w:rStyle w:val="Hyperlink"/>
@@ -1141,7 +1157,7 @@
     <w:p>
       <w:pPr>
         <w:numPr>
-          <w:numId w:val="1011"/>
+          <w:numId w:val="1010"/>
           <w:ilvl w:val="0"/>
         </w:numPr>
       </w:pPr>
@@ -1163,7 +1179,7 @@
       <w:r>
         <w:t xml:space="preserve"> </w:t>
       </w:r>
-      <w:hyperlink r:id="rId33">
+      <w:hyperlink r:id="rId37">
         <w:r>
           <w:rPr>
             <w:rStyle w:val="Hyperlink"/>
@@ -1191,8 +1207,8 @@
       <w:pPr>
         <w:pStyle w:val="Heading1"/>
       </w:pPr>
-      <w:bookmarkStart w:id="34" w:name="languages"/>
-      <w:bookmarkEnd w:id="34"/>
+      <w:bookmarkStart w:id="38" w:name="languages"/>
+      <w:bookmarkEnd w:id="38"/>
       <w:r>
         <w:t xml:space="preserve">Languages</w:t>
       </w:r>
@@ -1201,21 +1217,294 @@
       <w:pPr>
         <w:pStyle w:val="Compact"/>
         <w:numPr>
+          <w:numId w:val="1011"/>
+          <w:ilvl w:val="0"/>
+        </w:numPr>
+      </w:pPr>
+      <w:r>
+        <w:rPr>
+          <w:b/>
+        </w:rPr>
+        <w:t xml:space="preserve">Spanish</w:t>
+      </w:r>
+      <w:r>
+        <w:t xml:space="preserve"> </w:t>
+      </w:r>
+      <w:r>
+        <w:t xml:space="preserve">Native</w:t>
+      </w:r>
+    </w:p>
+    <w:p>
+      <w:pPr>
+        <w:pStyle w:val="Compact"/>
+        <w:numPr>
+          <w:numId w:val="1011"/>
+          <w:ilvl w:val="0"/>
+        </w:numPr>
+      </w:pPr>
+      <w:r>
+        <w:rPr>
+          <w:b/>
+        </w:rPr>
+        <w:t xml:space="preserve">English</w:t>
+      </w:r>
+      <w:r>
+        <w:t xml:space="preserve"> </w:t>
+      </w:r>
+      <w:r>
+        <w:t xml:space="preserve">Fluent</w:t>
+      </w:r>
+    </w:p>
+    <w:p>
+      <w:pPr>
+        <w:pStyle w:val="Heading1"/>
+      </w:pPr>
+      <w:bookmarkStart w:id="39" w:name="qualities"/>
+      <w:bookmarkEnd w:id="39"/>
+      <w:r>
+        <w:t xml:space="preserve">Qualities</w:t>
+      </w:r>
+    </w:p>
+    <w:p>
+      <w:pPr>
+        <w:pStyle w:val="Heading2"/>
+      </w:pPr>
+      <w:bookmarkStart w:id="40" w:name="computer-skills"/>
+      <w:bookmarkEnd w:id="40"/>
+      <w:r>
+        <w:t xml:space="preserve">Computer skills</w:t>
+      </w:r>
+    </w:p>
+    <w:p>
+      <w:pPr>
+        <w:pStyle w:val="DefinitionTerm"/>
+      </w:pPr>
+      <w:r>
+        <w:rPr>
+          <w:b/>
+        </w:rPr>
+        <w:t xml:space="preserve">Languages:</w:t>
+      </w:r>
+    </w:p>
+    <w:p>
+      <w:pPr>
+        <w:pStyle w:val="Compact"/>
+        <w:pStyle w:val="Definition"/>
+      </w:pPr>
+      <w:r>
+        <w:t xml:space="preserve">Python, Bash, JavaScript, HTML5, CSS3, C, C++, Java, SQL, PHP, ASP, Delphi, Octave, Matlab, ActionScript, Assembly (Intel x86, AT&amp;T).</w:t>
+      </w:r>
+      <w:r>
+        <w:t xml:space="preserve"> </w:t>
+      </w:r>
+      <w:r>
+        <w:rPr>
+          <w:b/>
+        </w:rPr>
+        <w:t xml:space="preserve">Databases:</w:t>
+      </w:r>
+    </w:p>
+    <w:p>
+      <w:pPr>
+        <w:pStyle w:val="Compact"/>
+        <w:pStyle w:val="Definition"/>
+      </w:pPr>
+      <w:r>
+        <w:t xml:space="preserve">MongoDB, ElasticSearch, Redis, Memcached, PostgreSQL, Oracle, MySQL.</w:t>
+      </w:r>
+      <w:r>
+        <w:t xml:space="preserve"> </w:t>
+      </w:r>
+      <w:r>
+        <w:rPr>
+          <w:b/>
+        </w:rPr>
+        <w:t xml:space="preserve">Web servers:</w:t>
+      </w:r>
+    </w:p>
+    <w:p>
+      <w:pPr>
+        <w:pStyle w:val="Compact"/>
+        <w:pStyle w:val="Definition"/>
+      </w:pPr>
+      <w:r>
+        <w:t xml:space="preserve">Apache, Nginx.</w:t>
+      </w:r>
+      <w:r>
+        <w:t xml:space="preserve"> </w:t>
+      </w:r>
+      <w:r>
+        <w:rPr>
+          <w:b/>
+        </w:rPr>
+        <w:t xml:space="preserve">Environments:</w:t>
+      </w:r>
+    </w:p>
+    <w:p>
+      <w:pPr>
+        <w:pStyle w:val="Compact"/>
+        <w:pStyle w:val="Definition"/>
+      </w:pPr>
+      <w:r>
+        <w:t xml:space="preserve">Vim, GDB, Make, CMake, Android Studio, Eclipse, KDevelop, Visual Studio. Mercurial, Git, Subversion, CVS.</w:t>
+      </w:r>
+      <w:r>
+        <w:t xml:space="preserve"> </w:t>
+      </w:r>
+      <w:r>
+        <w:rPr>
+          <w:b/>
+        </w:rPr>
+        <w:t xml:space="preserve">Frameworks:</w:t>
+      </w:r>
+    </w:p>
+    <w:p>
+      <w:pPr>
+        <w:pStyle w:val="Compact"/>
+        <w:pStyle w:val="Definition"/>
+      </w:pPr>
+      <w:r>
+        <w:t xml:space="preserve">Django, Pyramid, Node.js, Express.js, Bootstrap, Mako, Celery, Cornice, Scrapy, WordPress, OpenCV, OpenGL, OAuth.</w:t>
+      </w:r>
+      <w:r>
+        <w:t xml:space="preserve"> </w:t>
+      </w:r>
+      <w:r>
+        <w:rPr>
+          <w:b/>
+        </w:rPr>
+        <w:t xml:space="preserve">Deployment:</w:t>
+      </w:r>
+    </w:p>
+    <w:p>
+      <w:pPr>
+        <w:pStyle w:val="Compact"/>
+        <w:pStyle w:val="Definition"/>
+      </w:pPr>
+      <w:r>
+        <w:t xml:space="preserve">Ansible, Fabric, VirtualEnv, Supervisor, Upstart, Docker/Dokku, Vagrant, AWS API.</w:t>
+      </w:r>
+      <w:r>
+        <w:t xml:space="preserve"> </w:t>
+      </w:r>
+      <w:r>
+        <w:rPr>
+          <w:b/>
+        </w:rPr>
+        <w:t xml:space="preserve">Data Analysis:</w:t>
+      </w:r>
+    </w:p>
+    <w:p>
+      <w:pPr>
+        <w:pStyle w:val="Compact"/>
+        <w:pStyle w:val="Definition"/>
+      </w:pPr>
+      <w:r>
+        <w:t xml:space="preserve">Pandas, NumPy, SciPy, Matplotlib, MapReduce.</w:t>
+      </w:r>
+      <w:r>
+        <w:t xml:space="preserve"> </w:t>
+      </w:r>
+      <w:r>
+        <w:rPr>
+          <w:b/>
+        </w:rPr>
+        <w:t xml:space="preserve">Technologies:</w:t>
+      </w:r>
+    </w:p>
+    <w:p>
+      <w:pPr>
+        <w:pStyle w:val="Compact"/>
+        <w:pStyle w:val="Definition"/>
+      </w:pPr>
+      <w:r>
+        <w:t xml:space="preserve">RESTful Web Services, Ajax.</w:t>
+      </w:r>
+      <w:r>
+        <w:t xml:space="preserve"> </w:t>
+      </w:r>
+      <w:r>
+        <w:rPr>
+          <w:b/>
+        </w:rPr>
+        <w:t xml:space="preserve">APIs:</w:t>
+      </w:r>
+    </w:p>
+    <w:p>
+      <w:pPr>
+        <w:pStyle w:val="Compact"/>
+        <w:pStyle w:val="Definition"/>
+      </w:pPr>
+      <w:r>
+        <w:t xml:space="preserve">PayPal, Google Wallet, Amazon, Facebook, Twitter, Instagram, Braintree, Telegram.</w:t>
+      </w:r>
+      <w:r>
+        <w:t xml:space="preserve"> </w:t>
+      </w:r>
+      <w:r>
+        <w:rPr>
+          <w:b/>
+        </w:rPr>
+        <w:t xml:space="preserve">Platforms:</w:t>
+      </w:r>
+    </w:p>
+    <w:p>
+      <w:pPr>
+        <w:pStyle w:val="Compact"/>
+        <w:pStyle w:val="Definition"/>
+      </w:pPr>
+      <w:r>
+        <w:t xml:space="preserve">GNU/Linux (Ubuntu, Debian, SuSE Enterprise Server), Android. AWS, DigitalOcean.</w:t>
+      </w:r>
+      <w:r>
+        <w:t xml:space="preserve"> </w:t>
+      </w:r>
+      <w:r>
+        <w:rPr>
+          <w:b/>
+        </w:rPr>
+        <w:t xml:space="preserve">Others:</w:t>
+      </w:r>
+    </w:p>
+    <w:p>
+      <w:pPr>
+        <w:pStyle w:val="Compact"/>
+        <w:pStyle w:val="Definition"/>
+      </w:pPr>
+      <w:r>
+        <w:t xml:space="preserve">LaTeX, Doxygen, LibreOffice, Inkscape, Gimp, Krita, Photoshop, Flash.</w:t>
+      </w:r>
+    </w:p>
+    <w:p>
+      <w:pPr>
+        <w:pStyle w:val="Heading2"/>
+      </w:pPr>
+      <w:bookmarkStart w:id="41" w:name="personal-skills"/>
+      <w:bookmarkEnd w:id="41"/>
+      <w:r>
+        <w:t xml:space="preserve">Personal skills</w:t>
+      </w:r>
+    </w:p>
+    <w:p>
+      <w:pPr>
+        <w:pStyle w:val="Heading3"/>
+      </w:pPr>
+      <w:bookmarkStart w:id="42" w:name="engineering"/>
+      <w:bookmarkEnd w:id="42"/>
+      <w:r>
+        <w:t xml:space="preserve">Engineering:</w:t>
+      </w:r>
+    </w:p>
+    <w:p>
+      <w:pPr>
+        <w:pStyle w:val="Compact"/>
+        <w:numPr>
           <w:numId w:val="1012"/>
           <w:ilvl w:val="0"/>
         </w:numPr>
       </w:pPr>
       <w:r>
-        <w:rPr>
-          <w:b/>
-        </w:rPr>
-        <w:t xml:space="preserve">Spanish</w:t>
-      </w:r>
-      <w:r>
-        <w:t xml:space="preserve"> </w:t>
-      </w:r>
-      <w:r>
-        <w:t xml:space="preserve">Native</w:t>
+        <w:t xml:space="preserve">Ability to find creative solutions.</w:t>
       </w:r>
     </w:p>
     <w:p>
@@ -1227,364 +1516,109 @@
         </w:numPr>
       </w:pPr>
       <w:r>
-        <w:rPr>
-          <w:b/>
-        </w:rPr>
-        <w:t xml:space="preserve">English</w:t>
-      </w:r>
-      <w:r>
-        <w:t xml:space="preserve"> </w:t>
-      </w:r>
-      <w:r>
-        <w:t xml:space="preserve">Fluent</w:t>
+        <w:t xml:space="preserve">Strong analytical, able to anticipate issues, resolve concerns and improve efficiency.</w:t>
+      </w:r>
+    </w:p>
+    <w:p>
+      <w:pPr>
+        <w:pStyle w:val="Compact"/>
+        <w:numPr>
+          <w:numId w:val="1012"/>
+          <w:ilvl w:val="0"/>
+        </w:numPr>
+      </w:pPr>
+      <w:r>
+        <w:t xml:space="preserve">Good software engineering skills.</w:t>
+      </w:r>
+    </w:p>
+    <w:p>
+      <w:pPr>
+        <w:pStyle w:val="Compact"/>
+        <w:numPr>
+          <w:numId w:val="1012"/>
+          <w:ilvl w:val="0"/>
+        </w:numPr>
+      </w:pPr>
+      <w:r>
+        <w:t xml:space="preserve">Care of coding standards.</w:t>
+      </w:r>
+    </w:p>
+    <w:p>
+      <w:pPr>
+        <w:pStyle w:val="Compact"/>
+        <w:numPr>
+          <w:numId w:val="1012"/>
+          <w:ilvl w:val="0"/>
+        </w:numPr>
+      </w:pPr>
+      <w:r>
+        <w:t xml:space="preserve">Eager to learn and develop new skills.</w:t>
+      </w:r>
+    </w:p>
+    <w:p>
+      <w:pPr>
+        <w:pStyle w:val="Heading3"/>
+      </w:pPr>
+      <w:bookmarkStart w:id="43" w:name="others"/>
+      <w:bookmarkEnd w:id="43"/>
+      <w:r>
+        <w:t xml:space="preserve">Others:</w:t>
+      </w:r>
+    </w:p>
+    <w:p>
+      <w:pPr>
+        <w:pStyle w:val="Compact"/>
+        <w:numPr>
+          <w:numId w:val="1013"/>
+          <w:ilvl w:val="0"/>
+        </w:numPr>
+      </w:pPr>
+      <w:r>
+        <w:t xml:space="preserve">Ability to work without direct supervision.</w:t>
+      </w:r>
+    </w:p>
+    <w:p>
+      <w:pPr>
+        <w:pStyle w:val="Compact"/>
+        <w:numPr>
+          <w:numId w:val="1013"/>
+          <w:ilvl w:val="0"/>
+        </w:numPr>
+      </w:pPr>
+      <w:r>
+        <w:t xml:space="preserve">Skilled in building excellent rapport with team members and clients.</w:t>
+      </w:r>
+    </w:p>
+    <w:p>
+      <w:pPr>
+        <w:pStyle w:val="Compact"/>
+        <w:numPr>
+          <w:numId w:val="1013"/>
+          <w:ilvl w:val="0"/>
+        </w:numPr>
+      </w:pPr>
+      <w:r>
+        <w:t xml:space="preserve">Great verbal and written communication skills (wide experience in both Spanish and English).</w:t>
+      </w:r>
+    </w:p>
+    <w:p>
+      <w:pPr>
+        <w:pStyle w:val="Compact"/>
+        <w:numPr>
+          <w:numId w:val="1013"/>
+          <w:ilvl w:val="0"/>
+        </w:numPr>
+      </w:pPr>
+      <w:r>
+        <w:t xml:space="preserve">Professional experience in public speaking.</w:t>
       </w:r>
     </w:p>
     <w:p>
       <w:pPr>
         <w:pStyle w:val="Heading1"/>
       </w:pPr>
-      <w:bookmarkStart w:id="35" w:name="qualities"/>
-      <w:bookmarkEnd w:id="35"/>
-      <w:r>
-        <w:t xml:space="preserve">Qualities</w:t>
-      </w:r>
-    </w:p>
-    <w:p>
-      <w:pPr>
-        <w:pStyle w:val="Heading2"/>
-      </w:pPr>
-      <w:bookmarkStart w:id="36" w:name="computer-skills"/>
-      <w:bookmarkEnd w:id="36"/>
-      <w:r>
-        <w:t xml:space="preserve">Computer skills</w:t>
-      </w:r>
-    </w:p>
-    <w:p>
-      <w:pPr>
-        <w:pStyle w:val="DefinitionTerm"/>
-      </w:pPr>
-      <w:r>
-        <w:rPr>
-          <w:b/>
-        </w:rPr>
-        <w:t xml:space="preserve">Languages:</w:t>
-      </w:r>
-    </w:p>
-    <w:p>
-      <w:pPr>
-        <w:pStyle w:val="Compact"/>
-        <w:pStyle w:val="Definition"/>
-      </w:pPr>
-      <w:r>
-        <w:t xml:space="preserve">C, C++, Python, Bash, JavaScript, HTML5, CSS3, Java, JSON, SQL, PHP, ASP, Delphi, Octave, Matlab, ActionScript, Assembly (Intel x86, AT&amp;T).</w:t>
-      </w:r>
-      <w:r>
-        <w:t xml:space="preserve"> </w:t>
-      </w:r>
-      <w:r>
-        <w:rPr>
-          <w:b/>
-        </w:rPr>
-        <w:t xml:space="preserve">Databases:</w:t>
-      </w:r>
-    </w:p>
-    <w:p>
-      <w:pPr>
-        <w:pStyle w:val="Compact"/>
-        <w:pStyle w:val="Definition"/>
-      </w:pPr>
-      <w:r>
-        <w:t xml:space="preserve">Oracle, MySQL, MongoDB, Redis, Memcached, ElasticSearch.</w:t>
-      </w:r>
-      <w:r>
-        <w:t xml:space="preserve"> </w:t>
-      </w:r>
-      <w:r>
-        <w:rPr>
-          <w:b/>
-        </w:rPr>
-        <w:t xml:space="preserve">Web servers:</w:t>
-      </w:r>
-    </w:p>
-    <w:p>
-      <w:pPr>
-        <w:pStyle w:val="Compact"/>
-        <w:pStyle w:val="Definition"/>
-      </w:pPr>
-      <w:r>
-        <w:t xml:space="preserve">Apache, Nginx.</w:t>
-      </w:r>
-      <w:r>
-        <w:t xml:space="preserve"> </w:t>
-      </w:r>
-      <w:r>
-        <w:rPr>
-          <w:b/>
-        </w:rPr>
-        <w:t xml:space="preserve">Environments:</w:t>
-      </w:r>
-    </w:p>
-    <w:p>
-      <w:pPr>
-        <w:pStyle w:val="Compact"/>
-        <w:pStyle w:val="Definition"/>
-      </w:pPr>
-      <w:r>
-        <w:t xml:space="preserve">Vim, GDB, Make, CMake, Android Studio, Eclipse, KDevelop, Visual Studio. Mercurial, Git, Subversion, CVS.</w:t>
-      </w:r>
-      <w:r>
-        <w:t xml:space="preserve"> </w:t>
-      </w:r>
-      <w:r>
-        <w:rPr>
-          <w:b/>
-        </w:rPr>
-        <w:t xml:space="preserve">Frameworks:</w:t>
-      </w:r>
-    </w:p>
-    <w:p>
-      <w:pPr>
-        <w:pStyle w:val="Compact"/>
-        <w:pStyle w:val="Definition"/>
-      </w:pPr>
-      <w:r>
-        <w:t xml:space="preserve">Django, Pyramid, Node.js, Express.js, Bootstrap, Mako, Celery, Cornice, Scrapy, WordPress, OpenCV, OpenGL, OAuth.</w:t>
-      </w:r>
-      <w:r>
-        <w:t xml:space="preserve"> </w:t>
-      </w:r>
-      <w:r>
-        <w:rPr>
-          <w:b/>
-        </w:rPr>
-        <w:t xml:space="preserve">Deployment:</w:t>
-      </w:r>
-    </w:p>
-    <w:p>
-      <w:pPr>
-        <w:pStyle w:val="Compact"/>
-        <w:pStyle w:val="Definition"/>
-      </w:pPr>
-      <w:r>
-        <w:t xml:space="preserve">Ansible, Fabric, VirtualEnv, Supervisor, Upstart, Docker/Dokku, Vagrant.</w:t>
-      </w:r>
-      <w:r>
-        <w:t xml:space="preserve"> </w:t>
-      </w:r>
-      <w:r>
-        <w:rPr>
-          <w:b/>
-        </w:rPr>
-        <w:t xml:space="preserve">Technologies:</w:t>
-      </w:r>
-    </w:p>
-    <w:p>
-      <w:pPr>
-        <w:pStyle w:val="Compact"/>
-        <w:pStyle w:val="Definition"/>
-      </w:pPr>
-      <w:r>
-        <w:t xml:space="preserve">RESTful Web Services, Ajax.</w:t>
-      </w:r>
-      <w:r>
-        <w:t xml:space="preserve"> </w:t>
-      </w:r>
-      <w:r>
-        <w:rPr>
-          <w:b/>
-        </w:rPr>
-        <w:t xml:space="preserve">APIs:</w:t>
-      </w:r>
-    </w:p>
-    <w:p>
-      <w:pPr>
-        <w:pStyle w:val="Compact"/>
-        <w:pStyle w:val="Definition"/>
-      </w:pPr>
-      <w:r>
-        <w:t xml:space="preserve">PayPal, Google Wallet, Amazon, Facebook, Twitter, Braintree, Telegram.</w:t>
-      </w:r>
-      <w:r>
-        <w:t xml:space="preserve"> </w:t>
-      </w:r>
-      <w:r>
-        <w:rPr>
-          <w:b/>
-        </w:rPr>
-        <w:t xml:space="preserve">Platforms:</w:t>
-      </w:r>
-    </w:p>
-    <w:p>
-      <w:pPr>
-        <w:pStyle w:val="Compact"/>
-        <w:pStyle w:val="Definition"/>
-      </w:pPr>
-      <w:r>
-        <w:t xml:space="preserve">GNU/Linux (SuSE Enterprise Server, Debian, Ubuntu), Android. AWS, DigitalOcean.</w:t>
-      </w:r>
-      <w:r>
-        <w:t xml:space="preserve"> </w:t>
-      </w:r>
-      <w:r>
-        <w:rPr>
-          <w:b/>
-        </w:rPr>
-        <w:t xml:space="preserve">Others:</w:t>
-      </w:r>
-    </w:p>
-    <w:p>
-      <w:pPr>
-        <w:pStyle w:val="Compact"/>
-        <w:pStyle w:val="Definition"/>
-      </w:pPr>
-      <w:r>
-        <w:t xml:space="preserve">LaTeX, Doxygen, LibreOffice, Inkscape, Gimp, Krita, Photoshop, Flash.</w:t>
-      </w:r>
-    </w:p>
-    <w:p>
-      <w:pPr>
-        <w:pStyle w:val="Heading2"/>
-      </w:pPr>
-      <w:bookmarkStart w:id="37" w:name="personal-skills"/>
-      <w:bookmarkEnd w:id="37"/>
-      <w:r>
-        <w:t xml:space="preserve">Personal skills</w:t>
-      </w:r>
-    </w:p>
-    <w:p>
-      <w:pPr>
-        <w:pStyle w:val="Heading3"/>
-      </w:pPr>
-      <w:bookmarkStart w:id="38" w:name="engineering"/>
-      <w:bookmarkEnd w:id="38"/>
-      <w:r>
-        <w:t xml:space="preserve">Engineering:</w:t>
-      </w:r>
-    </w:p>
-    <w:p>
-      <w:pPr>
-        <w:pStyle w:val="Compact"/>
-        <w:numPr>
-          <w:numId w:val="1013"/>
-          <w:ilvl w:val="0"/>
-        </w:numPr>
-      </w:pPr>
-      <w:r>
-        <w:t xml:space="preserve">Ability to find creative solutions.</w:t>
-      </w:r>
-    </w:p>
-    <w:p>
-      <w:pPr>
-        <w:pStyle w:val="Compact"/>
-        <w:numPr>
-          <w:numId w:val="1013"/>
-          <w:ilvl w:val="0"/>
-        </w:numPr>
-      </w:pPr>
-      <w:r>
-        <w:t xml:space="preserve">Strong analytical, able to anticipate issues, resolve concerns and improve efficiency.</w:t>
-      </w:r>
-    </w:p>
-    <w:p>
-      <w:pPr>
-        <w:pStyle w:val="Compact"/>
-        <w:numPr>
-          <w:numId w:val="1013"/>
-          <w:ilvl w:val="0"/>
-        </w:numPr>
-      </w:pPr>
-      <w:r>
-        <w:t xml:space="preserve">Good software engineering skills.</w:t>
-      </w:r>
-    </w:p>
-    <w:p>
-      <w:pPr>
-        <w:pStyle w:val="Compact"/>
-        <w:numPr>
-          <w:numId w:val="1013"/>
-          <w:ilvl w:val="0"/>
-        </w:numPr>
-      </w:pPr>
-      <w:r>
-        <w:t xml:space="preserve">Care of coding standards.</w:t>
-      </w:r>
-    </w:p>
-    <w:p>
-      <w:pPr>
-        <w:pStyle w:val="Compact"/>
-        <w:numPr>
-          <w:numId w:val="1013"/>
-          <w:ilvl w:val="0"/>
-        </w:numPr>
-      </w:pPr>
-      <w:r>
-        <w:t xml:space="preserve">Eager to learn and develop new skills.</w:t>
-      </w:r>
-    </w:p>
-    <w:p>
-      <w:pPr>
-        <w:pStyle w:val="Heading3"/>
-      </w:pPr>
-      <w:bookmarkStart w:id="39" w:name="others"/>
-      <w:bookmarkEnd w:id="39"/>
-      <w:r>
-        <w:t xml:space="preserve">Others:</w:t>
-      </w:r>
-    </w:p>
-    <w:p>
-      <w:pPr>
-        <w:pStyle w:val="Compact"/>
-        <w:numPr>
-          <w:numId w:val="1014"/>
-          <w:ilvl w:val="0"/>
-        </w:numPr>
-      </w:pPr>
-      <w:r>
-        <w:t xml:space="preserve">Ability to work without direct supervision.</w:t>
-      </w:r>
-    </w:p>
-    <w:p>
-      <w:pPr>
-        <w:pStyle w:val="Compact"/>
-        <w:numPr>
-          <w:numId w:val="1014"/>
-          <w:ilvl w:val="0"/>
-        </w:numPr>
-      </w:pPr>
-      <w:r>
-        <w:t xml:space="preserve">Skilled in building excellent rapport with team members and clients.</w:t>
-      </w:r>
-    </w:p>
-    <w:p>
-      <w:pPr>
-        <w:pStyle w:val="Compact"/>
-        <w:numPr>
-          <w:numId w:val="1014"/>
-          <w:ilvl w:val="0"/>
-        </w:numPr>
-      </w:pPr>
-      <w:r>
-        <w:t xml:space="preserve">Great verbal and written communication skills (wide experience in both Spanish and English).</w:t>
-      </w:r>
-    </w:p>
-    <w:p>
-      <w:pPr>
-        <w:pStyle w:val="Compact"/>
-        <w:numPr>
-          <w:numId w:val="1014"/>
-          <w:ilvl w:val="0"/>
-        </w:numPr>
-      </w:pPr>
-      <w:r>
-        <w:t xml:space="preserve">Professional experience in public speaking.</w:t>
-      </w:r>
-    </w:p>
-    <w:p>
-      <w:pPr>
-        <w:pStyle w:val="Heading1"/>
-      </w:pPr>
-      <w:bookmarkStart w:id="40" w:name="interests"/>
-      <w:bookmarkEnd w:id="40"/>
+      <w:bookmarkStart w:id="44" w:name="interests"/>
+      <w:bookmarkEnd w:id="44"/>
       <w:r>
         <w:t xml:space="preserve">Interests</w:t>
       </w:r>
@@ -1705,7 +1739,7 @@
     </w:lvl>
   </w:abstractNum>
   <w:abstractNum w:abstractNumId="990">
-    <w:nsid w:val="2e45a6c8"/>
+    <w:nsid w:val="df1c6dde"/>
     <w:multiLevelType w:val="multilevel"/>
     <w:lvl w:ilvl="0">
       <w:numFmt w:val="bullet"/>
@@ -1786,7 +1820,7 @@
     </w:lvl>
   </w:abstractNum>
   <w:abstractNum w:abstractNumId="991">
-    <w:nsid w:val="836f8fbe"/>
+    <w:nsid w:val="d039cccc"/>
     <w:multiLevelType w:val="multilevel"/>
     <w:lvl w:ilvl="0">
       <w:numFmt w:val="bullet"/>
@@ -1909,9 +1943,6 @@
     <w:abstractNumId w:val="991"/>
   </w:num>
   <w:num w:numId="1013">
-    <w:abstractNumId w:val="991"/>
-  </w:num>
-  <w:num w:numId="1014">
     <w:abstractNumId w:val="991"/>
   </w:num>
 </w:numbering>

</xml_diff>

<commit_message>
Added technologies in each entry.
</commit_message>
<xml_diff>
--- a/output/cristobal-resume.docx
+++ b/output/cristobal-resume.docx
@@ -254,7 +254,7 @@
         </w:numPr>
       </w:pPr>
       <w:r>
-        <w:t xml:space="preserve">Since February 2016</w:t>
+        <w:t xml:space="preserve">Since July 2015</w:t>
       </w:r>
       <w:r>
         <w:t xml:space="preserve"> </w:t>
@@ -290,7 +290,31 @@
         </w:numPr>
       </w:pPr>
       <w:r>
-        <w:t xml:space="preserve">Web development &amp; DevOps.</w:t>
+        <w:t xml:space="preserve">Web platform for automatic</w:t>
+      </w:r>
+      <w:r>
+        <w:t xml:space="preserve"> </w:t>
+      </w:r>
+      <w:r>
+        <w:rPr>
+          <w:i/>
+        </w:rPr>
+        <w:t xml:space="preserve">Virtual Energetic Audit</w:t>
+      </w:r>
+      <w:r>
+        <w:t xml:space="preserve">,</w:t>
+      </w:r>
+      <w:r>
+        <w:t xml:space="preserve"> </w:t>
+      </w:r>
+      <w:r>
+        <w:rPr>
+          <w:i/>
+        </w:rPr>
+        <w:t xml:space="preserve">Energetic Benchmarking</w:t>
+      </w:r>
+      <w:r>
+        <w:t xml:space="preserve">, monitoring,...</w:t>
       </w:r>
     </w:p>
     <w:p>
@@ -302,7 +326,7 @@
         </w:numPr>
       </w:pPr>
       <w:r>
-        <w:t xml:space="preserve">Data analysis.</w:t>
+        <w:t xml:space="preserve">Fullstack development, DevOps &amp; data analysis.</w:t>
       </w:r>
     </w:p>
     <w:p>
@@ -325,16 +349,16 @@
         </w:numPr>
       </w:pPr>
       <w:r>
-        <w:t xml:space="preserve">July 2015 – February 2016</w:t>
-      </w:r>
-      <w:r>
-        <w:t xml:space="preserve"> </w:t>
-      </w:r>
-      <w:r>
-        <w:rPr>
-          <w:b/>
-        </w:rPr>
-        <w:t xml:space="preserve">VATIA Energía</w:t>
+        <w:t xml:space="preserve">2014 – 2015</w:t>
+      </w:r>
+      <w:r>
+        <w:t xml:space="preserve"> </w:t>
+      </w:r>
+      <w:r>
+        <w:rPr>
+          <w:b/>
+        </w:rPr>
+        <w:t xml:space="preserve">Axafone</w:t>
       </w:r>
       <w:r>
         <w:t xml:space="preserve">,</w:t>
@@ -346,7 +370,7 @@
         <w:rPr>
           <w:i/>
         </w:rPr>
-        <w:t xml:space="preserve">Full Stack Developer</w:t>
+        <w:t xml:space="preserve">Consultant</w:t>
       </w:r>
       <w:r>
         <w:t xml:space="preserve">.</w:t>
@@ -361,7 +385,54 @@
         </w:numPr>
       </w:pPr>
       <w:r>
-        <w:t xml:space="preserve">Web platform for automatic</w:t>
+        <w:t xml:space="preserve">Web technology consultancy.</w:t>
+      </w:r>
+    </w:p>
+    <w:p>
+      <w:pPr>
+        <w:pStyle w:val="Compact"/>
+        <w:numPr>
+          <w:numId w:val="1005"/>
+          <w:ilvl w:val="1"/>
+        </w:numPr>
+      </w:pPr>
+      <w:r>
+        <w:t xml:space="preserve">Customized web crawlers (Scrapy).</w:t>
+      </w:r>
+    </w:p>
+    <w:p>
+      <w:pPr>
+        <w:pStyle w:val="Compact"/>
+        <w:numPr>
+          <w:numId w:val="1005"/>
+          <w:ilvl w:val="1"/>
+        </w:numPr>
+      </w:pPr>
+      <w:r>
+        <w:t xml:space="preserve">Speaker.</w:t>
+      </w:r>
+    </w:p>
+    <w:p>
+      <w:pPr>
+        <w:numPr>
+          <w:numId w:val="1003"/>
+          <w:ilvl w:val="0"/>
+        </w:numPr>
+      </w:pPr>
+      <w:r>
+        <w:t xml:space="preserve">2011 – 2013</w:t>
+      </w:r>
+      <w:r>
+        <w:t xml:space="preserve"> </w:t>
+      </w:r>
+      <w:r>
+        <w:rPr>
+          <w:b/>
+        </w:rPr>
+        <w:t xml:space="preserve">Melomics Media</w:t>
+      </w:r>
+      <w:r>
+        <w:t xml:space="preserve">,</w:t>
       </w:r>
       <w:r>
         <w:t xml:space="preserve"> </w:t>
@@ -370,54 +441,7 @@
         <w:rPr>
           <w:i/>
         </w:rPr>
-        <w:t xml:space="preserve">Virtual Energetic Audit</w:t>
-      </w:r>
-      <w:r>
-        <w:t xml:space="preserve">,</w:t>
-      </w:r>
-      <w:r>
-        <w:t xml:space="preserve"> </w:t>
-      </w:r>
-      <w:r>
-        <w:rPr>
-          <w:i/>
-        </w:rPr>
-        <w:t xml:space="preserve">Energetic Benchmarking</w:t>
-      </w:r>
-      <w:r>
-        <w:t xml:space="preserve">, and more.</w:t>
-      </w:r>
-    </w:p>
-    <w:p>
-      <w:pPr>
-        <w:numPr>
-          <w:numId w:val="1003"/>
-          <w:ilvl w:val="0"/>
-        </w:numPr>
-      </w:pPr>
-      <w:r>
-        <w:t xml:space="preserve">2014 – 2015</w:t>
-      </w:r>
-      <w:r>
-        <w:t xml:space="preserve"> </w:t>
-      </w:r>
-      <w:r>
-        <w:rPr>
-          <w:b/>
-        </w:rPr>
-        <w:t xml:space="preserve">Axafone</w:t>
-      </w:r>
-      <w:r>
-        <w:t xml:space="preserve">,</w:t>
-      </w:r>
-      <w:r>
-        <w:t xml:space="preserve"> </w:t>
-      </w:r>
-      <w:r>
-        <w:rPr>
-          <w:i/>
-        </w:rPr>
-        <w:t xml:space="preserve">Consultant</w:t>
+        <w:t xml:space="preserve">Backend Developer, DevOps</w:t>
       </w:r>
       <w:r>
         <w:t xml:space="preserve">.</w:t>
@@ -432,7 +456,7 @@
         </w:numPr>
       </w:pPr>
       <w:r>
-        <w:t xml:space="preserve">Web technology consultancy.</w:t>
+        <w:t xml:space="preserve">Server side development and deployment of a massive online music repository, with search, streaming, purchases and public API.</w:t>
       </w:r>
     </w:p>
     <w:p>
@@ -444,7 +468,7 @@
         </w:numPr>
       </w:pPr>
       <w:r>
-        <w:t xml:space="preserve">Customized web crawlers.</w:t>
+        <w:t xml:space="preserve">Administration of cluster of Debian servers.</w:t>
       </w:r>
     </w:p>
     <w:p>
@@ -456,7 +480,19 @@
         </w:numPr>
       </w:pPr>
       <w:r>
-        <w:t xml:space="preserve">Speaker.</w:t>
+        <w:t xml:space="preserve">Development and deployment of automatic video edition software with additional post-processing capabilities as chroma key, effects, titles, subtitles, publishing,...</w:t>
+      </w:r>
+    </w:p>
+    <w:p>
+      <w:pPr>
+        <w:pStyle w:val="Compact"/>
+        <w:numPr>
+          <w:numId w:val="1006"/>
+          <w:ilvl w:val="1"/>
+        </w:numPr>
+      </w:pPr>
+      <w:r>
+        <w:t xml:space="preserve">Technologies: Python, web.py, MongoDB, ElasticSearch, Memcached. APIs: Paypal, Google Wallet, Facebook, Google+.</w:t>
       </w:r>
     </w:p>
     <w:p>
@@ -467,16 +503,16 @@
         </w:numPr>
       </w:pPr>
       <w:r>
-        <w:t xml:space="preserve">2011 – 2013</w:t>
-      </w:r>
-      <w:r>
-        <w:t xml:space="preserve"> </w:t>
-      </w:r>
-      <w:r>
-        <w:rPr>
-          <w:b/>
-        </w:rPr>
-        <w:t xml:space="preserve">Melomics Media</w:t>
+        <w:t xml:space="preserve">2009 – 2011</w:t>
+      </w:r>
+      <w:r>
+        <w:t xml:space="preserve"> </w:t>
+      </w:r>
+      <w:r>
+        <w:rPr>
+          <w:b/>
+        </w:rPr>
+        <w:t xml:space="preserve">Universidad de Málaga</w:t>
       </w:r>
       <w:r>
         <w:t xml:space="preserve">,</w:t>
@@ -488,7 +524,7 @@
         <w:rPr>
           <w:i/>
         </w:rPr>
-        <w:t xml:space="preserve">Backend Developer, DevOps</w:t>
+        <w:t xml:space="preserve">Researcher</w:t>
       </w:r>
       <w:r>
         <w:t xml:space="preserve">.</w:t>
@@ -503,7 +539,19 @@
         </w:numPr>
       </w:pPr>
       <w:r>
-        <w:t xml:space="preserve">Server side development and deployment of a massive online music repository, with search, streaming, purchases and public API.</w:t>
+        <w:t xml:space="preserve">Computer vision research in the department of</w:t>
+      </w:r>
+      <w:r>
+        <w:t xml:space="preserve"> </w:t>
+      </w:r>
+      <w:r>
+        <w:rPr>
+          <w:i/>
+        </w:rPr>
+        <w:t xml:space="preserve">“Computational Intelligence and Image Analysis”</w:t>
+      </w:r>
+      <w:r>
+        <w:t xml:space="preserve">, managed by José Muñoz Perez and Enrique Dominguez Merino.</w:t>
       </w:r>
     </w:p>
     <w:p>
@@ -515,78 +563,7 @@
         </w:numPr>
       </w:pPr>
       <w:r>
-        <w:t xml:space="preserve">Administration of cluster of Debian servers.</w:t>
-      </w:r>
-    </w:p>
-    <w:p>
-      <w:pPr>
-        <w:pStyle w:val="Compact"/>
-        <w:numPr>
-          <w:numId w:val="1007"/>
-          <w:ilvl w:val="1"/>
-        </w:numPr>
-      </w:pPr>
-      <w:r>
-        <w:t xml:space="preserve">Development and deployment of automatic video edition software with additional post-processing capabilities as chroma key, effects, titles, subtitles, publishing,...</w:t>
-      </w:r>
-    </w:p>
-    <w:p>
-      <w:pPr>
-        <w:numPr>
-          <w:numId w:val="1003"/>
-          <w:ilvl w:val="0"/>
-        </w:numPr>
-      </w:pPr>
-      <w:r>
-        <w:t xml:space="preserve">2009 – 2011</w:t>
-      </w:r>
-      <w:r>
-        <w:t xml:space="preserve"> </w:t>
-      </w:r>
-      <w:r>
-        <w:rPr>
-          <w:b/>
-        </w:rPr>
-        <w:t xml:space="preserve">Universidad de Málaga</w:t>
-      </w:r>
-      <w:r>
-        <w:t xml:space="preserve">,</w:t>
-      </w:r>
-      <w:r>
-        <w:t xml:space="preserve"> </w:t>
-      </w:r>
-      <w:r>
-        <w:rPr>
-          <w:i/>
-        </w:rPr>
-        <w:t xml:space="preserve">Researcher</w:t>
-      </w:r>
-      <w:r>
-        <w:t xml:space="preserve">.</w:t>
-      </w:r>
-    </w:p>
-    <w:p>
-      <w:pPr>
-        <w:pStyle w:val="BlockText"/>
-        <w:numPr>
-          <w:numId w:val="1000"/>
-          <w:ilvl w:val="0"/>
-        </w:numPr>
-      </w:pPr>
-      <w:r>
-        <w:t xml:space="preserve">Computer vision research in the department of</w:t>
-      </w:r>
-      <w:r>
-        <w:t xml:space="preserve"> </w:t>
-      </w:r>
-      <w:r>
-        <w:rPr>
-          <w:i/>
-        </w:rPr>
-        <w:t xml:space="preserve">“Computational Intelligence and Image Analysis”</w:t>
-      </w:r>
-      <w:r>
-        <w:t xml:space="preserve">, managed by José Muñoz Perez and Enrique Dominguez Merino.</w:t>
+        <w:t xml:space="preserve">Technologies: Python, C++, OpenCV, cvBlob, Matlab, Octave.</w:t>
       </w:r>
     </w:p>
     <w:p>
@@ -674,6 +651,18 @@
     </w:p>
     <w:p>
       <w:pPr>
+        <w:pStyle w:val="Compact"/>
+        <w:numPr>
+          <w:numId w:val="1008"/>
+          <w:ilvl w:val="1"/>
+        </w:numPr>
+      </w:pPr>
+      <w:r>
+        <w:t xml:space="preserve">Technologies: C++, Python, SuSE Enterprise Server, Oracle, LDAP, SOAP.</w:t>
+      </w:r>
+    </w:p>
+    <w:p>
+      <w:pPr>
         <w:numPr>
           <w:numId w:val="1003"/>
           <w:ilvl w:val="0"/>
@@ -709,14 +698,26 @@
     </w:p>
     <w:p>
       <w:pPr>
-        <w:pStyle w:val="BlockText"/>
-        <w:numPr>
-          <w:numId w:val="1000"/>
-          <w:ilvl w:val="0"/>
+        <w:pStyle w:val="Compact"/>
+        <w:numPr>
+          <w:numId w:val="1009"/>
+          <w:ilvl w:val="1"/>
         </w:numPr>
       </w:pPr>
       <w:r>
         <w:t xml:space="preserve">Educational video games.</w:t>
+      </w:r>
+    </w:p>
+    <w:p>
+      <w:pPr>
+        <w:pStyle w:val="Compact"/>
+        <w:numPr>
+          <w:numId w:val="1009"/>
+          <w:ilvl w:val="1"/>
+        </w:numPr>
+      </w:pPr>
+      <w:r>
+        <w:t xml:space="preserve">Technologies: Flash, ActionScript, HTML, Javascript.</w:t>
       </w:r>
     </w:p>
     <w:p>
@@ -893,7 +894,7 @@
     <w:p>
       <w:pPr>
         <w:numPr>
-          <w:numId w:val="1009"/>
+          <w:numId w:val="1010"/>
           <w:ilvl w:val="0"/>
         </w:numPr>
       </w:pPr>
@@ -929,10 +930,10 @@
     </w:p>
     <w:p>
       <w:pPr>
-        <w:pStyle w:val="BlockText"/>
-        <w:numPr>
-          <w:numId w:val="1000"/>
-          <w:ilvl w:val="0"/>
+        <w:pStyle w:val="Compact"/>
+        <w:numPr>
+          <w:numId w:val="1011"/>
+          <w:ilvl w:val="1"/>
         </w:numPr>
       </w:pPr>
       <w:r>
@@ -945,13 +946,25 @@
         <w:t xml:space="preserve"> </w:t>
       </w:r>
       <w:r>
-        <w:t xml:space="preserve">is the new way of navigate through information, the new social and online organization, and the new way to get visibility for you, your projects or your company. Technologies: Django, Celery, Redis, ElasticSearch, Ansible, Fabric, AWS, Social APIs (Instagram, Facebook, Google+,...).</w:t>
-      </w:r>
-    </w:p>
-    <w:p>
-      <w:pPr>
-        <w:numPr>
-          <w:numId w:val="1009"/>
+        <w:t xml:space="preserve">is the new way of navigate through information, the new social and online organization, and the new way to get visibility for you, your projects or your company.</w:t>
+      </w:r>
+    </w:p>
+    <w:p>
+      <w:pPr>
+        <w:pStyle w:val="Compact"/>
+        <w:numPr>
+          <w:numId w:val="1011"/>
+          <w:ilvl w:val="1"/>
+        </w:numPr>
+      </w:pPr>
+      <w:r>
+        <w:t xml:space="preserve">Technologies: Python, Django, Celery, Redis, ElasticSearch, Ansible, Fabric, AWS, Social APIs (Instagram, Facebook, Google+,...).</w:t>
+      </w:r>
+    </w:p>
+    <w:p>
+      <w:pPr>
+        <w:numPr>
+          <w:numId w:val="1010"/>
           <w:ilvl w:val="0"/>
         </w:numPr>
       </w:pPr>
@@ -987,20 +1000,44 @@
     </w:p>
     <w:p>
       <w:pPr>
-        <w:pStyle w:val="BlockText"/>
-        <w:numPr>
-          <w:numId w:val="1000"/>
-          <w:ilvl w:val="0"/>
-        </w:numPr>
-      </w:pPr>
-      <w:r>
-        <w:t xml:space="preserve">Search engine of gifts with parameters like gender and age, and filter for prices. Web and Android applications (available in Google Play). Twitter bot with auto posting and automatic reply. Telegram bot.</w:t>
-      </w:r>
-    </w:p>
-    <w:p>
-      <w:pPr>
-        <w:numPr>
-          <w:numId w:val="1009"/>
+        <w:pStyle w:val="Compact"/>
+        <w:numPr>
+          <w:numId w:val="1012"/>
+          <w:ilvl w:val="1"/>
+        </w:numPr>
+      </w:pPr>
+      <w:r>
+        <w:t xml:space="preserve">Search engine of gifts with parameters like gender and age, and filter for prices.</w:t>
+      </w:r>
+    </w:p>
+    <w:p>
+      <w:pPr>
+        <w:pStyle w:val="Compact"/>
+        <w:numPr>
+          <w:numId w:val="1012"/>
+          <w:ilvl w:val="1"/>
+        </w:numPr>
+      </w:pPr>
+      <w:r>
+        <w:t xml:space="preserve">Web and Android applications (available in Google Play). Twitter bot with auto posting and automatic reply. Telegram bot.</w:t>
+      </w:r>
+    </w:p>
+    <w:p>
+      <w:pPr>
+        <w:pStyle w:val="Compact"/>
+        <w:numPr>
+          <w:numId w:val="1012"/>
+          <w:ilvl w:val="1"/>
+        </w:numPr>
+      </w:pPr>
+      <w:r>
+        <w:t xml:space="preserve">Technologies: Python, Pyramid, MongoDB, ElasticSearch, Amazon API, Twitter API, Telegram Bot API.</w:t>
+      </w:r>
+    </w:p>
+    <w:p>
+      <w:pPr>
+        <w:numPr>
+          <w:numId w:val="1010"/>
           <w:ilvl w:val="0"/>
         </w:numPr>
       </w:pPr>
@@ -1036,14 +1073,26 @@
     </w:p>
     <w:p>
       <w:pPr>
-        <w:pStyle w:val="BlockText"/>
-        <w:numPr>
-          <w:numId w:val="1000"/>
-          <w:ilvl w:val="0"/>
+        <w:pStyle w:val="Compact"/>
+        <w:numPr>
+          <w:numId w:val="1013"/>
+          <w:ilvl w:val="1"/>
         </w:numPr>
       </w:pPr>
       <w:r>
         <w:t xml:space="preserve">Search engine of courses from different platforms and formats.</w:t>
+      </w:r>
+    </w:p>
+    <w:p>
+      <w:pPr>
+        <w:pStyle w:val="Compact"/>
+        <w:numPr>
+          <w:numId w:val="1013"/>
+          <w:ilvl w:val="1"/>
+        </w:numPr>
+      </w:pPr>
+      <w:r>
+        <w:t xml:space="preserve">Technologies: Python, Pyramid, MongoDB, ElasticSearch, Scrapy.</w:t>
       </w:r>
     </w:p>
     <w:p>
@@ -1059,7 +1108,7 @@
     <w:p>
       <w:pPr>
         <w:numPr>
-          <w:numId w:val="1010"/>
+          <w:numId w:val="1014"/>
           <w:ilvl w:val="0"/>
         </w:numPr>
       </w:pPr>
@@ -1108,7 +1157,7 @@
     <w:p>
       <w:pPr>
         <w:numPr>
-          <w:numId w:val="1010"/>
+          <w:numId w:val="1014"/>
           <w:ilvl w:val="0"/>
         </w:numPr>
       </w:pPr>
@@ -1157,7 +1206,7 @@
     <w:p>
       <w:pPr>
         <w:numPr>
-          <w:numId w:val="1010"/>
+          <w:numId w:val="1014"/>
           <w:ilvl w:val="0"/>
         </w:numPr>
       </w:pPr>
@@ -1217,7 +1266,7 @@
       <w:pPr>
         <w:pStyle w:val="Compact"/>
         <w:numPr>
-          <w:numId w:val="1011"/>
+          <w:numId w:val="1015"/>
           <w:ilvl w:val="0"/>
         </w:numPr>
       </w:pPr>
@@ -1238,7 +1287,7 @@
       <w:pPr>
         <w:pStyle w:val="Compact"/>
         <w:numPr>
-          <w:numId w:val="1011"/>
+          <w:numId w:val="1015"/>
           <w:ilvl w:val="0"/>
         </w:numPr>
       </w:pPr>
@@ -1499,7 +1548,7 @@
       <w:pPr>
         <w:pStyle w:val="Compact"/>
         <w:numPr>
-          <w:numId w:val="1012"/>
+          <w:numId w:val="1016"/>
           <w:ilvl w:val="0"/>
         </w:numPr>
       </w:pPr>
@@ -1511,7 +1560,7 @@
       <w:pPr>
         <w:pStyle w:val="Compact"/>
         <w:numPr>
-          <w:numId w:val="1012"/>
+          <w:numId w:val="1016"/>
           <w:ilvl w:val="0"/>
         </w:numPr>
       </w:pPr>
@@ -1523,7 +1572,7 @@
       <w:pPr>
         <w:pStyle w:val="Compact"/>
         <w:numPr>
-          <w:numId w:val="1012"/>
+          <w:numId w:val="1016"/>
           <w:ilvl w:val="0"/>
         </w:numPr>
       </w:pPr>
@@ -1535,7 +1584,7 @@
       <w:pPr>
         <w:pStyle w:val="Compact"/>
         <w:numPr>
-          <w:numId w:val="1012"/>
+          <w:numId w:val="1016"/>
           <w:ilvl w:val="0"/>
         </w:numPr>
       </w:pPr>
@@ -1547,7 +1596,7 @@
       <w:pPr>
         <w:pStyle w:val="Compact"/>
         <w:numPr>
-          <w:numId w:val="1012"/>
+          <w:numId w:val="1016"/>
           <w:ilvl w:val="0"/>
         </w:numPr>
       </w:pPr>
@@ -1569,7 +1618,7 @@
       <w:pPr>
         <w:pStyle w:val="Compact"/>
         <w:numPr>
-          <w:numId w:val="1013"/>
+          <w:numId w:val="1017"/>
           <w:ilvl w:val="0"/>
         </w:numPr>
       </w:pPr>
@@ -1581,7 +1630,7 @@
       <w:pPr>
         <w:pStyle w:val="Compact"/>
         <w:numPr>
-          <w:numId w:val="1013"/>
+          <w:numId w:val="1017"/>
           <w:ilvl w:val="0"/>
         </w:numPr>
       </w:pPr>
@@ -1593,7 +1642,7 @@
       <w:pPr>
         <w:pStyle w:val="Compact"/>
         <w:numPr>
-          <w:numId w:val="1013"/>
+          <w:numId w:val="1017"/>
           <w:ilvl w:val="0"/>
         </w:numPr>
       </w:pPr>
@@ -1605,7 +1654,7 @@
       <w:pPr>
         <w:pStyle w:val="Compact"/>
         <w:numPr>
-          <w:numId w:val="1013"/>
+          <w:numId w:val="1017"/>
           <w:ilvl w:val="0"/>
         </w:numPr>
       </w:pPr>
@@ -1739,7 +1788,7 @@
     </w:lvl>
   </w:abstractNum>
   <w:abstractNum w:abstractNumId="990">
-    <w:nsid w:val="df1c6dde"/>
+    <w:nsid w:val="45a9bb58"/>
     <w:multiLevelType w:val="multilevel"/>
     <w:lvl w:ilvl="0">
       <w:numFmt w:val="bullet"/>
@@ -1820,7 +1869,7 @@
     </w:lvl>
   </w:abstractNum>
   <w:abstractNum w:abstractNumId="991">
-    <w:nsid w:val="d039cccc"/>
+    <w:nsid w:val="dd21ccb6"/>
     <w:multiLevelType w:val="multilevel"/>
     <w:lvl w:ilvl="0">
       <w:numFmt w:val="bullet"/>
@@ -1943,6 +1992,18 @@
     <w:abstractNumId w:val="991"/>
   </w:num>
   <w:num w:numId="1013">
+    <w:abstractNumId w:val="991"/>
+  </w:num>
+  <w:num w:numId="1014">
+    <w:abstractNumId w:val="991"/>
+  </w:num>
+  <w:num w:numId="1015">
+    <w:abstractNumId w:val="991"/>
+  </w:num>
+  <w:num w:numId="1016">
+    <w:abstractNumId w:val="991"/>
+  </w:num>
+  <w:num w:numId="1017">
     <w:abstractNumId w:val="991"/>
   </w:num>
 </w:numbering>

</xml_diff>

<commit_message>
Working for new company.
</commit_message>
<xml_diff>
--- a/output/cristobal-resume.docx
+++ b/output/cristobal-resume.docx
@@ -254,16 +254,16 @@
         </w:numPr>
       </w:pPr>
       <w:r>
-        <w:t xml:space="preserve">Since July 2015</w:t>
-      </w:r>
-      <w:r>
-        <w:t xml:space="preserve"> </w:t>
-      </w:r>
-      <w:r>
-        <w:rPr>
-          <w:b/>
-        </w:rPr>
-        <w:t xml:space="preserve">VATIA Energía</w:t>
+        <w:t xml:space="preserve">Since 2017</w:t>
+      </w:r>
+      <w:r>
+        <w:t xml:space="preserve"> </w:t>
+      </w:r>
+      <w:r>
+        <w:rPr>
+          <w:b/>
+        </w:rPr>
+        <w:t xml:space="preserve">Cathedral Software</w:t>
       </w:r>
       <w:r>
         <w:t xml:space="preserve">,</w:t>
@@ -275,7 +275,7 @@
         <w:rPr>
           <w:i/>
         </w:rPr>
-        <w:t xml:space="preserve">Software Engineering Manager</w:t>
+        <w:t xml:space="preserve">Senior Software Engineering</w:t>
       </w:r>
       <w:r>
         <w:t xml:space="preserve">.</w:t>
@@ -290,31 +290,7 @@
         </w:numPr>
       </w:pPr>
       <w:r>
-        <w:t xml:space="preserve">Web platform for automatic</w:t>
-      </w:r>
-      <w:r>
-        <w:t xml:space="preserve"> </w:t>
-      </w:r>
-      <w:r>
-        <w:rPr>
-          <w:i/>
-        </w:rPr>
-        <w:t xml:space="preserve">Virtual Energetic Audit</w:t>
-      </w:r>
-      <w:r>
-        <w:t xml:space="preserve">,</w:t>
-      </w:r>
-      <w:r>
-        <w:t xml:space="preserve"> </w:t>
-      </w:r>
-      <w:r>
-        <w:rPr>
-          <w:i/>
-        </w:rPr>
-        <w:t xml:space="preserve">Energetic Benchmarking</w:t>
-      </w:r>
-      <w:r>
-        <w:t xml:space="preserve">, monitoring,...</w:t>
+        <w:t xml:space="preserve">Big Data &amp; Business Intelligence.</w:t>
       </w:r>
     </w:p>
     <w:p>
@@ -326,19 +302,7 @@
         </w:numPr>
       </w:pPr>
       <w:r>
-        <w:t xml:space="preserve">Fullstack development, DevOps &amp; data analysis.</w:t>
-      </w:r>
-    </w:p>
-    <w:p>
-      <w:pPr>
-        <w:pStyle w:val="Compact"/>
-        <w:numPr>
-          <w:numId w:val="1004"/>
-          <w:ilvl w:val="1"/>
-        </w:numPr>
-      </w:pPr>
-      <w:r>
-        <w:t xml:space="preserve">Technologies: Node.js, Python, Celery, Django, Pandas, Matplotlib, MongoDB, Ansible, Fabric.</w:t>
+        <w:t xml:space="preserve">Technologies: Python, AWS, Airflow, Redshift, PostgreSQL, Angular 2,...</w:t>
       </w:r>
     </w:p>
     <w:p>
@@ -349,16 +313,16 @@
         </w:numPr>
       </w:pPr>
       <w:r>
-        <w:t xml:space="preserve">2014 – 2015</w:t>
-      </w:r>
-      <w:r>
-        <w:t xml:space="preserve"> </w:t>
-      </w:r>
-      <w:r>
-        <w:rPr>
-          <w:b/>
-        </w:rPr>
-        <w:t xml:space="preserve">Axafone</w:t>
+        <w:t xml:space="preserve">2015 - 2017</w:t>
+      </w:r>
+      <w:r>
+        <w:t xml:space="preserve"> </w:t>
+      </w:r>
+      <w:r>
+        <w:rPr>
+          <w:b/>
+        </w:rPr>
+        <w:t xml:space="preserve">VATIA Energía</w:t>
       </w:r>
       <w:r>
         <w:t xml:space="preserve">,</w:t>
@@ -370,7 +334,7 @@
         <w:rPr>
           <w:i/>
         </w:rPr>
-        <w:t xml:space="preserve">Consultant</w:t>
+        <w:t xml:space="preserve">Software Engineering Manager</w:t>
       </w:r>
       <w:r>
         <w:t xml:space="preserve">.</w:t>
@@ -385,7 +349,31 @@
         </w:numPr>
       </w:pPr>
       <w:r>
-        <w:t xml:space="preserve">Web technology consultancy.</w:t>
+        <w:t xml:space="preserve">Web platform for automatic</w:t>
+      </w:r>
+      <w:r>
+        <w:t xml:space="preserve"> </w:t>
+      </w:r>
+      <w:r>
+        <w:rPr>
+          <w:i/>
+        </w:rPr>
+        <w:t xml:space="preserve">Virtual Energetic Audit</w:t>
+      </w:r>
+      <w:r>
+        <w:t xml:space="preserve">,</w:t>
+      </w:r>
+      <w:r>
+        <w:t xml:space="preserve"> </w:t>
+      </w:r>
+      <w:r>
+        <w:rPr>
+          <w:i/>
+        </w:rPr>
+        <w:t xml:space="preserve">Energetic Benchmarking</w:t>
+      </w:r>
+      <w:r>
+        <w:t xml:space="preserve">, monitoring,...</w:t>
       </w:r>
     </w:p>
     <w:p>
@@ -397,7 +385,7 @@
         </w:numPr>
       </w:pPr>
       <w:r>
-        <w:t xml:space="preserve">Customized web crawlers (Scrapy).</w:t>
+        <w:t xml:space="preserve">Fullstack development, DevOps &amp; data analysis.</w:t>
       </w:r>
     </w:p>
     <w:p>
@@ -409,7 +397,7 @@
         </w:numPr>
       </w:pPr>
       <w:r>
-        <w:t xml:space="preserve">Speaker.</w:t>
+        <w:t xml:space="preserve">Technologies: Node.js, Python, Celery, Django, Pandas, Matplotlib, MongoDB, Ansible, Fabric.</w:t>
       </w:r>
     </w:p>
     <w:p>
@@ -420,16 +408,16 @@
         </w:numPr>
       </w:pPr>
       <w:r>
-        <w:t xml:space="preserve">2011 – 2013</w:t>
-      </w:r>
-      <w:r>
-        <w:t xml:space="preserve"> </w:t>
-      </w:r>
-      <w:r>
-        <w:rPr>
-          <w:b/>
-        </w:rPr>
-        <w:t xml:space="preserve">Melomics Media</w:t>
+        <w:t xml:space="preserve">2014 – 2015</w:t>
+      </w:r>
+      <w:r>
+        <w:t xml:space="preserve"> </w:t>
+      </w:r>
+      <w:r>
+        <w:rPr>
+          <w:b/>
+        </w:rPr>
+        <w:t xml:space="preserve">Axafone</w:t>
       </w:r>
       <w:r>
         <w:t xml:space="preserve">,</w:t>
@@ -441,7 +429,7 @@
         <w:rPr>
           <w:i/>
         </w:rPr>
-        <w:t xml:space="preserve">Backend Developer, DevOps</w:t>
+        <w:t xml:space="preserve">Consultant</w:t>
       </w:r>
       <w:r>
         <w:t xml:space="preserve">.</w:t>
@@ -456,7 +444,7 @@
         </w:numPr>
       </w:pPr>
       <w:r>
-        <w:t xml:space="preserve">Server side development and deployment of a massive online music repository, with search, streaming, purchases and public API.</w:t>
+        <w:t xml:space="preserve">Web technology consultancy.</w:t>
       </w:r>
     </w:p>
     <w:p>
@@ -468,7 +456,7 @@
         </w:numPr>
       </w:pPr>
       <w:r>
-        <w:t xml:space="preserve">Administration of cluster of Debian servers.</w:t>
+        <w:t xml:space="preserve">Customized web crawlers (Scrapy).</w:t>
       </w:r>
     </w:p>
     <w:p>
@@ -480,19 +468,7 @@
         </w:numPr>
       </w:pPr>
       <w:r>
-        <w:t xml:space="preserve">Development and deployment of automatic video edition software with additional post-processing capabilities as chroma key, effects, titles, subtitles, publishing,...</w:t>
-      </w:r>
-    </w:p>
-    <w:p>
-      <w:pPr>
-        <w:pStyle w:val="Compact"/>
-        <w:numPr>
-          <w:numId w:val="1006"/>
-          <w:ilvl w:val="1"/>
-        </w:numPr>
-      </w:pPr>
-      <w:r>
-        <w:t xml:space="preserve">Technologies: Python, web.py, MongoDB, ElasticSearch, Memcached. APIs: Paypal, Google Wallet, Facebook, Google+.</w:t>
+        <w:t xml:space="preserve">Speaker.</w:t>
       </w:r>
     </w:p>
     <w:p>
@@ -503,16 +479,16 @@
         </w:numPr>
       </w:pPr>
       <w:r>
-        <w:t xml:space="preserve">2009 – 2011</w:t>
-      </w:r>
-      <w:r>
-        <w:t xml:space="preserve"> </w:t>
-      </w:r>
-      <w:r>
-        <w:rPr>
-          <w:b/>
-        </w:rPr>
-        <w:t xml:space="preserve">Universidad de Málaga</w:t>
+        <w:t xml:space="preserve">2011 – 2013</w:t>
+      </w:r>
+      <w:r>
+        <w:t xml:space="preserve"> </w:t>
+      </w:r>
+      <w:r>
+        <w:rPr>
+          <w:b/>
+        </w:rPr>
+        <w:t xml:space="preserve">Melomics Media</w:t>
       </w:r>
       <w:r>
         <w:t xml:space="preserve">,</w:t>
@@ -524,7 +500,7 @@
         <w:rPr>
           <w:i/>
         </w:rPr>
-        <w:t xml:space="preserve">Researcher</w:t>
+        <w:t xml:space="preserve">Backend Developer, DevOps</w:t>
       </w:r>
       <w:r>
         <w:t xml:space="preserve">.</w:t>
@@ -539,19 +515,7 @@
         </w:numPr>
       </w:pPr>
       <w:r>
-        <w:t xml:space="preserve">Computer vision research in the department of</w:t>
-      </w:r>
-      <w:r>
-        <w:t xml:space="preserve"> </w:t>
-      </w:r>
-      <w:r>
-        <w:rPr>
-          <w:i/>
-        </w:rPr>
-        <w:t xml:space="preserve">“Computational Intelligence and Image Analysis”</w:t>
-      </w:r>
-      <w:r>
-        <w:t xml:space="preserve">, managed by José Muñoz Perez and Enrique Dominguez Merino.</w:t>
+        <w:t xml:space="preserve">Server side development and deployment of a massive online music repository, with search, streaming, purchases and public API.</w:t>
       </w:r>
     </w:p>
     <w:p>
@@ -563,7 +527,31 @@
         </w:numPr>
       </w:pPr>
       <w:r>
-        <w:t xml:space="preserve">Technologies: Python, C++, OpenCV, cvBlob, Matlab, Octave.</w:t>
+        <w:t xml:space="preserve">Administration of cluster of Debian servers.</w:t>
+      </w:r>
+    </w:p>
+    <w:p>
+      <w:pPr>
+        <w:pStyle w:val="Compact"/>
+        <w:numPr>
+          <w:numId w:val="1007"/>
+          <w:ilvl w:val="1"/>
+        </w:numPr>
+      </w:pPr>
+      <w:r>
+        <w:t xml:space="preserve">Development and deployment of automatic video edition software with additional post-processing capabilities as chroma key, effects, titles, subtitles, publishing,...</w:t>
+      </w:r>
+    </w:p>
+    <w:p>
+      <w:pPr>
+        <w:pStyle w:val="Compact"/>
+        <w:numPr>
+          <w:numId w:val="1007"/>
+          <w:ilvl w:val="1"/>
+        </w:numPr>
+      </w:pPr>
+      <w:r>
+        <w:t xml:space="preserve">Technologies: Python, web.py, MongoDB, ElasticSearch, Memcached. APIs: Paypal, Google Wallet, Facebook, Google+.</w:t>
       </w:r>
     </w:p>
     <w:p>
@@ -574,16 +562,16 @@
         </w:numPr>
       </w:pPr>
       <w:r>
-        <w:t xml:space="preserve">2007 – 2009</w:t>
-      </w:r>
-      <w:r>
-        <w:t xml:space="preserve"> </w:t>
-      </w:r>
-      <w:r>
-        <w:rPr>
-          <w:b/>
-        </w:rPr>
-        <w:t xml:space="preserve">Tedial S.L.</w:t>
+        <w:t xml:space="preserve">2009 – 2011</w:t>
+      </w:r>
+      <w:r>
+        <w:t xml:space="preserve"> </w:t>
+      </w:r>
+      <w:r>
+        <w:rPr>
+          <w:b/>
+        </w:rPr>
+        <w:t xml:space="preserve">Universidad de Málaga</w:t>
       </w:r>
       <w:r>
         <w:t xml:space="preserve">,</w:t>
@@ -595,7 +583,7 @@
         <w:rPr>
           <w:i/>
         </w:rPr>
-        <w:t xml:space="preserve">Backend Developer, System Administrator</w:t>
+        <w:t xml:space="preserve">Researcher</w:t>
       </w:r>
       <w:r>
         <w:t xml:space="preserve">.</w:t>
@@ -610,7 +598,19 @@
         </w:numPr>
       </w:pPr>
       <w:r>
-        <w:t xml:space="preserve">Server-side media storage technologies.</w:t>
+        <w:t xml:space="preserve">Computer vision research in the department of</w:t>
+      </w:r>
+      <w:r>
+        <w:t xml:space="preserve"> </w:t>
+      </w:r>
+      <w:r>
+        <w:rPr>
+          <w:i/>
+        </w:rPr>
+        <w:t xml:space="preserve">“Computational Intelligence and Image Analysis”</w:t>
+      </w:r>
+      <w:r>
+        <w:t xml:space="preserve">, managed by José Muñoz Perez and Enrique Dominguez Merino.</w:t>
       </w:r>
     </w:p>
     <w:p>
@@ -622,43 +622,7 @@
         </w:numPr>
       </w:pPr>
       <w:r>
-        <w:t xml:space="preserve">Authentication, authorization, and access control.</w:t>
-      </w:r>
-    </w:p>
-    <w:p>
-      <w:pPr>
-        <w:pStyle w:val="Compact"/>
-        <w:numPr>
-          <w:numId w:val="1008"/>
-          <w:ilvl w:val="1"/>
-        </w:numPr>
-      </w:pPr>
-      <w:r>
-        <w:t xml:space="preserve">Management of surveillance cameras.</w:t>
-      </w:r>
-    </w:p>
-    <w:p>
-      <w:pPr>
-        <w:pStyle w:val="Compact"/>
-        <w:numPr>
-          <w:numId w:val="1008"/>
-          <w:ilvl w:val="1"/>
-        </w:numPr>
-      </w:pPr>
-      <w:r>
-        <w:t xml:space="preserve">Deployment of software and administration of several SuSE Enterprise Server installations.</w:t>
-      </w:r>
-    </w:p>
-    <w:p>
-      <w:pPr>
-        <w:pStyle w:val="Compact"/>
-        <w:numPr>
-          <w:numId w:val="1008"/>
-          <w:ilvl w:val="1"/>
-        </w:numPr>
-      </w:pPr>
-      <w:r>
-        <w:t xml:space="preserve">Technologies: C++, Python, SuSE Enterprise Server, Oracle, LDAP, SOAP.</w:t>
+        <w:t xml:space="preserve">Technologies: Python, C++, OpenCV, cvBlob, Matlab, Octave.</w:t>
       </w:r>
     </w:p>
     <w:p>
@@ -669,16 +633,16 @@
         </w:numPr>
       </w:pPr>
       <w:r>
-        <w:t xml:space="preserve">2005 – 2006</w:t>
-      </w:r>
-      <w:r>
-        <w:t xml:space="preserve"> </w:t>
-      </w:r>
-      <w:r>
-        <w:rPr>
-          <w:b/>
-        </w:rPr>
-        <w:t xml:space="preserve">Novasoft</w:t>
+        <w:t xml:space="preserve">2007 – 2009</w:t>
+      </w:r>
+      <w:r>
+        <w:t xml:space="preserve"> </w:t>
+      </w:r>
+      <w:r>
+        <w:rPr>
+          <w:b/>
+        </w:rPr>
+        <w:t xml:space="preserve">Tedial S.L.</w:t>
       </w:r>
       <w:r>
         <w:t xml:space="preserve">,</w:t>
@@ -690,7 +654,7 @@
         <w:rPr>
           <w:i/>
         </w:rPr>
-        <w:t xml:space="preserve">Software and Web Developer</w:t>
+        <w:t xml:space="preserve">Backend Developer, System Administrator</w:t>
       </w:r>
       <w:r>
         <w:t xml:space="preserve">.</w:t>
@@ -705,7 +669,7 @@
         </w:numPr>
       </w:pPr>
       <w:r>
-        <w:t xml:space="preserve">Educational video games.</w:t>
+        <w:t xml:space="preserve">Server-side media storage technologies.</w:t>
       </w:r>
     </w:p>
     <w:p>
@@ -717,6 +681,101 @@
         </w:numPr>
       </w:pPr>
       <w:r>
+        <w:t xml:space="preserve">Authentication, authorization, and access control.</w:t>
+      </w:r>
+    </w:p>
+    <w:p>
+      <w:pPr>
+        <w:pStyle w:val="Compact"/>
+        <w:numPr>
+          <w:numId w:val="1009"/>
+          <w:ilvl w:val="1"/>
+        </w:numPr>
+      </w:pPr>
+      <w:r>
+        <w:t xml:space="preserve">Management of surveillance cameras.</w:t>
+      </w:r>
+    </w:p>
+    <w:p>
+      <w:pPr>
+        <w:pStyle w:val="Compact"/>
+        <w:numPr>
+          <w:numId w:val="1009"/>
+          <w:ilvl w:val="1"/>
+        </w:numPr>
+      </w:pPr>
+      <w:r>
+        <w:t xml:space="preserve">Deployment of software and administration of several SuSE Enterprise Server installations.</w:t>
+      </w:r>
+    </w:p>
+    <w:p>
+      <w:pPr>
+        <w:pStyle w:val="Compact"/>
+        <w:numPr>
+          <w:numId w:val="1009"/>
+          <w:ilvl w:val="1"/>
+        </w:numPr>
+      </w:pPr>
+      <w:r>
+        <w:t xml:space="preserve">Technologies: C++, Python, SuSE Enterprise Server, Oracle, LDAP, SOAP.</w:t>
+      </w:r>
+    </w:p>
+    <w:p>
+      <w:pPr>
+        <w:numPr>
+          <w:numId w:val="1003"/>
+          <w:ilvl w:val="0"/>
+        </w:numPr>
+      </w:pPr>
+      <w:r>
+        <w:t xml:space="preserve">2005 – 2006</w:t>
+      </w:r>
+      <w:r>
+        <w:t xml:space="preserve"> </w:t>
+      </w:r>
+      <w:r>
+        <w:rPr>
+          <w:b/>
+        </w:rPr>
+        <w:t xml:space="preserve">Novasoft</w:t>
+      </w:r>
+      <w:r>
+        <w:t xml:space="preserve">,</w:t>
+      </w:r>
+      <w:r>
+        <w:t xml:space="preserve"> </w:t>
+      </w:r>
+      <w:r>
+        <w:rPr>
+          <w:i/>
+        </w:rPr>
+        <w:t xml:space="preserve">Software and Web Developer</w:t>
+      </w:r>
+      <w:r>
+        <w:t xml:space="preserve">.</w:t>
+      </w:r>
+    </w:p>
+    <w:p>
+      <w:pPr>
+        <w:pStyle w:val="Compact"/>
+        <w:numPr>
+          <w:numId w:val="1010"/>
+          <w:ilvl w:val="1"/>
+        </w:numPr>
+      </w:pPr>
+      <w:r>
+        <w:t xml:space="preserve">Educational video games.</w:t>
+      </w:r>
+    </w:p>
+    <w:p>
+      <w:pPr>
+        <w:pStyle w:val="Compact"/>
+        <w:numPr>
+          <w:numId w:val="1010"/>
+          <w:ilvl w:val="1"/>
+        </w:numPr>
+      </w:pPr>
+      <w:r>
         <w:t xml:space="preserve">Technologies: Flash, ActionScript, HTML, Javascript.</w:t>
       </w:r>
     </w:p>
@@ -894,7 +953,7 @@
     <w:p>
       <w:pPr>
         <w:numPr>
-          <w:numId w:val="1010"/>
+          <w:numId w:val="1011"/>
           <w:ilvl w:val="0"/>
         </w:numPr>
       </w:pPr>
@@ -932,39 +991,39 @@
       <w:pPr>
         <w:pStyle w:val="Compact"/>
         <w:numPr>
+          <w:numId w:val="1012"/>
+          <w:ilvl w:val="1"/>
+        </w:numPr>
+      </w:pPr>
+      <w:r>
+        <w:rPr>
+          <w:i/>
+        </w:rPr>
+        <w:t xml:space="preserve">Mukabe</w:t>
+      </w:r>
+      <w:r>
+        <w:t xml:space="preserve"> </w:t>
+      </w:r>
+      <w:r>
+        <w:t xml:space="preserve">is the new way of navigate through information, the new social and online organization, and the new way to get visibility for you, your projects or your company.</w:t>
+      </w:r>
+    </w:p>
+    <w:p>
+      <w:pPr>
+        <w:pStyle w:val="Compact"/>
+        <w:numPr>
+          <w:numId w:val="1012"/>
+          <w:ilvl w:val="1"/>
+        </w:numPr>
+      </w:pPr>
+      <w:r>
+        <w:t xml:space="preserve">Technologies: Python, Django, Celery, Redis, ElasticSearch, Ansible, Fabric, AWS, Social APIs (Instagram, Facebook, Google+,...).</w:t>
+      </w:r>
+    </w:p>
+    <w:p>
+      <w:pPr>
+        <w:numPr>
           <w:numId w:val="1011"/>
-          <w:ilvl w:val="1"/>
-        </w:numPr>
-      </w:pPr>
-      <w:r>
-        <w:rPr>
-          <w:i/>
-        </w:rPr>
-        <w:t xml:space="preserve">Mukabe</w:t>
-      </w:r>
-      <w:r>
-        <w:t xml:space="preserve"> </w:t>
-      </w:r>
-      <w:r>
-        <w:t xml:space="preserve">is the new way of navigate through information, the new social and online organization, and the new way to get visibility for you, your projects or your company.</w:t>
-      </w:r>
-    </w:p>
-    <w:p>
-      <w:pPr>
-        <w:pStyle w:val="Compact"/>
-        <w:numPr>
-          <w:numId w:val="1011"/>
-          <w:ilvl w:val="1"/>
-        </w:numPr>
-      </w:pPr>
-      <w:r>
-        <w:t xml:space="preserve">Technologies: Python, Django, Celery, Redis, ElasticSearch, Ansible, Fabric, AWS, Social APIs (Instagram, Facebook, Google+,...).</w:t>
-      </w:r>
-    </w:p>
-    <w:p>
-      <w:pPr>
-        <w:numPr>
-          <w:numId w:val="1010"/>
           <w:ilvl w:val="0"/>
         </w:numPr>
       </w:pPr>
@@ -1002,7 +1061,7 @@
       <w:pPr>
         <w:pStyle w:val="Compact"/>
         <w:numPr>
-          <w:numId w:val="1012"/>
+          <w:numId w:val="1013"/>
           <w:ilvl w:val="1"/>
         </w:numPr>
       </w:pPr>
@@ -1014,7 +1073,7 @@
       <w:pPr>
         <w:pStyle w:val="Compact"/>
         <w:numPr>
-          <w:numId w:val="1012"/>
+          <w:numId w:val="1013"/>
           <w:ilvl w:val="1"/>
         </w:numPr>
       </w:pPr>
@@ -1026,7 +1085,7 @@
       <w:pPr>
         <w:pStyle w:val="Compact"/>
         <w:numPr>
-          <w:numId w:val="1012"/>
+          <w:numId w:val="1013"/>
           <w:ilvl w:val="1"/>
         </w:numPr>
       </w:pPr>
@@ -1037,7 +1096,7 @@
     <w:p>
       <w:pPr>
         <w:numPr>
-          <w:numId w:val="1010"/>
+          <w:numId w:val="1011"/>
           <w:ilvl w:val="0"/>
         </w:numPr>
       </w:pPr>
@@ -1075,7 +1134,7 @@
       <w:pPr>
         <w:pStyle w:val="Compact"/>
         <w:numPr>
-          <w:numId w:val="1013"/>
+          <w:numId w:val="1014"/>
           <w:ilvl w:val="1"/>
         </w:numPr>
       </w:pPr>
@@ -1087,7 +1146,7 @@
       <w:pPr>
         <w:pStyle w:val="Compact"/>
         <w:numPr>
-          <w:numId w:val="1013"/>
+          <w:numId w:val="1014"/>
           <w:ilvl w:val="1"/>
         </w:numPr>
       </w:pPr>
@@ -1108,7 +1167,7 @@
     <w:p>
       <w:pPr>
         <w:numPr>
-          <w:numId w:val="1014"/>
+          <w:numId w:val="1015"/>
           <w:ilvl w:val="0"/>
         </w:numPr>
       </w:pPr>
@@ -1157,7 +1216,7 @@
     <w:p>
       <w:pPr>
         <w:numPr>
-          <w:numId w:val="1014"/>
+          <w:numId w:val="1015"/>
           <w:ilvl w:val="0"/>
         </w:numPr>
       </w:pPr>
@@ -1206,7 +1265,7 @@
     <w:p>
       <w:pPr>
         <w:numPr>
-          <w:numId w:val="1014"/>
+          <w:numId w:val="1015"/>
           <w:ilvl w:val="0"/>
         </w:numPr>
       </w:pPr>
@@ -1266,7 +1325,7 @@
       <w:pPr>
         <w:pStyle w:val="Compact"/>
         <w:numPr>
-          <w:numId w:val="1015"/>
+          <w:numId w:val="1016"/>
           <w:ilvl w:val="0"/>
         </w:numPr>
       </w:pPr>
@@ -1287,7 +1346,7 @@
       <w:pPr>
         <w:pStyle w:val="Compact"/>
         <w:numPr>
-          <w:numId w:val="1015"/>
+          <w:numId w:val="1016"/>
           <w:ilvl w:val="0"/>
         </w:numPr>
       </w:pPr>
@@ -1359,7 +1418,7 @@
         <w:pStyle w:val="Definition"/>
       </w:pPr>
       <w:r>
-        <w:t xml:space="preserve">MongoDB, ElasticSearch, Redis, Memcached, PostgreSQL, Oracle, MySQL.</w:t>
+        <w:t xml:space="preserve">MongoDB, ElasticSearch, Redis, Memcached, PostgreSQL, Redshift, Oracle, MySQL.</w:t>
       </w:r>
       <w:r>
         <w:t xml:space="preserve"> </w:t>
@@ -1413,7 +1472,7 @@
         <w:pStyle w:val="Definition"/>
       </w:pPr>
       <w:r>
-        <w:t xml:space="preserve">Django, Pyramid, Node.js, Express.js, Bootstrap, Mako, Celery, Cornice, Scrapy, WordPress, OpenCV, OpenGL, OAuth.</w:t>
+        <w:t xml:space="preserve">Django, Celery, Cornice, Scrapy, Airflow, Pyramid, Bootstrap, Mako, Node.js, Express.js, Angular 2, WordPress, OpenCV, OpenGL, OAuth.</w:t>
       </w:r>
       <w:r>
         <w:t xml:space="preserve"> </w:t>
@@ -1431,7 +1490,7 @@
         <w:pStyle w:val="Definition"/>
       </w:pPr>
       <w:r>
-        <w:t xml:space="preserve">Ansible, Fabric, VirtualEnv, Supervisor, Upstart, Docker/Dokku, Vagrant, AWS API.</w:t>
+        <w:t xml:space="preserve">Ansible, Fabric, VirtualEnv, Supervisor, Upstart, Docker, Dokku, Vagrant, AWS API.</w:t>
       </w:r>
       <w:r>
         <w:t xml:space="preserve"> </w:t>
@@ -1503,7 +1562,7 @@
         <w:pStyle w:val="Definition"/>
       </w:pPr>
       <w:r>
-        <w:t xml:space="preserve">GNU/Linux (Ubuntu, Debian, SuSE Enterprise Server), Android. AWS, DigitalOcean.</w:t>
+        <w:t xml:space="preserve">GNU/Linux (Ubuntu, Debian, SuSE Enterprise Server, CentOS), Android. AWS, DigitalOcean.</w:t>
       </w:r>
       <w:r>
         <w:t xml:space="preserve"> </w:t>
@@ -1548,7 +1607,7 @@
       <w:pPr>
         <w:pStyle w:val="Compact"/>
         <w:numPr>
-          <w:numId w:val="1016"/>
+          <w:numId w:val="1017"/>
           <w:ilvl w:val="0"/>
         </w:numPr>
       </w:pPr>
@@ -1560,7 +1619,7 @@
       <w:pPr>
         <w:pStyle w:val="Compact"/>
         <w:numPr>
-          <w:numId w:val="1016"/>
+          <w:numId w:val="1017"/>
           <w:ilvl w:val="0"/>
         </w:numPr>
       </w:pPr>
@@ -1572,7 +1631,7 @@
       <w:pPr>
         <w:pStyle w:val="Compact"/>
         <w:numPr>
-          <w:numId w:val="1016"/>
+          <w:numId w:val="1017"/>
           <w:ilvl w:val="0"/>
         </w:numPr>
       </w:pPr>
@@ -1584,7 +1643,7 @@
       <w:pPr>
         <w:pStyle w:val="Compact"/>
         <w:numPr>
-          <w:numId w:val="1016"/>
+          <w:numId w:val="1017"/>
           <w:ilvl w:val="0"/>
         </w:numPr>
       </w:pPr>
@@ -1596,7 +1655,7 @@
       <w:pPr>
         <w:pStyle w:val="Compact"/>
         <w:numPr>
-          <w:numId w:val="1016"/>
+          <w:numId w:val="1017"/>
           <w:ilvl w:val="0"/>
         </w:numPr>
       </w:pPr>
@@ -1618,7 +1677,7 @@
       <w:pPr>
         <w:pStyle w:val="Compact"/>
         <w:numPr>
-          <w:numId w:val="1017"/>
+          <w:numId w:val="1018"/>
           <w:ilvl w:val="0"/>
         </w:numPr>
       </w:pPr>
@@ -1630,7 +1689,7 @@
       <w:pPr>
         <w:pStyle w:val="Compact"/>
         <w:numPr>
-          <w:numId w:val="1017"/>
+          <w:numId w:val="1018"/>
           <w:ilvl w:val="0"/>
         </w:numPr>
       </w:pPr>
@@ -1642,7 +1701,7 @@
       <w:pPr>
         <w:pStyle w:val="Compact"/>
         <w:numPr>
-          <w:numId w:val="1017"/>
+          <w:numId w:val="1018"/>
           <w:ilvl w:val="0"/>
         </w:numPr>
       </w:pPr>
@@ -1654,7 +1713,7 @@
       <w:pPr>
         <w:pStyle w:val="Compact"/>
         <w:numPr>
-          <w:numId w:val="1017"/>
+          <w:numId w:val="1018"/>
           <w:ilvl w:val="0"/>
         </w:numPr>
       </w:pPr>
@@ -1788,7 +1847,7 @@
     </w:lvl>
   </w:abstractNum>
   <w:abstractNum w:abstractNumId="990">
-    <w:nsid w:val="45a9bb58"/>
+    <w:nsid w:val="6b02e8d8"/>
     <w:multiLevelType w:val="multilevel"/>
     <w:lvl w:ilvl="0">
       <w:numFmt w:val="bullet"/>
@@ -1869,7 +1928,7 @@
     </w:lvl>
   </w:abstractNum>
   <w:abstractNum w:abstractNumId="991">
-    <w:nsid w:val="dd21ccb6"/>
+    <w:nsid w:val="7d48dd24"/>
     <w:multiLevelType w:val="multilevel"/>
     <w:lvl w:ilvl="0">
       <w:numFmt w:val="bullet"/>
@@ -2004,6 +2063,9 @@
     <w:abstractNumId w:val="991"/>
   </w:num>
   <w:num w:numId="1017">
+    <w:abstractNumId w:val="991"/>
+  </w:num>
+  <w:num w:numId="1018">
     <w:abstractNumId w:val="991"/>
   </w:num>
 </w:numbering>

</xml_diff>

<commit_message>
Updated CV. Python 3. Fixed Templates.
</commit_message>
<xml_diff>
--- a/output/cristobal-resume.docx
+++ b/output/cristobal-resume.docx
@@ -11,7 +11,7 @@
           <wp:inline>
             <wp:extent cx="5334000" cy="5334000"/>
             <wp:effectExtent b="0" l="0" r="0" t="0"/>
-            <wp:docPr descr="" id="1" name="Picture"/>
+            <wp:docPr descr="Cristóbal Carnero Liñán" title="" id="1" name="Picture"/>
             <a:graphic>
               <a:graphicData uri="http://schemas.openxmlformats.org/drawingml/2006/picture">
                 <pic:pic>
@@ -309,16 +309,16 @@
         </w:numPr>
       </w:pPr>
       <w:r>
-        <w:t xml:space="preserve">Since 2017</w:t>
-      </w:r>
-      <w:r>
-        <w:t xml:space="preserve"> </w:t>
-      </w:r>
-      <w:r>
-        <w:rPr>
-          <w:b/>
-        </w:rPr>
-        <w:t xml:space="preserve">Cathedral Software</w:t>
+        <w:t xml:space="preserve">Since 2018</w:t>
+      </w:r>
+      <w:r>
+        <w:t xml:space="preserve"> </w:t>
+      </w:r>
+      <w:r>
+        <w:rPr>
+          <w:b/>
+        </w:rPr>
+        <w:t xml:space="preserve">Virtually Live</w:t>
       </w:r>
       <w:r>
         <w:t xml:space="preserve">,</w:t>
@@ -330,7 +330,7 @@
         <w:rPr>
           <w:i/>
         </w:rPr>
-        <w:t xml:space="preserve">Senior Software Engineer</w:t>
+        <w:t xml:space="preserve">Senior Server Engineer</w:t>
       </w:r>
       <w:r>
         <w:t xml:space="preserve">.</w:t>
@@ -345,7 +345,7 @@
         </w:numPr>
       </w:pPr>
       <w:r>
-        <w:t xml:space="preserve">Big Data &amp; Business Intelligence.</w:t>
+        <w:t xml:space="preserve">Cloud architecture design and implementation.</w:t>
       </w:r>
     </w:p>
     <w:p>
@@ -357,7 +357,7 @@
         </w:numPr>
       </w:pPr>
       <w:r>
-        <w:t xml:space="preserve">Technologies: Python, Django, Django REST framework, AWS, Docker, Airflow, Redshift, PostgreSQL, Angular 2, Selenium,...</w:t>
+        <w:t xml:space="preserve">CI/CD automation.</w:t>
       </w:r>
     </w:p>
     <w:p>
@@ -368,16 +368,16 @@
         </w:numPr>
       </w:pPr>
       <w:r>
-        <w:t xml:space="preserve">2015 - 2017</w:t>
-      </w:r>
-      <w:r>
-        <w:t xml:space="preserve"> </w:t>
-      </w:r>
-      <w:r>
-        <w:rPr>
-          <w:b/>
-        </w:rPr>
-        <w:t xml:space="preserve">VATIA Energía</w:t>
+        <w:t xml:space="preserve">2017-2018</w:t>
+      </w:r>
+      <w:r>
+        <w:t xml:space="preserve"> </w:t>
+      </w:r>
+      <w:r>
+        <w:rPr>
+          <w:b/>
+        </w:rPr>
+        <w:t xml:space="preserve">Cathedral Software</w:t>
       </w:r>
       <w:r>
         <w:t xml:space="preserve">,</w:t>
@@ -389,7 +389,7 @@
         <w:rPr>
           <w:i/>
         </w:rPr>
-        <w:t xml:space="preserve">Software Engineering Manager</w:t>
+        <w:t xml:space="preserve">Senior Software Engineer</w:t>
       </w:r>
       <w:r>
         <w:t xml:space="preserve">.</w:t>
@@ -404,31 +404,7 @@
         </w:numPr>
       </w:pPr>
       <w:r>
-        <w:t xml:space="preserve">Web platform for automatic</w:t>
-      </w:r>
-      <w:r>
-        <w:t xml:space="preserve"> </w:t>
-      </w:r>
-      <w:r>
-        <w:rPr>
-          <w:i/>
-        </w:rPr>
-        <w:t xml:space="preserve">Virtual Energetic Audit</w:t>
-      </w:r>
-      <w:r>
-        <w:t xml:space="preserve">,</w:t>
-      </w:r>
-      <w:r>
-        <w:t xml:space="preserve"> </w:t>
-      </w:r>
-      <w:r>
-        <w:rPr>
-          <w:i/>
-        </w:rPr>
-        <w:t xml:space="preserve">Energetic Benchmarking</w:t>
-      </w:r>
-      <w:r>
-        <w:t xml:space="preserve">, monitoring,...</w:t>
+        <w:t xml:space="preserve">Big Data &amp; Business Intelligence.</w:t>
       </w:r>
     </w:p>
     <w:p>
@@ -440,19 +416,7 @@
         </w:numPr>
       </w:pPr>
       <w:r>
-        <w:t xml:space="preserve">Fullstack development, DevOps &amp; data analysis.</w:t>
-      </w:r>
-    </w:p>
-    <w:p>
-      <w:pPr>
-        <w:pStyle w:val="Compact"/>
-        <w:numPr>
-          <w:numId w:val="1005"/>
-          <w:ilvl w:val="1"/>
-        </w:numPr>
-      </w:pPr>
-      <w:r>
-        <w:t xml:space="preserve">Technologies: Node.js, Python, Celery, Django, Pandas, Matplotlib, MongoDB, Ansible, Fabric.</w:t>
+        <w:t xml:space="preserve">Technologies: Python, Django, Django REST framework, AWS, Docker, Airflow, Redshift, PostgreSQL, Angular 2, Selenium,...</w:t>
       </w:r>
     </w:p>
     <w:p>
@@ -463,16 +427,16 @@
         </w:numPr>
       </w:pPr>
       <w:r>
-        <w:t xml:space="preserve">2014 – 2015</w:t>
-      </w:r>
-      <w:r>
-        <w:t xml:space="preserve"> </w:t>
-      </w:r>
-      <w:r>
-        <w:rPr>
-          <w:b/>
-        </w:rPr>
-        <w:t xml:space="preserve">Axafone</w:t>
+        <w:t xml:space="preserve">2015 - 2017</w:t>
+      </w:r>
+      <w:r>
+        <w:t xml:space="preserve"> </w:t>
+      </w:r>
+      <w:r>
+        <w:rPr>
+          <w:b/>
+        </w:rPr>
+        <w:t xml:space="preserve">VATIA Energía</w:t>
       </w:r>
       <w:r>
         <w:t xml:space="preserve">,</w:t>
@@ -484,7 +448,7 @@
         <w:rPr>
           <w:i/>
         </w:rPr>
-        <w:t xml:space="preserve">Consultant</w:t>
+        <w:t xml:space="preserve">Software Engineering Manager</w:t>
       </w:r>
       <w:r>
         <w:t xml:space="preserve">.</w:t>
@@ -499,7 +463,31 @@
         </w:numPr>
       </w:pPr>
       <w:r>
-        <w:t xml:space="preserve">Web technology consultancy.</w:t>
+        <w:t xml:space="preserve">Web platform for automatic</w:t>
+      </w:r>
+      <w:r>
+        <w:t xml:space="preserve"> </w:t>
+      </w:r>
+      <w:r>
+        <w:rPr>
+          <w:i/>
+        </w:rPr>
+        <w:t xml:space="preserve">Virtual Energetic Audit</w:t>
+      </w:r>
+      <w:r>
+        <w:t xml:space="preserve">,</w:t>
+      </w:r>
+      <w:r>
+        <w:t xml:space="preserve"> </w:t>
+      </w:r>
+      <w:r>
+        <w:rPr>
+          <w:i/>
+        </w:rPr>
+        <w:t xml:space="preserve">Energetic Benchmarking</w:t>
+      </w:r>
+      <w:r>
+        <w:t xml:space="preserve">, monitoring,...</w:t>
       </w:r>
     </w:p>
     <w:p>
@@ -511,7 +499,7 @@
         </w:numPr>
       </w:pPr>
       <w:r>
-        <w:t xml:space="preserve">Customized web crawlers (Scrapy).</w:t>
+        <w:t xml:space="preserve">Fullstack development, DevOps &amp; data analysis.</w:t>
       </w:r>
     </w:p>
     <w:p>
@@ -523,7 +511,7 @@
         </w:numPr>
       </w:pPr>
       <w:r>
-        <w:t xml:space="preserve">Speaker.</w:t>
+        <w:t xml:space="preserve">Technologies: Node.js, Python, Celery, Django, Pandas, Matplotlib, MongoDB, Ansible, Fabric.</w:t>
       </w:r>
     </w:p>
     <w:p>
@@ -534,16 +522,16 @@
         </w:numPr>
       </w:pPr>
       <w:r>
-        <w:t xml:space="preserve">2011 – 2013</w:t>
-      </w:r>
-      <w:r>
-        <w:t xml:space="preserve"> </w:t>
-      </w:r>
-      <w:r>
-        <w:rPr>
-          <w:b/>
-        </w:rPr>
-        <w:t xml:space="preserve">Melomics Media</w:t>
+        <w:t xml:space="preserve">2014 – 2015</w:t>
+      </w:r>
+      <w:r>
+        <w:t xml:space="preserve"> </w:t>
+      </w:r>
+      <w:r>
+        <w:rPr>
+          <w:b/>
+        </w:rPr>
+        <w:t xml:space="preserve">Axafone</w:t>
       </w:r>
       <w:r>
         <w:t xml:space="preserve">,</w:t>
@@ -555,7 +543,7 @@
         <w:rPr>
           <w:i/>
         </w:rPr>
-        <w:t xml:space="preserve">Backend Developer, DevOps</w:t>
+        <w:t xml:space="preserve">Consultant</w:t>
       </w:r>
       <w:r>
         <w:t xml:space="preserve">.</w:t>
@@ -570,7 +558,7 @@
         </w:numPr>
       </w:pPr>
       <w:r>
-        <w:t xml:space="preserve">Server side development and deployment of a massive online music repository, with search, streaming, purchases and public API.</w:t>
+        <w:t xml:space="preserve">Web technology consultancy.</w:t>
       </w:r>
     </w:p>
     <w:p>
@@ -582,7 +570,7 @@
         </w:numPr>
       </w:pPr>
       <w:r>
-        <w:t xml:space="preserve">Administration of cluster of Debian servers.</w:t>
+        <w:t xml:space="preserve">Customized web crawlers (Scrapy).</w:t>
       </w:r>
     </w:p>
     <w:p>
@@ -594,19 +582,7 @@
         </w:numPr>
       </w:pPr>
       <w:r>
-        <w:t xml:space="preserve">Development and deployment of automatic video edition software with additional post-processing capabilities as chroma key, effects, titles, subtitles, publishing,...</w:t>
-      </w:r>
-    </w:p>
-    <w:p>
-      <w:pPr>
-        <w:pStyle w:val="Compact"/>
-        <w:numPr>
-          <w:numId w:val="1007"/>
-          <w:ilvl w:val="1"/>
-        </w:numPr>
-      </w:pPr>
-      <w:r>
-        <w:t xml:space="preserve">Technologies: Python, web.py, MongoDB, ElasticSearch, Memcached. APIs: Paypal, Google Wallet, Facebook, Google+.</w:t>
+        <w:t xml:space="preserve">Speaker.</w:t>
       </w:r>
     </w:p>
     <w:p>
@@ -617,16 +593,16 @@
         </w:numPr>
       </w:pPr>
       <w:r>
-        <w:t xml:space="preserve">2009 – 2011</w:t>
-      </w:r>
-      <w:r>
-        <w:t xml:space="preserve"> </w:t>
-      </w:r>
-      <w:r>
-        <w:rPr>
-          <w:b/>
-        </w:rPr>
-        <w:t xml:space="preserve">Universidad de Málaga</w:t>
+        <w:t xml:space="preserve">2011 – 2013</w:t>
+      </w:r>
+      <w:r>
+        <w:t xml:space="preserve"> </w:t>
+      </w:r>
+      <w:r>
+        <w:rPr>
+          <w:b/>
+        </w:rPr>
+        <w:t xml:space="preserve">Melomics Media</w:t>
       </w:r>
       <w:r>
         <w:t xml:space="preserve">,</w:t>
@@ -638,7 +614,7 @@
         <w:rPr>
           <w:i/>
         </w:rPr>
-        <w:t xml:space="preserve">Researcher</w:t>
+        <w:t xml:space="preserve">Backend Developer, DevOps</w:t>
       </w:r>
       <w:r>
         <w:t xml:space="preserve">.</w:t>
@@ -653,19 +629,7 @@
         </w:numPr>
       </w:pPr>
       <w:r>
-        <w:t xml:space="preserve">Computer vision research in the department of</w:t>
-      </w:r>
-      <w:r>
-        <w:t xml:space="preserve"> </w:t>
-      </w:r>
-      <w:r>
-        <w:rPr>
-          <w:i/>
-        </w:rPr>
-        <w:t xml:space="preserve">“Computational Intelligence and Image Analysis”</w:t>
-      </w:r>
-      <w:r>
-        <w:t xml:space="preserve">, managed by José Muñoz Perez and Enrique Dominguez Merino.</w:t>
+        <w:t xml:space="preserve">Server side development and deployment of a massive online music repository, with search, streaming, purchases and public API.</w:t>
       </w:r>
     </w:p>
     <w:p>
@@ -677,7 +641,31 @@
         </w:numPr>
       </w:pPr>
       <w:r>
-        <w:t xml:space="preserve">Technologies: Python, C++, OpenCV, cvBlob, Matlab, Octave.</w:t>
+        <w:t xml:space="preserve">Administration of cluster of Debian servers.</w:t>
+      </w:r>
+    </w:p>
+    <w:p>
+      <w:pPr>
+        <w:pStyle w:val="Compact"/>
+        <w:numPr>
+          <w:numId w:val="1008"/>
+          <w:ilvl w:val="1"/>
+        </w:numPr>
+      </w:pPr>
+      <w:r>
+        <w:t xml:space="preserve">Development and deployment of automatic video edition software with additional post-processing capabilities as chroma key, effects, titles, subtitles, publishing,...</w:t>
+      </w:r>
+    </w:p>
+    <w:p>
+      <w:pPr>
+        <w:pStyle w:val="Compact"/>
+        <w:numPr>
+          <w:numId w:val="1008"/>
+          <w:ilvl w:val="1"/>
+        </w:numPr>
+      </w:pPr>
+      <w:r>
+        <w:t xml:space="preserve">Technologies: Python, web.py, MongoDB, ElasticSearch, Memcached. APIs: Paypal, Google Wallet, Facebook, Google+.</w:t>
       </w:r>
     </w:p>
     <w:p>
@@ -688,16 +676,16 @@
         </w:numPr>
       </w:pPr>
       <w:r>
-        <w:t xml:space="preserve">2007 – 2009</w:t>
-      </w:r>
-      <w:r>
-        <w:t xml:space="preserve"> </w:t>
-      </w:r>
-      <w:r>
-        <w:rPr>
-          <w:b/>
-        </w:rPr>
-        <w:t xml:space="preserve">Tedial S.L.</w:t>
+        <w:t xml:space="preserve">2009 – 2011</w:t>
+      </w:r>
+      <w:r>
+        <w:t xml:space="preserve"> </w:t>
+      </w:r>
+      <w:r>
+        <w:rPr>
+          <w:b/>
+        </w:rPr>
+        <w:t xml:space="preserve">Universidad de Málaga</w:t>
       </w:r>
       <w:r>
         <w:t xml:space="preserve">,</w:t>
@@ -709,7 +697,7 @@
         <w:rPr>
           <w:i/>
         </w:rPr>
-        <w:t xml:space="preserve">Backend Developer, System Administrator</w:t>
+        <w:t xml:space="preserve">Researcher</w:t>
       </w:r>
       <w:r>
         <w:t xml:space="preserve">.</w:t>
@@ -724,7 +712,19 @@
         </w:numPr>
       </w:pPr>
       <w:r>
-        <w:t xml:space="preserve">Server-side media storage technologies.</w:t>
+        <w:t xml:space="preserve">Computer vision research in the department of</w:t>
+      </w:r>
+      <w:r>
+        <w:t xml:space="preserve"> </w:t>
+      </w:r>
+      <w:r>
+        <w:rPr>
+          <w:i/>
+        </w:rPr>
+        <w:t xml:space="preserve">“Computational Intelligence and Image Analysis”</w:t>
+      </w:r>
+      <w:r>
+        <w:t xml:space="preserve">, managed by José Muñoz Perez and Enrique Dominguez Merino.</w:t>
       </w:r>
     </w:p>
     <w:p>
@@ -736,43 +736,7 @@
         </w:numPr>
       </w:pPr>
       <w:r>
-        <w:t xml:space="preserve">Authentication, authorization, and access control.</w:t>
-      </w:r>
-    </w:p>
-    <w:p>
-      <w:pPr>
-        <w:pStyle w:val="Compact"/>
-        <w:numPr>
-          <w:numId w:val="1009"/>
-          <w:ilvl w:val="1"/>
-        </w:numPr>
-      </w:pPr>
-      <w:r>
-        <w:t xml:space="preserve">Management of surveillance cameras.</w:t>
-      </w:r>
-    </w:p>
-    <w:p>
-      <w:pPr>
-        <w:pStyle w:val="Compact"/>
-        <w:numPr>
-          <w:numId w:val="1009"/>
-          <w:ilvl w:val="1"/>
-        </w:numPr>
-      </w:pPr>
-      <w:r>
-        <w:t xml:space="preserve">Deployment of software and administration of several SuSE Enterprise Server installations.</w:t>
-      </w:r>
-    </w:p>
-    <w:p>
-      <w:pPr>
-        <w:pStyle w:val="Compact"/>
-        <w:numPr>
-          <w:numId w:val="1009"/>
-          <w:ilvl w:val="1"/>
-        </w:numPr>
-      </w:pPr>
-      <w:r>
-        <w:t xml:space="preserve">Technologies: C++, Python, SuSE Enterprise Server, Oracle, LDAP, SOAP.</w:t>
+        <w:t xml:space="preserve">Technologies: Python, C++, OpenCV, cvBlob, Matlab, Octave.</w:t>
       </w:r>
     </w:p>
     <w:p>
@@ -783,16 +747,16 @@
         </w:numPr>
       </w:pPr>
       <w:r>
-        <w:t xml:space="preserve">2005 – 2006</w:t>
-      </w:r>
-      <w:r>
-        <w:t xml:space="preserve"> </w:t>
-      </w:r>
-      <w:r>
-        <w:rPr>
-          <w:b/>
-        </w:rPr>
-        <w:t xml:space="preserve">Novasoft</w:t>
+        <w:t xml:space="preserve">2007 – 2009</w:t>
+      </w:r>
+      <w:r>
+        <w:t xml:space="preserve"> </w:t>
+      </w:r>
+      <w:r>
+        <w:rPr>
+          <w:b/>
+        </w:rPr>
+        <w:t xml:space="preserve">Tedial S.L.</w:t>
       </w:r>
       <w:r>
         <w:t xml:space="preserve">,</w:t>
@@ -804,7 +768,7 @@
         <w:rPr>
           <w:i/>
         </w:rPr>
-        <w:t xml:space="preserve">Software and Web Developer</w:t>
+        <w:t xml:space="preserve">Backend Developer, System Administrator</w:t>
       </w:r>
       <w:r>
         <w:t xml:space="preserve">.</w:t>
@@ -819,7 +783,7 @@
         </w:numPr>
       </w:pPr>
       <w:r>
-        <w:t xml:space="preserve">Educational video games.</w:t>
+        <w:t xml:space="preserve">Server-side media storage technologies.</w:t>
       </w:r>
     </w:p>
     <w:p>
@@ -831,6 +795,101 @@
         </w:numPr>
       </w:pPr>
       <w:r>
+        <w:t xml:space="preserve">Authentication, authorization, and access control.</w:t>
+      </w:r>
+    </w:p>
+    <w:p>
+      <w:pPr>
+        <w:pStyle w:val="Compact"/>
+        <w:numPr>
+          <w:numId w:val="1010"/>
+          <w:ilvl w:val="1"/>
+        </w:numPr>
+      </w:pPr>
+      <w:r>
+        <w:t xml:space="preserve">Management of surveillance cameras.</w:t>
+      </w:r>
+    </w:p>
+    <w:p>
+      <w:pPr>
+        <w:pStyle w:val="Compact"/>
+        <w:numPr>
+          <w:numId w:val="1010"/>
+          <w:ilvl w:val="1"/>
+        </w:numPr>
+      </w:pPr>
+      <w:r>
+        <w:t xml:space="preserve">Deployment of software and administration of several SuSE Enterprise Server installations.</w:t>
+      </w:r>
+    </w:p>
+    <w:p>
+      <w:pPr>
+        <w:pStyle w:val="Compact"/>
+        <w:numPr>
+          <w:numId w:val="1010"/>
+          <w:ilvl w:val="1"/>
+        </w:numPr>
+      </w:pPr>
+      <w:r>
+        <w:t xml:space="preserve">Technologies: C++, Python, SuSE Enterprise Server, Oracle, LDAP, SOAP.</w:t>
+      </w:r>
+    </w:p>
+    <w:p>
+      <w:pPr>
+        <w:numPr>
+          <w:numId w:val="1003"/>
+          <w:ilvl w:val="0"/>
+        </w:numPr>
+      </w:pPr>
+      <w:r>
+        <w:t xml:space="preserve">2005 – 2006</w:t>
+      </w:r>
+      <w:r>
+        <w:t xml:space="preserve"> </w:t>
+      </w:r>
+      <w:r>
+        <w:rPr>
+          <w:b/>
+        </w:rPr>
+        <w:t xml:space="preserve">Novasoft</w:t>
+      </w:r>
+      <w:r>
+        <w:t xml:space="preserve">,</w:t>
+      </w:r>
+      <w:r>
+        <w:t xml:space="preserve"> </w:t>
+      </w:r>
+      <w:r>
+        <w:rPr>
+          <w:i/>
+        </w:rPr>
+        <w:t xml:space="preserve">Software and Web Developer</w:t>
+      </w:r>
+      <w:r>
+        <w:t xml:space="preserve">.</w:t>
+      </w:r>
+    </w:p>
+    <w:p>
+      <w:pPr>
+        <w:pStyle w:val="Compact"/>
+        <w:numPr>
+          <w:numId w:val="1011"/>
+          <w:ilvl w:val="1"/>
+        </w:numPr>
+      </w:pPr>
+      <w:r>
+        <w:t xml:space="preserve">Educational video games.</w:t>
+      </w:r>
+    </w:p>
+    <w:p>
+      <w:pPr>
+        <w:pStyle w:val="Compact"/>
+        <w:numPr>
+          <w:numId w:val="1011"/>
+          <w:ilvl w:val="1"/>
+        </w:numPr>
+      </w:pPr>
+      <w:r>
         <w:t xml:space="preserve">Technologies: Flash, ActionScript, HTML, Javascript.</w:t>
       </w:r>
     </w:p>
@@ -1008,7 +1067,7 @@
     <w:p>
       <w:pPr>
         <w:numPr>
-          <w:numId w:val="1011"/>
+          <w:numId w:val="1012"/>
           <w:ilvl w:val="0"/>
         </w:numPr>
       </w:pPr>
@@ -1046,39 +1105,39 @@
       <w:pPr>
         <w:pStyle w:val="Compact"/>
         <w:numPr>
+          <w:numId w:val="1013"/>
+          <w:ilvl w:val="1"/>
+        </w:numPr>
+      </w:pPr>
+      <w:r>
+        <w:rPr>
+          <w:i/>
+        </w:rPr>
+        <w:t xml:space="preserve">Mukabe</w:t>
+      </w:r>
+      <w:r>
+        <w:t xml:space="preserve"> </w:t>
+      </w:r>
+      <w:r>
+        <w:t xml:space="preserve">is the new way of navigate through information, the new social and online organization, and the new way to get visibility for you, your projects or your company.</w:t>
+      </w:r>
+    </w:p>
+    <w:p>
+      <w:pPr>
+        <w:pStyle w:val="Compact"/>
+        <w:numPr>
+          <w:numId w:val="1013"/>
+          <w:ilvl w:val="1"/>
+        </w:numPr>
+      </w:pPr>
+      <w:r>
+        <w:t xml:space="preserve">Technologies: Python, Django, Celery, Redis, ElasticSearch, Ansible, Fabric, AWS, Social APIs (Instagram, Facebook, Google+,...).</w:t>
+      </w:r>
+    </w:p>
+    <w:p>
+      <w:pPr>
+        <w:numPr>
           <w:numId w:val="1012"/>
-          <w:ilvl w:val="1"/>
-        </w:numPr>
-      </w:pPr>
-      <w:r>
-        <w:rPr>
-          <w:i/>
-        </w:rPr>
-        <w:t xml:space="preserve">Mukabe</w:t>
-      </w:r>
-      <w:r>
-        <w:t xml:space="preserve"> </w:t>
-      </w:r>
-      <w:r>
-        <w:t xml:space="preserve">is the new way of navigate through information, the new social and online organization, and the new way to get visibility for you, your projects or your company.</w:t>
-      </w:r>
-    </w:p>
-    <w:p>
-      <w:pPr>
-        <w:pStyle w:val="Compact"/>
-        <w:numPr>
-          <w:numId w:val="1012"/>
-          <w:ilvl w:val="1"/>
-        </w:numPr>
-      </w:pPr>
-      <w:r>
-        <w:t xml:space="preserve">Technologies: Python, Django, Celery, Redis, ElasticSearch, Ansible, Fabric, AWS, Social APIs (Instagram, Facebook, Google+,...).</w:t>
-      </w:r>
-    </w:p>
-    <w:p>
-      <w:pPr>
-        <w:numPr>
-          <w:numId w:val="1011"/>
           <w:ilvl w:val="0"/>
         </w:numPr>
       </w:pPr>
@@ -1116,7 +1175,7 @@
       <w:pPr>
         <w:pStyle w:val="Compact"/>
         <w:numPr>
-          <w:numId w:val="1013"/>
+          <w:numId w:val="1014"/>
           <w:ilvl w:val="1"/>
         </w:numPr>
       </w:pPr>
@@ -1128,7 +1187,7 @@
       <w:pPr>
         <w:pStyle w:val="Compact"/>
         <w:numPr>
-          <w:numId w:val="1013"/>
+          <w:numId w:val="1014"/>
           <w:ilvl w:val="1"/>
         </w:numPr>
       </w:pPr>
@@ -1140,7 +1199,7 @@
       <w:pPr>
         <w:pStyle w:val="Compact"/>
         <w:numPr>
-          <w:numId w:val="1013"/>
+          <w:numId w:val="1014"/>
           <w:ilvl w:val="1"/>
         </w:numPr>
       </w:pPr>
@@ -1151,7 +1210,7 @@
     <w:p>
       <w:pPr>
         <w:numPr>
-          <w:numId w:val="1011"/>
+          <w:numId w:val="1012"/>
           <w:ilvl w:val="0"/>
         </w:numPr>
       </w:pPr>
@@ -1189,7 +1248,7 @@
       <w:pPr>
         <w:pStyle w:val="Compact"/>
         <w:numPr>
-          <w:numId w:val="1014"/>
+          <w:numId w:val="1015"/>
           <w:ilvl w:val="1"/>
         </w:numPr>
       </w:pPr>
@@ -1201,7 +1260,7 @@
       <w:pPr>
         <w:pStyle w:val="Compact"/>
         <w:numPr>
-          <w:numId w:val="1014"/>
+          <w:numId w:val="1015"/>
           <w:ilvl w:val="1"/>
         </w:numPr>
       </w:pPr>
@@ -1222,7 +1281,7 @@
     <w:p>
       <w:pPr>
         <w:numPr>
-          <w:numId w:val="1015"/>
+          <w:numId w:val="1016"/>
           <w:ilvl w:val="0"/>
         </w:numPr>
       </w:pPr>
@@ -1271,7 +1330,7 @@
     <w:p>
       <w:pPr>
         <w:numPr>
-          <w:numId w:val="1015"/>
+          <w:numId w:val="1016"/>
           <w:ilvl w:val="0"/>
         </w:numPr>
       </w:pPr>
@@ -1320,7 +1379,7 @@
     <w:p>
       <w:pPr>
         <w:numPr>
-          <w:numId w:val="1015"/>
+          <w:numId w:val="1016"/>
           <w:ilvl w:val="0"/>
         </w:numPr>
       </w:pPr>
@@ -1380,7 +1439,7 @@
       <w:pPr>
         <w:pStyle w:val="Compact"/>
         <w:numPr>
-          <w:numId w:val="1016"/>
+          <w:numId w:val="1017"/>
           <w:ilvl w:val="0"/>
         </w:numPr>
       </w:pPr>
@@ -1401,7 +1460,7 @@
       <w:pPr>
         <w:pStyle w:val="Compact"/>
         <w:numPr>
-          <w:numId w:val="1016"/>
+          <w:numId w:val="1017"/>
           <w:ilvl w:val="0"/>
         </w:numPr>
       </w:pPr>
@@ -1491,7 +1550,7 @@
         <w:pStyle w:val="Definition"/>
       </w:pPr>
       <w:r>
-        <w:t xml:space="preserve">Apache, Nginx.</w:t>
+        <w:t xml:space="preserve">Nginx, Apache.</w:t>
       </w:r>
       <w:r>
         <w:t xml:space="preserve"> </w:t>
@@ -1563,7 +1622,7 @@
         <w:pStyle w:val="Definition"/>
       </w:pPr>
       <w:r>
-        <w:t xml:space="preserve">Ansible, Fabric, VirtualEnv, Supervisor, Upstart, Docker, Dokku, Vagrant, AWS API.</w:t>
+        <w:t xml:space="preserve">Jenkins, Ansible, Fabric, VirtualEnv, Supervisor, Upstart, Docker, Kubernetes, Vagrant, AWS API.</w:t>
       </w:r>
       <w:r>
         <w:t xml:space="preserve"> </w:t>
@@ -1680,7 +1739,7 @@
       <w:pPr>
         <w:pStyle w:val="Compact"/>
         <w:numPr>
-          <w:numId w:val="1017"/>
+          <w:numId w:val="1018"/>
           <w:ilvl w:val="0"/>
         </w:numPr>
       </w:pPr>
@@ -1692,7 +1751,7 @@
       <w:pPr>
         <w:pStyle w:val="Compact"/>
         <w:numPr>
-          <w:numId w:val="1017"/>
+          <w:numId w:val="1018"/>
           <w:ilvl w:val="0"/>
         </w:numPr>
       </w:pPr>
@@ -1704,7 +1763,7 @@
       <w:pPr>
         <w:pStyle w:val="Compact"/>
         <w:numPr>
-          <w:numId w:val="1017"/>
+          <w:numId w:val="1018"/>
           <w:ilvl w:val="0"/>
         </w:numPr>
       </w:pPr>
@@ -1716,7 +1775,7 @@
       <w:pPr>
         <w:pStyle w:val="Compact"/>
         <w:numPr>
-          <w:numId w:val="1017"/>
+          <w:numId w:val="1018"/>
           <w:ilvl w:val="0"/>
         </w:numPr>
       </w:pPr>
@@ -1728,7 +1787,7 @@
       <w:pPr>
         <w:pStyle w:val="Compact"/>
         <w:numPr>
-          <w:numId w:val="1017"/>
+          <w:numId w:val="1018"/>
           <w:ilvl w:val="0"/>
         </w:numPr>
       </w:pPr>
@@ -1750,7 +1809,7 @@
       <w:pPr>
         <w:pStyle w:val="Compact"/>
         <w:numPr>
-          <w:numId w:val="1018"/>
+          <w:numId w:val="1019"/>
           <w:ilvl w:val="0"/>
         </w:numPr>
       </w:pPr>
@@ -1762,7 +1821,7 @@
       <w:pPr>
         <w:pStyle w:val="Compact"/>
         <w:numPr>
-          <w:numId w:val="1018"/>
+          <w:numId w:val="1019"/>
           <w:ilvl w:val="0"/>
         </w:numPr>
       </w:pPr>
@@ -1774,7 +1833,7 @@
       <w:pPr>
         <w:pStyle w:val="Compact"/>
         <w:numPr>
-          <w:numId w:val="1018"/>
+          <w:numId w:val="1019"/>
           <w:ilvl w:val="0"/>
         </w:numPr>
       </w:pPr>
@@ -1786,7 +1845,7 @@
       <w:pPr>
         <w:pStyle w:val="Compact"/>
         <w:numPr>
-          <w:numId w:val="1018"/>
+          <w:numId w:val="1019"/>
           <w:ilvl w:val="0"/>
         </w:numPr>
       </w:pPr>
@@ -1920,7 +1979,7 @@
     </w:lvl>
   </w:abstractNum>
   <w:abstractNum w:abstractNumId="990">
-    <w:nsid w:val="70ffa673"/>
+    <w:nsid w:val="bd2d2307"/>
     <w:multiLevelType w:val="multilevel"/>
     <w:lvl w:ilvl="0">
       <w:numFmt w:val="bullet"/>
@@ -2001,7 +2060,7 @@
     </w:lvl>
   </w:abstractNum>
   <w:abstractNum w:abstractNumId="991">
-    <w:nsid w:val="4ba31a80"/>
+    <w:nsid w:val="86068f1e"/>
     <w:multiLevelType w:val="multilevel"/>
     <w:lvl w:ilvl="0">
       <w:numFmt w:val="bullet"/>
@@ -2139,6 +2198,9 @@
     <w:abstractNumId w:val="991"/>
   </w:num>
   <w:num w:numId="1018">
+    <w:abstractNumId w:val="991"/>
+  </w:num>
+  <w:num w:numId="1019">
     <w:abstractNumId w:val="991"/>
   </w:num>
 </w:numbering>

</xml_diff>

<commit_message>
Updated current position. Removing old tech.
</commit_message>
<xml_diff>
--- a/output/cristobal-resume.docx
+++ b/output/cristobal-resume.docx
@@ -4,7 +4,7 @@
   <w:body>
     <w:p>
       <w:pPr>
-        <w:pStyle w:val="FigureWithCaption"/>
+        <w:pStyle w:val="CaptionedFigure"/>
       </w:pPr>
       <w:r>
         <w:drawing>
@@ -22,7 +22,7 @@
                     </pic:cNvPicPr>
                   </pic:nvPicPr>
                   <pic:blipFill>
-                    <a:blip r:embed="rId21"/>
+                    <a:blip r:embed="rId20"/>
                     <a:stretch>
                       <a:fillRect/>
                     </a:stretch>
@@ -61,11 +61,11 @@
       <w:pPr>
         <w:pStyle w:val="Heading1"/>
       </w:pPr>
-      <w:bookmarkStart w:id="22" w:name="cristóbal-carnero-liñán-resume"/>
-      <w:bookmarkEnd w:id="22"/>
+      <w:bookmarkStart w:id="21" w:name="cristóbal-carnero-liñán-resume"/>
       <w:r>
         <w:t xml:space="preserve">Cristóbal Carnero Liñán – Resume</w:t>
       </w:r>
+      <w:bookmarkEnd w:id="21"/>
     </w:p>
     <w:p>
       <w:pPr>
@@ -75,7 +75,19 @@
         <w:rPr>
           <w:i/>
         </w:rPr>
-        <w:t xml:space="preserve">“Creativity is intelligence having fun.”</w:t>
+        <w:t xml:space="preserve">“</w:t>
+      </w:r>
+      <w:r>
+        <w:rPr>
+          <w:i/>
+        </w:rPr>
+        <w:t xml:space="preserve">Creativity is intelligence having fun.</w:t>
+      </w:r>
+      <w:r>
+        <w:rPr>
+          <w:i/>
+        </w:rPr>
+        <w:t xml:space="preserve">”</w:t>
       </w:r>
       <w:r>
         <w:t xml:space="preserve"> </w:t>
@@ -122,7 +134,7 @@
       <w:r>
         <w:t xml:space="preserve"> </w:t>
       </w:r>
-      <w:hyperlink r:id="rId23">
+      <w:hyperlink r:id="rId22">
         <w:r>
           <w:rPr>
             <w:rStyle w:val="Hyperlink"/>
@@ -148,7 +160,7 @@
       <w:r>
         <w:t xml:space="preserve"> </w:t>
       </w:r>
-      <w:hyperlink r:id="rId24">
+      <w:hyperlink r:id="rId23">
         <w:r>
           <w:rPr>
             <w:rStyle w:val="Hyperlink"/>
@@ -174,7 +186,7 @@
       <w:r>
         <w:t xml:space="preserve"> </w:t>
       </w:r>
-      <w:hyperlink r:id="rId25">
+      <w:hyperlink r:id="rId24">
         <w:r>
           <w:rPr>
             <w:rStyle w:val="Hyperlink"/>
@@ -208,98 +220,98 @@
       <w:pPr>
         <w:pStyle w:val="Heading1"/>
       </w:pPr>
-      <w:bookmarkStart w:id="26" w:name="summary"/>
+      <w:bookmarkStart w:id="25" w:name="summary"/>
+      <w:r>
+        <w:t xml:space="preserve">Summary</w:t>
+      </w:r>
+      <w:bookmarkEnd w:id="25"/>
+    </w:p>
+    <w:p>
+      <w:pPr>
+        <w:pStyle w:val="FirstParagraph"/>
+      </w:pPr>
+      <w:r>
+        <w:t xml:space="preserve">More than 10 years of professional experience in the software industry and university research groups. Expertise in develop, deploy and manage server-side software and web services.</w:t>
+      </w:r>
+    </w:p>
+    <w:p>
+      <w:pPr>
+        <w:pStyle w:val="Heading1"/>
+      </w:pPr>
+      <w:bookmarkStart w:id="26" w:name="education"/>
+      <w:r>
+        <w:t xml:space="preserve">Education</w:t>
+      </w:r>
       <w:bookmarkEnd w:id="26"/>
-      <w:r>
-        <w:t xml:space="preserve">Summary</w:t>
-      </w:r>
-    </w:p>
-    <w:p>
-      <w:pPr>
-        <w:pStyle w:val="FirstParagraph"/>
-      </w:pPr>
-      <w:r>
-        <w:t xml:space="preserve">More than 10 years of professional experience in the software industry and university research groups. Expertise in develop, deploy and manage server-side software and web services.</w:t>
+    </w:p>
+    <w:p>
+      <w:pPr>
+        <w:pStyle w:val="Compact"/>
+        <w:numPr>
+          <w:numId w:val="1002"/>
+          <w:ilvl w:val="0"/>
+        </w:numPr>
+      </w:pPr>
+      <w:r>
+        <w:t xml:space="preserve">2009 – 2011</w:t>
+      </w:r>
+      <w:r>
+        <w:t xml:space="preserve"> </w:t>
+      </w:r>
+      <w:r>
+        <w:rPr>
+          <w:b/>
+        </w:rPr>
+        <w:t xml:space="preserve">Master in Software Engineer and Artificial Intelligence</w:t>
+      </w:r>
+      <w:r>
+        <w:t xml:space="preserve">, Universidad de Málaga.</w:t>
+      </w:r>
+    </w:p>
+    <w:p>
+      <w:pPr>
+        <w:numPr>
+          <w:numId w:val="1002"/>
+          <w:ilvl w:val="0"/>
+        </w:numPr>
+      </w:pPr>
+      <w:r>
+        <w:t xml:space="preserve">2002 – 2007</w:t>
+      </w:r>
+      <w:r>
+        <w:t xml:space="preserve"> </w:t>
+      </w:r>
+      <w:r>
+        <w:rPr>
+          <w:b/>
+        </w:rPr>
+        <w:t xml:space="preserve">Computer and Software Engineering</w:t>
+      </w:r>
+      <w:r>
+        <w:t xml:space="preserve">, Universidad de Málaga.</w:t>
+      </w:r>
+    </w:p>
+    <w:p>
+      <w:pPr>
+        <w:pStyle w:val="BlockText"/>
+        <w:numPr>
+          <w:numId w:val="1000"/>
+          <w:ilvl w:val="0"/>
+        </w:numPr>
+      </w:pPr>
+      <w:r>
+        <w:t xml:space="preserve">5-year university degree. Bachelor Thesis approved with Special Distinction.</w:t>
       </w:r>
     </w:p>
     <w:p>
       <w:pPr>
         <w:pStyle w:val="Heading1"/>
       </w:pPr>
-      <w:bookmarkStart w:id="27" w:name="education"/>
+      <w:bookmarkStart w:id="27" w:name="experience"/>
+      <w:r>
+        <w:t xml:space="preserve">Experience</w:t>
+      </w:r>
       <w:bookmarkEnd w:id="27"/>
-      <w:r>
-        <w:t xml:space="preserve">Education</w:t>
-      </w:r>
-    </w:p>
-    <w:p>
-      <w:pPr>
-        <w:pStyle w:val="Compact"/>
-        <w:numPr>
-          <w:numId w:val="1002"/>
-          <w:ilvl w:val="0"/>
-        </w:numPr>
-      </w:pPr>
-      <w:r>
-        <w:t xml:space="preserve">2009 – 2011</w:t>
-      </w:r>
-      <w:r>
-        <w:t xml:space="preserve"> </w:t>
-      </w:r>
-      <w:r>
-        <w:rPr>
-          <w:b/>
-        </w:rPr>
-        <w:t xml:space="preserve">Master in Software Engineer and Artificial Intelligence</w:t>
-      </w:r>
-      <w:r>
-        <w:t xml:space="preserve">, Universidad de Málaga.</w:t>
-      </w:r>
-    </w:p>
-    <w:p>
-      <w:pPr>
-        <w:numPr>
-          <w:numId w:val="1002"/>
-          <w:ilvl w:val="0"/>
-        </w:numPr>
-      </w:pPr>
-      <w:r>
-        <w:t xml:space="preserve">2002 – 2007</w:t>
-      </w:r>
-      <w:r>
-        <w:t xml:space="preserve"> </w:t>
-      </w:r>
-      <w:r>
-        <w:rPr>
-          <w:b/>
-        </w:rPr>
-        <w:t xml:space="preserve">Computer and Software Engineering</w:t>
-      </w:r>
-      <w:r>
-        <w:t xml:space="preserve">, Universidad de Málaga.</w:t>
-      </w:r>
-    </w:p>
-    <w:p>
-      <w:pPr>
-        <w:pStyle w:val="BlockText"/>
-        <w:numPr>
-          <w:numId w:val="1000"/>
-          <w:ilvl w:val="0"/>
-        </w:numPr>
-      </w:pPr>
-      <w:r>
-        <w:t xml:space="preserve">5-year university degree. Bachelor Thesis approved with Special Distinction.</w:t>
-      </w:r>
-    </w:p>
-    <w:p>
-      <w:pPr>
-        <w:pStyle w:val="Heading1"/>
-      </w:pPr>
-      <w:bookmarkStart w:id="28" w:name="experience"/>
-      <w:bookmarkEnd w:id="28"/>
-      <w:r>
-        <w:t xml:space="preserve">Experience</w:t>
-      </w:r>
     </w:p>
     <w:p>
       <w:pPr>
@@ -309,16 +321,16 @@
         </w:numPr>
       </w:pPr>
       <w:r>
-        <w:t xml:space="preserve">Since 2018</w:t>
-      </w:r>
-      <w:r>
-        <w:t xml:space="preserve"> </w:t>
-      </w:r>
-      <w:r>
-        <w:rPr>
-          <w:b/>
-        </w:rPr>
-        <w:t xml:space="preserve">Virtually Live</w:t>
+        <w:t xml:space="preserve">Since Nov 2018</w:t>
+      </w:r>
+      <w:r>
+        <w:t xml:space="preserve"> </w:t>
+      </w:r>
+      <w:r>
+        <w:rPr>
+          <w:b/>
+        </w:rPr>
+        <w:t xml:space="preserve">Organic Software</w:t>
       </w:r>
       <w:r>
         <w:t xml:space="preserve">,</w:t>
@@ -330,7 +342,7 @@
         <w:rPr>
           <w:i/>
         </w:rPr>
-        <w:t xml:space="preserve">Senior Server Engineer</w:t>
+        <w:t xml:space="preserve">Senior Data Engineer</w:t>
       </w:r>
       <w:r>
         <w:t xml:space="preserve">.</w:t>
@@ -345,7 +357,7 @@
         </w:numPr>
       </w:pPr>
       <w:r>
-        <w:t xml:space="preserve">Cloud architecture design and implementation.</w:t>
+        <w:t xml:space="preserve">Cloud architecture solutions design &amp; implementation.</w:t>
       </w:r>
     </w:p>
     <w:p>
@@ -357,7 +369,19 @@
         </w:numPr>
       </w:pPr>
       <w:r>
-        <w:t xml:space="preserve">CI/CD automation.</w:t>
+        <w:t xml:space="preserve">Backend services development &amp; deployment.</w:t>
+      </w:r>
+    </w:p>
+    <w:p>
+      <w:pPr>
+        <w:pStyle w:val="Compact"/>
+        <w:numPr>
+          <w:numId w:val="1004"/>
+          <w:ilvl w:val="1"/>
+        </w:numPr>
+      </w:pPr>
+      <w:r>
+        <w:t xml:space="preserve">Technologies: Python, Django REST Framework, Kubernetes, AWS, Terraform, Pandas, Jupyter,…</w:t>
       </w:r>
     </w:p>
     <w:p>
@@ -368,16 +392,16 @@
         </w:numPr>
       </w:pPr>
       <w:r>
-        <w:t xml:space="preserve">2017-2018</w:t>
-      </w:r>
-      <w:r>
-        <w:t xml:space="preserve"> </w:t>
-      </w:r>
-      <w:r>
-        <w:rPr>
-          <w:b/>
-        </w:rPr>
-        <w:t xml:space="preserve">Cathedral Software</w:t>
+        <w:t xml:space="preserve">Feb 2018 - Nov 2018</w:t>
+      </w:r>
+      <w:r>
+        <w:t xml:space="preserve"> </w:t>
+      </w:r>
+      <w:r>
+        <w:rPr>
+          <w:b/>
+        </w:rPr>
+        <w:t xml:space="preserve">Virtually Live</w:t>
       </w:r>
       <w:r>
         <w:t xml:space="preserve">,</w:t>
@@ -389,7 +413,7 @@
         <w:rPr>
           <w:i/>
         </w:rPr>
-        <w:t xml:space="preserve">Senior Software Engineer</w:t>
+        <w:t xml:space="preserve">Senior Server Engineer</w:t>
       </w:r>
       <w:r>
         <w:t xml:space="preserve">.</w:t>
@@ -404,7 +428,7 @@
         </w:numPr>
       </w:pPr>
       <w:r>
-        <w:t xml:space="preserve">Big Data &amp; Business Intelligence.</w:t>
+        <w:t xml:space="preserve">Cloud architecture design and implementation.</w:t>
       </w:r>
     </w:p>
     <w:p>
@@ -416,7 +440,31 @@
         </w:numPr>
       </w:pPr>
       <w:r>
-        <w:t xml:space="preserve">Technologies: Python, Django, Django REST framework, AWS, Docker, Airflow, Redshift, PostgreSQL, Angular 2, Selenium,...</w:t>
+        <w:t xml:space="preserve">CI/CD automation.</w:t>
+      </w:r>
+    </w:p>
+    <w:p>
+      <w:pPr>
+        <w:pStyle w:val="Compact"/>
+        <w:numPr>
+          <w:numId w:val="1005"/>
+          <w:ilvl w:val="1"/>
+        </w:numPr>
+      </w:pPr>
+      <w:r>
+        <w:t xml:space="preserve">Computer Vision using Deep Learning.</w:t>
+      </w:r>
+    </w:p>
+    <w:p>
+      <w:pPr>
+        <w:pStyle w:val="Compact"/>
+        <w:numPr>
+          <w:numId w:val="1005"/>
+          <w:ilvl w:val="1"/>
+        </w:numPr>
+      </w:pPr>
+      <w:r>
+        <w:t xml:space="preserve">Technologies: Python, Kubernetes, AWS, Jenkins, Ansible, Terraform, Keras, Pandas, Jupyter,…</w:t>
       </w:r>
     </w:p>
     <w:p>
@@ -427,16 +475,16 @@
         </w:numPr>
       </w:pPr>
       <w:r>
-        <w:t xml:space="preserve">2015 - 2017</w:t>
-      </w:r>
-      <w:r>
-        <w:t xml:space="preserve"> </w:t>
-      </w:r>
-      <w:r>
-        <w:rPr>
-          <w:b/>
-        </w:rPr>
-        <w:t xml:space="preserve">VATIA Energía</w:t>
+        <w:t xml:space="preserve">2017-2018</w:t>
+      </w:r>
+      <w:r>
+        <w:t xml:space="preserve"> </w:t>
+      </w:r>
+      <w:r>
+        <w:rPr>
+          <w:b/>
+        </w:rPr>
+        <w:t xml:space="preserve">Cathedral Software</w:t>
       </w:r>
       <w:r>
         <w:t xml:space="preserve">,</w:t>
@@ -448,7 +496,7 @@
         <w:rPr>
           <w:i/>
         </w:rPr>
-        <w:t xml:space="preserve">Software Engineering Manager</w:t>
+        <w:t xml:space="preserve">Senior Software Engineer</w:t>
       </w:r>
       <w:r>
         <w:t xml:space="preserve">.</w:t>
@@ -463,31 +511,7 @@
         </w:numPr>
       </w:pPr>
       <w:r>
-        <w:t xml:space="preserve">Web platform for automatic</w:t>
-      </w:r>
-      <w:r>
-        <w:t xml:space="preserve"> </w:t>
-      </w:r>
-      <w:r>
-        <w:rPr>
-          <w:i/>
-        </w:rPr>
-        <w:t xml:space="preserve">Virtual Energetic Audit</w:t>
-      </w:r>
-      <w:r>
-        <w:t xml:space="preserve">,</w:t>
-      </w:r>
-      <w:r>
-        <w:t xml:space="preserve"> </w:t>
-      </w:r>
-      <w:r>
-        <w:rPr>
-          <w:i/>
-        </w:rPr>
-        <w:t xml:space="preserve">Energetic Benchmarking</w:t>
-      </w:r>
-      <w:r>
-        <w:t xml:space="preserve">, monitoring,...</w:t>
+        <w:t xml:space="preserve">Big Data &amp; Business Intelligence.</w:t>
       </w:r>
     </w:p>
     <w:p>
@@ -499,19 +523,7 @@
         </w:numPr>
       </w:pPr>
       <w:r>
-        <w:t xml:space="preserve">Fullstack development, DevOps &amp; data analysis.</w:t>
-      </w:r>
-    </w:p>
-    <w:p>
-      <w:pPr>
-        <w:pStyle w:val="Compact"/>
-        <w:numPr>
-          <w:numId w:val="1006"/>
-          <w:ilvl w:val="1"/>
-        </w:numPr>
-      </w:pPr>
-      <w:r>
-        <w:t xml:space="preserve">Technologies: Node.js, Python, Celery, Django, Pandas, Matplotlib, MongoDB, Ansible, Fabric.</w:t>
+        <w:t xml:space="preserve">Technologies: Python, Django, Django REST framework, AWS, Docker, Airflow, Redshift, PostgreSQL, Angular 2, Selenium,…</w:t>
       </w:r>
     </w:p>
     <w:p>
@@ -522,16 +534,16 @@
         </w:numPr>
       </w:pPr>
       <w:r>
-        <w:t xml:space="preserve">2014 – 2015</w:t>
-      </w:r>
-      <w:r>
-        <w:t xml:space="preserve"> </w:t>
-      </w:r>
-      <w:r>
-        <w:rPr>
-          <w:b/>
-        </w:rPr>
-        <w:t xml:space="preserve">Axafone</w:t>
+        <w:t xml:space="preserve">2015 - 2017</w:t>
+      </w:r>
+      <w:r>
+        <w:t xml:space="preserve"> </w:t>
+      </w:r>
+      <w:r>
+        <w:rPr>
+          <w:b/>
+        </w:rPr>
+        <w:t xml:space="preserve">VATIA Energía</w:t>
       </w:r>
       <w:r>
         <w:t xml:space="preserve">,</w:t>
@@ -543,7 +555,7 @@
         <w:rPr>
           <w:i/>
         </w:rPr>
-        <w:t xml:space="preserve">Consultant</w:t>
+        <w:t xml:space="preserve">Software Engineering Manager</w:t>
       </w:r>
       <w:r>
         <w:t xml:space="preserve">.</w:t>
@@ -558,7 +570,31 @@
         </w:numPr>
       </w:pPr>
       <w:r>
-        <w:t xml:space="preserve">Web technology consultancy.</w:t>
+        <w:t xml:space="preserve">Web platform for automatic</w:t>
+      </w:r>
+      <w:r>
+        <w:t xml:space="preserve"> </w:t>
+      </w:r>
+      <w:r>
+        <w:rPr>
+          <w:i/>
+        </w:rPr>
+        <w:t xml:space="preserve">Virtual Energetic Audit</w:t>
+      </w:r>
+      <w:r>
+        <w:t xml:space="preserve">,</w:t>
+      </w:r>
+      <w:r>
+        <w:t xml:space="preserve"> </w:t>
+      </w:r>
+      <w:r>
+        <w:rPr>
+          <w:i/>
+        </w:rPr>
+        <w:t xml:space="preserve">Energetic Benchmarking</w:t>
+      </w:r>
+      <w:r>
+        <w:t xml:space="preserve">, monitoring,…</w:t>
       </w:r>
     </w:p>
     <w:p>
@@ -570,7 +606,7 @@
         </w:numPr>
       </w:pPr>
       <w:r>
-        <w:t xml:space="preserve">Customized web crawlers (Scrapy).</w:t>
+        <w:t xml:space="preserve">Fullstack development, DevOps &amp; data analysis.</w:t>
       </w:r>
     </w:p>
     <w:p>
@@ -582,7 +618,7 @@
         </w:numPr>
       </w:pPr>
       <w:r>
-        <w:t xml:space="preserve">Speaker.</w:t>
+        <w:t xml:space="preserve">Technologies: Node.js, Python, Celery, Django, Pandas, Matplotlib, MongoDB, Ansible, Fabric.</w:t>
       </w:r>
     </w:p>
     <w:p>
@@ -593,16 +629,16 @@
         </w:numPr>
       </w:pPr>
       <w:r>
-        <w:t xml:space="preserve">2011 – 2013</w:t>
-      </w:r>
-      <w:r>
-        <w:t xml:space="preserve"> </w:t>
-      </w:r>
-      <w:r>
-        <w:rPr>
-          <w:b/>
-        </w:rPr>
-        <w:t xml:space="preserve">Melomics Media</w:t>
+        <w:t xml:space="preserve">2014 – 2015</w:t>
+      </w:r>
+      <w:r>
+        <w:t xml:space="preserve"> </w:t>
+      </w:r>
+      <w:r>
+        <w:rPr>
+          <w:b/>
+        </w:rPr>
+        <w:t xml:space="preserve">Axafone</w:t>
       </w:r>
       <w:r>
         <w:t xml:space="preserve">,</w:t>
@@ -614,7 +650,7 @@
         <w:rPr>
           <w:i/>
         </w:rPr>
-        <w:t xml:space="preserve">Backend Developer, DevOps</w:t>
+        <w:t xml:space="preserve">Consultant</w:t>
       </w:r>
       <w:r>
         <w:t xml:space="preserve">.</w:t>
@@ -629,7 +665,7 @@
         </w:numPr>
       </w:pPr>
       <w:r>
-        <w:t xml:space="preserve">Server side development and deployment of a massive online music repository, with search, streaming, purchases and public API.</w:t>
+        <w:t xml:space="preserve">Web technology consultancy.</w:t>
       </w:r>
     </w:p>
     <w:p>
@@ -641,7 +677,7 @@
         </w:numPr>
       </w:pPr>
       <w:r>
-        <w:t xml:space="preserve">Administration of cluster of Debian servers.</w:t>
+        <w:t xml:space="preserve">Customized web crawlers (Scrapy).</w:t>
       </w:r>
     </w:p>
     <w:p>
@@ -653,19 +689,7 @@
         </w:numPr>
       </w:pPr>
       <w:r>
-        <w:t xml:space="preserve">Development and deployment of automatic video edition software with additional post-processing capabilities as chroma key, effects, titles, subtitles, publishing,...</w:t>
-      </w:r>
-    </w:p>
-    <w:p>
-      <w:pPr>
-        <w:pStyle w:val="Compact"/>
-        <w:numPr>
-          <w:numId w:val="1008"/>
-          <w:ilvl w:val="1"/>
-        </w:numPr>
-      </w:pPr>
-      <w:r>
-        <w:t xml:space="preserve">Technologies: Python, web.py, MongoDB, ElasticSearch, Memcached. APIs: Paypal, Google Wallet, Facebook, Google+.</w:t>
+        <w:t xml:space="preserve">Speaker.</w:t>
       </w:r>
     </w:p>
     <w:p>
@@ -676,16 +700,16 @@
         </w:numPr>
       </w:pPr>
       <w:r>
-        <w:t xml:space="preserve">2009 – 2011</w:t>
-      </w:r>
-      <w:r>
-        <w:t xml:space="preserve"> </w:t>
-      </w:r>
-      <w:r>
-        <w:rPr>
-          <w:b/>
-        </w:rPr>
-        <w:t xml:space="preserve">Universidad de Málaga</w:t>
+        <w:t xml:space="preserve">2011 – 2013</w:t>
+      </w:r>
+      <w:r>
+        <w:t xml:space="preserve"> </w:t>
+      </w:r>
+      <w:r>
+        <w:rPr>
+          <w:b/>
+        </w:rPr>
+        <w:t xml:space="preserve">Melomics Media</w:t>
       </w:r>
       <w:r>
         <w:t xml:space="preserve">,</w:t>
@@ -697,7 +721,7 @@
         <w:rPr>
           <w:i/>
         </w:rPr>
-        <w:t xml:space="preserve">Researcher</w:t>
+        <w:t xml:space="preserve">Backend Developer, DevOps</w:t>
       </w:r>
       <w:r>
         <w:t xml:space="preserve">.</w:t>
@@ -712,19 +736,7 @@
         </w:numPr>
       </w:pPr>
       <w:r>
-        <w:t xml:space="preserve">Computer vision research in the department of</w:t>
-      </w:r>
-      <w:r>
-        <w:t xml:space="preserve"> </w:t>
-      </w:r>
-      <w:r>
-        <w:rPr>
-          <w:i/>
-        </w:rPr>
-        <w:t xml:space="preserve">“Computational Intelligence and Image Analysis”</w:t>
-      </w:r>
-      <w:r>
-        <w:t xml:space="preserve">, managed by José Muñoz Perez and Enrique Dominguez Merino.</w:t>
+        <w:t xml:space="preserve">Server side development and deployment of a massive online music repository, with search, streaming, purchases and public API.</w:t>
       </w:r>
     </w:p>
     <w:p>
@@ -736,7 +748,31 @@
         </w:numPr>
       </w:pPr>
       <w:r>
-        <w:t xml:space="preserve">Technologies: Python, C++, OpenCV, cvBlob, Matlab, Octave.</w:t>
+        <w:t xml:space="preserve">Administration of cluster of Debian servers.</w:t>
+      </w:r>
+    </w:p>
+    <w:p>
+      <w:pPr>
+        <w:pStyle w:val="Compact"/>
+        <w:numPr>
+          <w:numId w:val="1009"/>
+          <w:ilvl w:val="1"/>
+        </w:numPr>
+      </w:pPr>
+      <w:r>
+        <w:t xml:space="preserve">Development and deployment of automatic video edition software with additional post-processing capabilities as chroma key, effects, titles, subtitles, publishing,…</w:t>
+      </w:r>
+    </w:p>
+    <w:p>
+      <w:pPr>
+        <w:pStyle w:val="Compact"/>
+        <w:numPr>
+          <w:numId w:val="1009"/>
+          <w:ilvl w:val="1"/>
+        </w:numPr>
+      </w:pPr>
+      <w:r>
+        <w:t xml:space="preserve">Technologies: Python, web.py, MongoDB, ElasticSearch, Memcached. APIs: Paypal, Google Wallet, Facebook, Google+.</w:t>
       </w:r>
     </w:p>
     <w:p>
@@ -747,16 +783,16 @@
         </w:numPr>
       </w:pPr>
       <w:r>
-        <w:t xml:space="preserve">2007 – 2009</w:t>
-      </w:r>
-      <w:r>
-        <w:t xml:space="preserve"> </w:t>
-      </w:r>
-      <w:r>
-        <w:rPr>
-          <w:b/>
-        </w:rPr>
-        <w:t xml:space="preserve">Tedial S.L.</w:t>
+        <w:t xml:space="preserve">2009 – 2011</w:t>
+      </w:r>
+      <w:r>
+        <w:t xml:space="preserve"> </w:t>
+      </w:r>
+      <w:r>
+        <w:rPr>
+          <w:b/>
+        </w:rPr>
+        <w:t xml:space="preserve">Universidad de Málaga</w:t>
       </w:r>
       <w:r>
         <w:t xml:space="preserve">,</w:t>
@@ -768,7 +804,7 @@
         <w:rPr>
           <w:i/>
         </w:rPr>
-        <w:t xml:space="preserve">Backend Developer, System Administrator</w:t>
+        <w:t xml:space="preserve">Researcher</w:t>
       </w:r>
       <w:r>
         <w:t xml:space="preserve">.</w:t>
@@ -783,7 +819,31 @@
         </w:numPr>
       </w:pPr>
       <w:r>
-        <w:t xml:space="preserve">Server-side media storage technologies.</w:t>
+        <w:t xml:space="preserve">Computer vision research in the department of</w:t>
+      </w:r>
+      <w:r>
+        <w:t xml:space="preserve"> </w:t>
+      </w:r>
+      <w:r>
+        <w:rPr>
+          <w:i/>
+        </w:rPr>
+        <w:t xml:space="preserve">“</w:t>
+      </w:r>
+      <w:r>
+        <w:rPr>
+          <w:i/>
+        </w:rPr>
+        <w:t xml:space="preserve">Computational Intelligence and Image Analysis</w:t>
+      </w:r>
+      <w:r>
+        <w:rPr>
+          <w:i/>
+        </w:rPr>
+        <w:t xml:space="preserve">”</w:t>
+      </w:r>
+      <w:r>
+        <w:t xml:space="preserve">, managed by José Muñoz Perez and Enrique Dominguez Merino.</w:t>
       </w:r>
     </w:p>
     <w:p>
@@ -795,43 +855,7 @@
         </w:numPr>
       </w:pPr>
       <w:r>
-        <w:t xml:space="preserve">Authentication, authorization, and access control.</w:t>
-      </w:r>
-    </w:p>
-    <w:p>
-      <w:pPr>
-        <w:pStyle w:val="Compact"/>
-        <w:numPr>
-          <w:numId w:val="1010"/>
-          <w:ilvl w:val="1"/>
-        </w:numPr>
-      </w:pPr>
-      <w:r>
-        <w:t xml:space="preserve">Management of surveillance cameras.</w:t>
-      </w:r>
-    </w:p>
-    <w:p>
-      <w:pPr>
-        <w:pStyle w:val="Compact"/>
-        <w:numPr>
-          <w:numId w:val="1010"/>
-          <w:ilvl w:val="1"/>
-        </w:numPr>
-      </w:pPr>
-      <w:r>
-        <w:t xml:space="preserve">Deployment of software and administration of several SuSE Enterprise Server installations.</w:t>
-      </w:r>
-    </w:p>
-    <w:p>
-      <w:pPr>
-        <w:pStyle w:val="Compact"/>
-        <w:numPr>
-          <w:numId w:val="1010"/>
-          <w:ilvl w:val="1"/>
-        </w:numPr>
-      </w:pPr>
-      <w:r>
-        <w:t xml:space="preserve">Technologies: C++, Python, SuSE Enterprise Server, Oracle, LDAP, SOAP.</w:t>
+        <w:t xml:space="preserve">Technologies: Python, C++, OpenCV, cvBlob, Matlab, Octave.</w:t>
       </w:r>
     </w:p>
     <w:p>
@@ -842,16 +866,16 @@
         </w:numPr>
       </w:pPr>
       <w:r>
-        <w:t xml:space="preserve">2005 – 2006</w:t>
-      </w:r>
-      <w:r>
-        <w:t xml:space="preserve"> </w:t>
-      </w:r>
-      <w:r>
-        <w:rPr>
-          <w:b/>
-        </w:rPr>
-        <w:t xml:space="preserve">Novasoft</w:t>
+        <w:t xml:space="preserve">2007 – 2009</w:t>
+      </w:r>
+      <w:r>
+        <w:t xml:space="preserve"> </w:t>
+      </w:r>
+      <w:r>
+        <w:rPr>
+          <w:b/>
+        </w:rPr>
+        <w:t xml:space="preserve">Tedial S.L.</w:t>
       </w:r>
       <w:r>
         <w:t xml:space="preserve">,</w:t>
@@ -863,7 +887,7 @@
         <w:rPr>
           <w:i/>
         </w:rPr>
-        <w:t xml:space="preserve">Software and Web Developer</w:t>
+        <w:t xml:space="preserve">Backend Developer, System Administrator</w:t>
       </w:r>
       <w:r>
         <w:t xml:space="preserve">.</w:t>
@@ -878,7 +902,7 @@
         </w:numPr>
       </w:pPr>
       <w:r>
-        <w:t xml:space="preserve">Educational video games.</w:t>
+        <w:t xml:space="preserve">Server-side media storage technologies.</w:t>
       </w:r>
     </w:p>
     <w:p>
@@ -890,6 +914,101 @@
         </w:numPr>
       </w:pPr>
       <w:r>
+        <w:t xml:space="preserve">Authentication, authorization, and access control.</w:t>
+      </w:r>
+    </w:p>
+    <w:p>
+      <w:pPr>
+        <w:pStyle w:val="Compact"/>
+        <w:numPr>
+          <w:numId w:val="1011"/>
+          <w:ilvl w:val="1"/>
+        </w:numPr>
+      </w:pPr>
+      <w:r>
+        <w:t xml:space="preserve">Management of surveillance cameras.</w:t>
+      </w:r>
+    </w:p>
+    <w:p>
+      <w:pPr>
+        <w:pStyle w:val="Compact"/>
+        <w:numPr>
+          <w:numId w:val="1011"/>
+          <w:ilvl w:val="1"/>
+        </w:numPr>
+      </w:pPr>
+      <w:r>
+        <w:t xml:space="preserve">Deployment of software and administration of several SuSE Enterprise Server installations.</w:t>
+      </w:r>
+    </w:p>
+    <w:p>
+      <w:pPr>
+        <w:pStyle w:val="Compact"/>
+        <w:numPr>
+          <w:numId w:val="1011"/>
+          <w:ilvl w:val="1"/>
+        </w:numPr>
+      </w:pPr>
+      <w:r>
+        <w:t xml:space="preserve">Technologies: C++, Python, SuSE Enterprise Server, Oracle, LDAP, SOAP.</w:t>
+      </w:r>
+    </w:p>
+    <w:p>
+      <w:pPr>
+        <w:numPr>
+          <w:numId w:val="1003"/>
+          <w:ilvl w:val="0"/>
+        </w:numPr>
+      </w:pPr>
+      <w:r>
+        <w:t xml:space="preserve">2005 – 2006</w:t>
+      </w:r>
+      <w:r>
+        <w:t xml:space="preserve"> </w:t>
+      </w:r>
+      <w:r>
+        <w:rPr>
+          <w:b/>
+        </w:rPr>
+        <w:t xml:space="preserve">Novasoft</w:t>
+      </w:r>
+      <w:r>
+        <w:t xml:space="preserve">,</w:t>
+      </w:r>
+      <w:r>
+        <w:t xml:space="preserve"> </w:t>
+      </w:r>
+      <w:r>
+        <w:rPr>
+          <w:i/>
+        </w:rPr>
+        <w:t xml:space="preserve">Software and Web Developer</w:t>
+      </w:r>
+      <w:r>
+        <w:t xml:space="preserve">.</w:t>
+      </w:r>
+    </w:p>
+    <w:p>
+      <w:pPr>
+        <w:pStyle w:val="Compact"/>
+        <w:numPr>
+          <w:numId w:val="1012"/>
+          <w:ilvl w:val="1"/>
+        </w:numPr>
+      </w:pPr>
+      <w:r>
+        <w:t xml:space="preserve">Educational video games.</w:t>
+      </w:r>
+    </w:p>
+    <w:p>
+      <w:pPr>
+        <w:pStyle w:val="Compact"/>
+        <w:numPr>
+          <w:numId w:val="1012"/>
+          <w:ilvl w:val="1"/>
+        </w:numPr>
+      </w:pPr>
+      <w:r>
         <w:t xml:space="preserve">Technologies: Flash, ActionScript, HTML, Javascript.</w:t>
       </w:r>
     </w:p>
@@ -897,11 +1016,111 @@
       <w:pPr>
         <w:pStyle w:val="Heading1"/>
       </w:pPr>
-      <w:bookmarkStart w:id="29" w:name="master-thesis"/>
+      <w:bookmarkStart w:id="28" w:name="master-thesis"/>
+      <w:r>
+        <w:t xml:space="preserve">Master Thesis</w:t>
+      </w:r>
+      <w:bookmarkEnd w:id="28"/>
+    </w:p>
+    <w:p>
+      <w:pPr>
+        <w:pStyle w:val="DefinitionTerm"/>
+      </w:pPr>
+      <w:r>
+        <w:rPr>
+          <w:b/>
+        </w:rPr>
+        <w:t xml:space="preserve">Title:</w:t>
+      </w:r>
+    </w:p>
+    <w:p>
+      <w:pPr>
+        <w:pStyle w:val="Compact"/>
+        <w:pStyle w:val="Definition"/>
+      </w:pPr>
+      <w:r>
+        <w:rPr>
+          <w:i/>
+        </w:rPr>
+        <w:t xml:space="preserve">“</w:t>
+      </w:r>
+      <w:r>
+        <w:rPr>
+          <w:i/>
+        </w:rPr>
+        <w:t xml:space="preserve">Shape recognition through new convexity descriptors</w:t>
+      </w:r>
+      <w:r>
+        <w:rPr>
+          <w:i/>
+        </w:rPr>
+        <w:t xml:space="preserve">”</w:t>
+      </w:r>
+    </w:p>
+    <w:p>
+      <w:pPr>
+        <w:pStyle w:val="DefinitionTerm"/>
+      </w:pPr>
+      <w:r>
+        <w:rPr>
+          <w:b/>
+        </w:rPr>
+        <w:t xml:space="preserve">Supervisors:</w:t>
+      </w:r>
+    </w:p>
+    <w:p>
+      <w:pPr>
+        <w:pStyle w:val="Compact"/>
+        <w:pStyle w:val="Definition"/>
+      </w:pPr>
+      <w:r>
+        <w:t xml:space="preserve">José Muñoz Perez, Enrique Dominguez Merino</w:t>
+      </w:r>
+    </w:p>
+    <w:p>
+      <w:pPr>
+        <w:pStyle w:val="DefinitionTerm"/>
+      </w:pPr>
+      <w:r>
+        <w:rPr>
+          <w:b/>
+        </w:rPr>
+        <w:t xml:space="preserve">Description:</w:t>
+      </w:r>
+    </w:p>
+    <w:p>
+      <w:pPr>
+        <w:pStyle w:val="Compact"/>
+        <w:pStyle w:val="Definition"/>
+      </w:pPr>
+      <w:r>
+        <w:t xml:space="preserve">For this project several new convexity descriptors were devised. Then they were tested in the recognition of the</w:t>
+      </w:r>
+      <w:r>
+        <w:t xml:space="preserve"> </w:t>
+      </w:r>
+      <w:r>
+        <w:rPr>
+          <w:i/>
+        </w:rPr>
+        <w:t xml:space="preserve">American Sign Language</w:t>
+      </w:r>
+      <w:r>
+        <w:t xml:space="preserve"> </w:t>
+      </w:r>
+      <w:r>
+        <w:t xml:space="preserve">used by deaf people.</w:t>
+      </w:r>
+    </w:p>
+    <w:p>
+      <w:pPr>
+        <w:pStyle w:val="Heading1"/>
+      </w:pPr>
+      <w:bookmarkStart w:id="29" w:name="bachelor-thesis"/>
+      <w:r>
+        <w:t xml:space="preserve">Bachelor Thesis</w:t>
+      </w:r>
       <w:bookmarkEnd w:id="29"/>
-      <w:r>
-        <w:t xml:space="preserve">Master Thesis</w:t>
-      </w:r>
     </w:p>
     <w:p>
       <w:pPr>
@@ -923,7 +1142,19 @@
         <w:rPr>
           <w:i/>
         </w:rPr>
-        <w:t xml:space="preserve">“Shape recognition through new convexity descriptors”</w:t>
+        <w:t xml:space="preserve">“</w:t>
+      </w:r>
+      <w:r>
+        <w:rPr>
+          <w:i/>
+        </w:rPr>
+        <w:t xml:space="preserve">A Video Surveillance System for Fall Detection</w:t>
+      </w:r>
+      <w:r>
+        <w:rPr>
+          <w:i/>
+        </w:rPr>
+        <w:t xml:space="preserve">”</w:t>
       </w:r>
     </w:p>
     <w:p>
@@ -943,7 +1174,7 @@
         <w:pStyle w:val="Definition"/>
       </w:pPr>
       <w:r>
-        <w:t xml:space="preserve">José Muñoz Perez, Enrique Dominguez Merino</w:t>
+        <w:t xml:space="preserve">José Muñoz Perez</w:t>
       </w:r>
     </w:p>
     <w:p>
@@ -963,111 +1194,23 @@
         <w:pStyle w:val="Definition"/>
       </w:pPr>
       <w:r>
-        <w:t xml:space="preserve">For this project several new convexity descriptors were devised. Then they were tested in the recognition of the</w:t>
-      </w:r>
-      <w:r>
-        <w:t xml:space="preserve"> </w:t>
-      </w:r>
-      <w:r>
-        <w:rPr>
-          <w:i/>
-        </w:rPr>
-        <w:t xml:space="preserve">American Sign Language</w:t>
-      </w:r>
-      <w:r>
-        <w:t xml:space="preserve"> </w:t>
-      </w:r>
-      <w:r>
-        <w:t xml:space="preserve">used by deaf people.</w:t>
+        <w:t xml:space="preserve">Development of a video surveillance software to automatically detect the fall of persons.</w:t>
       </w:r>
     </w:p>
     <w:p>
       <w:pPr>
         <w:pStyle w:val="Heading1"/>
       </w:pPr>
-      <w:bookmarkStart w:id="30" w:name="bachelor-thesis"/>
+      <w:bookmarkStart w:id="30" w:name="personal-projects"/>
+      <w:r>
+        <w:t xml:space="preserve">Personal Projects</w:t>
+      </w:r>
       <w:bookmarkEnd w:id="30"/>
-      <w:r>
-        <w:t xml:space="preserve">Bachelor Thesis</w:t>
-      </w:r>
-    </w:p>
-    <w:p>
-      <w:pPr>
-        <w:pStyle w:val="DefinitionTerm"/>
-      </w:pPr>
-      <w:r>
-        <w:rPr>
-          <w:b/>
-        </w:rPr>
-        <w:t xml:space="preserve">Title:</w:t>
-      </w:r>
-    </w:p>
-    <w:p>
-      <w:pPr>
-        <w:pStyle w:val="Compact"/>
-        <w:pStyle w:val="Definition"/>
-      </w:pPr>
-      <w:r>
-        <w:rPr>
-          <w:i/>
-        </w:rPr>
-        <w:t xml:space="preserve">“A Video Surveillance System for Fall Detection”</w:t>
-      </w:r>
-    </w:p>
-    <w:p>
-      <w:pPr>
-        <w:pStyle w:val="DefinitionTerm"/>
-      </w:pPr>
-      <w:r>
-        <w:rPr>
-          <w:b/>
-        </w:rPr>
-        <w:t xml:space="preserve">Supervisors:</w:t>
-      </w:r>
-    </w:p>
-    <w:p>
-      <w:pPr>
-        <w:pStyle w:val="Compact"/>
-        <w:pStyle w:val="Definition"/>
-      </w:pPr>
-      <w:r>
-        <w:t xml:space="preserve">José Muñoz Perez</w:t>
-      </w:r>
-    </w:p>
-    <w:p>
-      <w:pPr>
-        <w:pStyle w:val="DefinitionTerm"/>
-      </w:pPr>
-      <w:r>
-        <w:rPr>
-          <w:b/>
-        </w:rPr>
-        <w:t xml:space="preserve">Description:</w:t>
-      </w:r>
-    </w:p>
-    <w:p>
-      <w:pPr>
-        <w:pStyle w:val="Compact"/>
-        <w:pStyle w:val="Definition"/>
-      </w:pPr>
-      <w:r>
-        <w:t xml:space="preserve">Development of a video surveillance software to automatically detect the fall of persons.</w:t>
-      </w:r>
-    </w:p>
-    <w:p>
-      <w:pPr>
-        <w:pStyle w:val="Heading1"/>
-      </w:pPr>
-      <w:bookmarkStart w:id="31" w:name="personal-projects"/>
-      <w:bookmarkEnd w:id="31"/>
-      <w:r>
-        <w:t xml:space="preserve">Personal Projects</w:t>
-      </w:r>
-    </w:p>
-    <w:p>
-      <w:pPr>
-        <w:numPr>
-          <w:numId w:val="1012"/>
+    </w:p>
+    <w:p>
+      <w:pPr>
+        <w:numPr>
+          <w:numId w:val="1013"/>
           <w:ilvl w:val="0"/>
         </w:numPr>
       </w:pPr>
@@ -1089,7 +1232,7 @@
       <w:r>
         <w:t xml:space="preserve"> </w:t>
       </w:r>
-      <w:hyperlink r:id="rId32">
+      <w:hyperlink r:id="rId31">
         <w:r>
           <w:rPr>
             <w:rStyle w:val="Hyperlink"/>
@@ -1105,39 +1248,39 @@
       <w:pPr>
         <w:pStyle w:val="Compact"/>
         <w:numPr>
+          <w:numId w:val="1014"/>
+          <w:ilvl w:val="1"/>
+        </w:numPr>
+      </w:pPr>
+      <w:r>
+        <w:rPr>
+          <w:i/>
+        </w:rPr>
+        <w:t xml:space="preserve">Mukabe</w:t>
+      </w:r>
+      <w:r>
+        <w:t xml:space="preserve"> </w:t>
+      </w:r>
+      <w:r>
+        <w:t xml:space="preserve">is the new way of navigate through information, the new social and online organization, and the new way to get visibility for you, your projects or your company.</w:t>
+      </w:r>
+    </w:p>
+    <w:p>
+      <w:pPr>
+        <w:pStyle w:val="Compact"/>
+        <w:numPr>
+          <w:numId w:val="1014"/>
+          <w:ilvl w:val="1"/>
+        </w:numPr>
+      </w:pPr>
+      <w:r>
+        <w:t xml:space="preserve">Technologies: Python, Django, Celery, Redis, ElasticSearch, Ansible, Fabric, AWS, Social APIs (Instagram, Facebook, Google+,…).</w:t>
+      </w:r>
+    </w:p>
+    <w:p>
+      <w:pPr>
+        <w:numPr>
           <w:numId w:val="1013"/>
-          <w:ilvl w:val="1"/>
-        </w:numPr>
-      </w:pPr>
-      <w:r>
-        <w:rPr>
-          <w:i/>
-        </w:rPr>
-        <w:t xml:space="preserve">Mukabe</w:t>
-      </w:r>
-      <w:r>
-        <w:t xml:space="preserve"> </w:t>
-      </w:r>
-      <w:r>
-        <w:t xml:space="preserve">is the new way of navigate through information, the new social and online organization, and the new way to get visibility for you, your projects or your company.</w:t>
-      </w:r>
-    </w:p>
-    <w:p>
-      <w:pPr>
-        <w:pStyle w:val="Compact"/>
-        <w:numPr>
-          <w:numId w:val="1013"/>
-          <w:ilvl w:val="1"/>
-        </w:numPr>
-      </w:pPr>
-      <w:r>
-        <w:t xml:space="preserve">Technologies: Python, Django, Celery, Redis, ElasticSearch, Ansible, Fabric, AWS, Social APIs (Instagram, Facebook, Google+,...).</w:t>
-      </w:r>
-    </w:p>
-    <w:p>
-      <w:pPr>
-        <w:numPr>
-          <w:numId w:val="1012"/>
           <w:ilvl w:val="0"/>
         </w:numPr>
       </w:pPr>
@@ -1159,7 +1302,7 @@
       <w:r>
         <w:t xml:space="preserve"> </w:t>
       </w:r>
-      <w:hyperlink r:id="rId33">
+      <w:hyperlink r:id="rId32">
         <w:r>
           <w:rPr>
             <w:rStyle w:val="Hyperlink"/>
@@ -1175,7 +1318,7 @@
       <w:pPr>
         <w:pStyle w:val="Compact"/>
         <w:numPr>
-          <w:numId w:val="1014"/>
+          <w:numId w:val="1015"/>
           <w:ilvl w:val="1"/>
         </w:numPr>
       </w:pPr>
@@ -1187,7 +1330,7 @@
       <w:pPr>
         <w:pStyle w:val="Compact"/>
         <w:numPr>
-          <w:numId w:val="1014"/>
+          <w:numId w:val="1015"/>
           <w:ilvl w:val="1"/>
         </w:numPr>
       </w:pPr>
@@ -1199,7 +1342,7 @@
       <w:pPr>
         <w:pStyle w:val="Compact"/>
         <w:numPr>
-          <w:numId w:val="1014"/>
+          <w:numId w:val="1015"/>
           <w:ilvl w:val="1"/>
         </w:numPr>
       </w:pPr>
@@ -1210,7 +1353,7 @@
     <w:p>
       <w:pPr>
         <w:numPr>
-          <w:numId w:val="1012"/>
+          <w:numId w:val="1013"/>
           <w:ilvl w:val="0"/>
         </w:numPr>
       </w:pPr>
@@ -1232,7 +1375,7 @@
       <w:r>
         <w:t xml:space="preserve"> </w:t>
       </w:r>
-      <w:hyperlink r:id="rId34">
+      <w:hyperlink r:id="rId33">
         <w:r>
           <w:rPr>
             <w:rStyle w:val="Hyperlink"/>
@@ -1248,7 +1391,7 @@
       <w:pPr>
         <w:pStyle w:val="Compact"/>
         <w:numPr>
-          <w:numId w:val="1015"/>
+          <w:numId w:val="1016"/>
           <w:ilvl w:val="1"/>
         </w:numPr>
       </w:pPr>
@@ -1260,7 +1403,7 @@
       <w:pPr>
         <w:pStyle w:val="Compact"/>
         <w:numPr>
-          <w:numId w:val="1015"/>
+          <w:numId w:val="1016"/>
           <w:ilvl w:val="1"/>
         </w:numPr>
       </w:pPr>
@@ -1272,16 +1415,16 @@
       <w:pPr>
         <w:pStyle w:val="Heading1"/>
       </w:pPr>
-      <w:bookmarkStart w:id="35" w:name="free-software-projects"/>
-      <w:bookmarkEnd w:id="35"/>
+      <w:bookmarkStart w:id="34" w:name="free-software-projects"/>
       <w:r>
         <w:t xml:space="preserve">Free Software Projects</w:t>
       </w:r>
-    </w:p>
-    <w:p>
-      <w:pPr>
-        <w:numPr>
-          <w:numId w:val="1016"/>
+      <w:bookmarkEnd w:id="34"/>
+    </w:p>
+    <w:p>
+      <w:pPr>
+        <w:numPr>
+          <w:numId w:val="1017"/>
           <w:ilvl w:val="0"/>
         </w:numPr>
       </w:pPr>
@@ -1303,7 +1446,7 @@
       <w:r>
         <w:t xml:space="preserve"> </w:t>
       </w:r>
-      <w:hyperlink r:id="rId36">
+      <w:hyperlink r:id="rId35">
         <w:r>
           <w:rPr>
             <w:rStyle w:val="Hyperlink"/>
@@ -1330,7 +1473,7 @@
     <w:p>
       <w:pPr>
         <w:numPr>
-          <w:numId w:val="1016"/>
+          <w:numId w:val="1017"/>
           <w:ilvl w:val="0"/>
         </w:numPr>
       </w:pPr>
@@ -1352,7 +1495,7 @@
       <w:r>
         <w:t xml:space="preserve"> </w:t>
       </w:r>
-      <w:hyperlink r:id="rId37">
+      <w:hyperlink r:id="rId36">
         <w:r>
           <w:rPr>
             <w:rStyle w:val="Hyperlink"/>
@@ -1379,7 +1522,7 @@
     <w:p>
       <w:pPr>
         <w:numPr>
-          <w:numId w:val="1016"/>
+          <w:numId w:val="1017"/>
           <w:ilvl w:val="0"/>
         </w:numPr>
       </w:pPr>
@@ -1401,7 +1544,7 @@
       <w:r>
         <w:t xml:space="preserve"> </w:t>
       </w:r>
-      <w:hyperlink r:id="rId38">
+      <w:hyperlink r:id="rId37">
         <w:r>
           <w:rPr>
             <w:rStyle w:val="Hyperlink"/>
@@ -1429,439 +1572,457 @@
       <w:pPr>
         <w:pStyle w:val="Heading1"/>
       </w:pPr>
-      <w:bookmarkStart w:id="39" w:name="languages"/>
+      <w:bookmarkStart w:id="38" w:name="languages"/>
+      <w:r>
+        <w:t xml:space="preserve">Languages</w:t>
+      </w:r>
+      <w:bookmarkEnd w:id="38"/>
+    </w:p>
+    <w:p>
+      <w:pPr>
+        <w:pStyle w:val="Compact"/>
+        <w:numPr>
+          <w:numId w:val="1018"/>
+          <w:ilvl w:val="0"/>
+        </w:numPr>
+      </w:pPr>
+      <w:r>
+        <w:rPr>
+          <w:b/>
+        </w:rPr>
+        <w:t xml:space="preserve">Spanish</w:t>
+      </w:r>
+      <w:r>
+        <w:t xml:space="preserve"> </w:t>
+      </w:r>
+      <w:r>
+        <w:t xml:space="preserve">Native</w:t>
+      </w:r>
+    </w:p>
+    <w:p>
+      <w:pPr>
+        <w:pStyle w:val="Compact"/>
+        <w:numPr>
+          <w:numId w:val="1018"/>
+          <w:ilvl w:val="0"/>
+        </w:numPr>
+      </w:pPr>
+      <w:r>
+        <w:rPr>
+          <w:b/>
+        </w:rPr>
+        <w:t xml:space="preserve">English</w:t>
+      </w:r>
+      <w:r>
+        <w:t xml:space="preserve"> </w:t>
+      </w:r>
+      <w:r>
+        <w:t xml:space="preserve">Fluent</w:t>
+      </w:r>
+    </w:p>
+    <w:p>
+      <w:pPr>
+        <w:pStyle w:val="Heading1"/>
+      </w:pPr>
+      <w:bookmarkStart w:id="39" w:name="qualities"/>
+      <w:r>
+        <w:t xml:space="preserve">Qualities</w:t>
+      </w:r>
       <w:bookmarkEnd w:id="39"/>
-      <w:r>
-        <w:t xml:space="preserve">Languages</w:t>
-      </w:r>
-    </w:p>
-    <w:p>
-      <w:pPr>
-        <w:pStyle w:val="Compact"/>
-        <w:numPr>
-          <w:numId w:val="1017"/>
-          <w:ilvl w:val="0"/>
-        </w:numPr>
-      </w:pPr>
-      <w:r>
-        <w:rPr>
-          <w:b/>
-        </w:rPr>
-        <w:t xml:space="preserve">Spanish</w:t>
-      </w:r>
-      <w:r>
-        <w:t xml:space="preserve"> </w:t>
-      </w:r>
-      <w:r>
-        <w:t xml:space="preserve">Native</w:t>
-      </w:r>
-    </w:p>
-    <w:p>
-      <w:pPr>
-        <w:pStyle w:val="Compact"/>
-        <w:numPr>
-          <w:numId w:val="1017"/>
-          <w:ilvl w:val="0"/>
-        </w:numPr>
-      </w:pPr>
-      <w:r>
-        <w:rPr>
-          <w:b/>
-        </w:rPr>
-        <w:t xml:space="preserve">English</w:t>
-      </w:r>
-      <w:r>
-        <w:t xml:space="preserve"> </w:t>
-      </w:r>
-      <w:r>
-        <w:t xml:space="preserve">Fluent</w:t>
+    </w:p>
+    <w:p>
+      <w:pPr>
+        <w:pStyle w:val="Heading2"/>
+      </w:pPr>
+      <w:bookmarkStart w:id="40" w:name="computer-skills"/>
+      <w:r>
+        <w:t xml:space="preserve">Computer skills</w:t>
+      </w:r>
+      <w:bookmarkEnd w:id="40"/>
+    </w:p>
+    <w:p>
+      <w:pPr>
+        <w:pStyle w:val="DefinitionTerm"/>
+      </w:pPr>
+      <w:r>
+        <w:rPr>
+          <w:b/>
+        </w:rPr>
+        <w:t xml:space="preserve">Languages:</w:t>
+      </w:r>
+    </w:p>
+    <w:p>
+      <w:pPr>
+        <w:pStyle w:val="Compact"/>
+        <w:pStyle w:val="Definition"/>
+      </w:pPr>
+      <w:r>
+        <w:t xml:space="preserve">Python, Bash, JavaScript, HTML5, CSS3, SQL.</w:t>
+      </w:r>
+      <w:r>
+        <w:t xml:space="preserve"> </w:t>
+      </w:r>
+      <w:r>
+        <w:rPr>
+          <w:b/>
+        </w:rPr>
+        <w:t xml:space="preserve">Databases:</w:t>
+      </w:r>
+    </w:p>
+    <w:p>
+      <w:pPr>
+        <w:pStyle w:val="Compact"/>
+        <w:pStyle w:val="Definition"/>
+      </w:pPr>
+      <w:r>
+        <w:t xml:space="preserve">PostgreSQL, MongoDB, ElasticSearch, Redis, Memcached, Redshift.</w:t>
+      </w:r>
+      <w:r>
+        <w:t xml:space="preserve"> </w:t>
+      </w:r>
+      <w:r>
+        <w:rPr>
+          <w:b/>
+        </w:rPr>
+        <w:t xml:space="preserve">Web servers:</w:t>
+      </w:r>
+    </w:p>
+    <w:p>
+      <w:pPr>
+        <w:pStyle w:val="Compact"/>
+        <w:pStyle w:val="Definition"/>
+      </w:pPr>
+      <w:r>
+        <w:t xml:space="preserve">Nginx, Apache.</w:t>
+      </w:r>
+      <w:r>
+        <w:t xml:space="preserve"> </w:t>
+      </w:r>
+      <w:r>
+        <w:rPr>
+          <w:b/>
+        </w:rPr>
+        <w:t xml:space="preserve">Environments:</w:t>
+      </w:r>
+    </w:p>
+    <w:p>
+      <w:pPr>
+        <w:pStyle w:val="Compact"/>
+        <w:pStyle w:val="Definition"/>
+      </w:pPr>
+      <w:r>
+        <w:t xml:space="preserve">Vim, Make, Android Studio, Eclipse. Git, Mercurial, Subversion.</w:t>
+      </w:r>
+      <w:r>
+        <w:t xml:space="preserve"> </w:t>
+      </w:r>
+      <w:r>
+        <w:rPr>
+          <w:b/>
+        </w:rPr>
+        <w:t xml:space="preserve">Frameworks:</w:t>
+      </w:r>
+    </w:p>
+    <w:p>
+      <w:pPr>
+        <w:pStyle w:val="Compact"/>
+        <w:pStyle w:val="Definition"/>
+      </w:pPr>
+      <w:r>
+        <w:t xml:space="preserve">Django, Django REST framework, Celery, Cornice, Scrapy, Airflow, Pyramid, Bootstrap, Mako, WordPress, OpenCV, OpenGL.</w:t>
+      </w:r>
+      <w:r>
+        <w:t xml:space="preserve"> </w:t>
+      </w:r>
+      <w:r>
+        <w:rPr>
+          <w:b/>
+        </w:rPr>
+        <w:t xml:space="preserve">Testing:</w:t>
+      </w:r>
+    </w:p>
+    <w:p>
+      <w:pPr>
+        <w:pStyle w:val="Compact"/>
+        <w:pStyle w:val="Definition"/>
+      </w:pPr>
+      <w:r>
+        <w:t xml:space="preserve">TDD, unittest, Selenium.</w:t>
+      </w:r>
+      <w:r>
+        <w:t xml:space="preserve"> </w:t>
+      </w:r>
+      <w:r>
+        <w:rPr>
+          <w:b/>
+        </w:rPr>
+        <w:t xml:space="preserve">Infrastructure:</w:t>
+      </w:r>
+    </w:p>
+    <w:p>
+      <w:pPr>
+        <w:pStyle w:val="Compact"/>
+        <w:pStyle w:val="Definition"/>
+      </w:pPr>
+      <w:r>
+        <w:t xml:space="preserve">Kubernetes, AWS, DigitalOcean.</w:t>
+      </w:r>
+      <w:r>
+        <w:t xml:space="preserve"> </w:t>
+      </w:r>
+      <w:r>
+        <w:rPr>
+          <w:b/>
+        </w:rPr>
+        <w:t xml:space="preserve">Deployment:</w:t>
+      </w:r>
+    </w:p>
+    <w:p>
+      <w:pPr>
+        <w:pStyle w:val="Compact"/>
+        <w:pStyle w:val="Definition"/>
+      </w:pPr>
+      <w:r>
+        <w:t xml:space="preserve">Docker, Helm, Jenkins, Ansible, Terraform, Fabric, VirtualEnv, Supervisor, Upstart, Vagrant.</w:t>
+      </w:r>
+      <w:r>
+        <w:t xml:space="preserve"> </w:t>
+      </w:r>
+      <w:r>
+        <w:rPr>
+          <w:b/>
+        </w:rPr>
+        <w:t xml:space="preserve">Data Science:</w:t>
+      </w:r>
+    </w:p>
+    <w:p>
+      <w:pPr>
+        <w:pStyle w:val="Compact"/>
+        <w:pStyle w:val="Definition"/>
+      </w:pPr>
+      <w:r>
+        <w:t xml:space="preserve">Pandas, Keras, Jupyter.</w:t>
+      </w:r>
+      <w:r>
+        <w:t xml:space="preserve"> </w:t>
+      </w:r>
+      <w:r>
+        <w:rPr>
+          <w:b/>
+        </w:rPr>
+        <w:t xml:space="preserve">Technologies:</w:t>
+      </w:r>
+    </w:p>
+    <w:p>
+      <w:pPr>
+        <w:pStyle w:val="Compact"/>
+        <w:pStyle w:val="Definition"/>
+      </w:pPr>
+      <w:r>
+        <w:t xml:space="preserve">RESTful Web Services, Ajax.</w:t>
+      </w:r>
+      <w:r>
+        <w:t xml:space="preserve"> </w:t>
+      </w:r>
+      <w:r>
+        <w:rPr>
+          <w:b/>
+        </w:rPr>
+        <w:t xml:space="preserve">APIs:</w:t>
+      </w:r>
+    </w:p>
+    <w:p>
+      <w:pPr>
+        <w:pStyle w:val="Compact"/>
+        <w:pStyle w:val="Definition"/>
+      </w:pPr>
+      <w:r>
+        <w:t xml:space="preserve">PayPal, Google Wallet, Amazon, Facebook, Twitter, Instagram, Braintree, Telegram.</w:t>
+      </w:r>
+      <w:r>
+        <w:t xml:space="preserve"> </w:t>
+      </w:r>
+      <w:r>
+        <w:rPr>
+          <w:b/>
+        </w:rPr>
+        <w:t xml:space="preserve">Platforms:</w:t>
+      </w:r>
+    </w:p>
+    <w:p>
+      <w:pPr>
+        <w:pStyle w:val="Compact"/>
+        <w:pStyle w:val="Definition"/>
+      </w:pPr>
+      <w:r>
+        <w:t xml:space="preserve">GNU/Linux (Ubuntu, Debian, SuSE Enterprise Server, CentOS), Android.</w:t>
+      </w:r>
+      <w:r>
+        <w:t xml:space="preserve"> </w:t>
+      </w:r>
+      <w:r>
+        <w:rPr>
+          <w:b/>
+        </w:rPr>
+        <w:t xml:space="preserve">Others:</w:t>
+      </w:r>
+    </w:p>
+    <w:p>
+      <w:pPr>
+        <w:pStyle w:val="Compact"/>
+        <w:pStyle w:val="Definition"/>
+      </w:pPr>
+      <w:r>
+        <w:t xml:space="preserve">LaTeX.</w:t>
+      </w:r>
+    </w:p>
+    <w:p>
+      <w:pPr>
+        <w:pStyle w:val="Heading2"/>
+      </w:pPr>
+      <w:bookmarkStart w:id="41" w:name="personal-skills"/>
+      <w:r>
+        <w:t xml:space="preserve">Personal skills</w:t>
+      </w:r>
+      <w:bookmarkEnd w:id="41"/>
+    </w:p>
+    <w:p>
+      <w:pPr>
+        <w:pStyle w:val="Heading3"/>
+      </w:pPr>
+      <w:bookmarkStart w:id="42" w:name="engineering"/>
+      <w:r>
+        <w:t xml:space="preserve">Engineering:</w:t>
+      </w:r>
+      <w:bookmarkEnd w:id="42"/>
+    </w:p>
+    <w:p>
+      <w:pPr>
+        <w:pStyle w:val="Compact"/>
+        <w:numPr>
+          <w:numId w:val="1019"/>
+          <w:ilvl w:val="0"/>
+        </w:numPr>
+      </w:pPr>
+      <w:r>
+        <w:t xml:space="preserve">Ability to find creative solutions.</w:t>
+      </w:r>
+    </w:p>
+    <w:p>
+      <w:pPr>
+        <w:pStyle w:val="Compact"/>
+        <w:numPr>
+          <w:numId w:val="1019"/>
+          <w:ilvl w:val="0"/>
+        </w:numPr>
+      </w:pPr>
+      <w:r>
+        <w:t xml:space="preserve">Strong analytical, able to anticipate issues, resolve concerns and improve efficiency.</w:t>
+      </w:r>
+    </w:p>
+    <w:p>
+      <w:pPr>
+        <w:pStyle w:val="Compact"/>
+        <w:numPr>
+          <w:numId w:val="1019"/>
+          <w:ilvl w:val="0"/>
+        </w:numPr>
+      </w:pPr>
+      <w:r>
+        <w:t xml:space="preserve">Good software engineering skills.</w:t>
+      </w:r>
+    </w:p>
+    <w:p>
+      <w:pPr>
+        <w:pStyle w:val="Compact"/>
+        <w:numPr>
+          <w:numId w:val="1019"/>
+          <w:ilvl w:val="0"/>
+        </w:numPr>
+      </w:pPr>
+      <w:r>
+        <w:t xml:space="preserve">Care of coding standards.</w:t>
+      </w:r>
+    </w:p>
+    <w:p>
+      <w:pPr>
+        <w:pStyle w:val="Compact"/>
+        <w:numPr>
+          <w:numId w:val="1019"/>
+          <w:ilvl w:val="0"/>
+        </w:numPr>
+      </w:pPr>
+      <w:r>
+        <w:t xml:space="preserve">Eager to learn and develop new skills.</w:t>
+      </w:r>
+    </w:p>
+    <w:p>
+      <w:pPr>
+        <w:pStyle w:val="Heading3"/>
+      </w:pPr>
+      <w:bookmarkStart w:id="43" w:name="others"/>
+      <w:r>
+        <w:t xml:space="preserve">Others:</w:t>
+      </w:r>
+      <w:bookmarkEnd w:id="43"/>
+    </w:p>
+    <w:p>
+      <w:pPr>
+        <w:pStyle w:val="Compact"/>
+        <w:numPr>
+          <w:numId w:val="1020"/>
+          <w:ilvl w:val="0"/>
+        </w:numPr>
+      </w:pPr>
+      <w:r>
+        <w:t xml:space="preserve">Ability to work without direct supervision.</w:t>
+      </w:r>
+    </w:p>
+    <w:p>
+      <w:pPr>
+        <w:pStyle w:val="Compact"/>
+        <w:numPr>
+          <w:numId w:val="1020"/>
+          <w:ilvl w:val="0"/>
+        </w:numPr>
+      </w:pPr>
+      <w:r>
+        <w:t xml:space="preserve">Skilled in building excellent rapport with team members and clients.</w:t>
+      </w:r>
+    </w:p>
+    <w:p>
+      <w:pPr>
+        <w:pStyle w:val="Compact"/>
+        <w:numPr>
+          <w:numId w:val="1020"/>
+          <w:ilvl w:val="0"/>
+        </w:numPr>
+      </w:pPr>
+      <w:r>
+        <w:t xml:space="preserve">Great verbal and written communication skills (wide experience in both Spanish and English).</w:t>
+      </w:r>
+    </w:p>
+    <w:p>
+      <w:pPr>
+        <w:pStyle w:val="Compact"/>
+        <w:numPr>
+          <w:numId w:val="1020"/>
+          <w:ilvl w:val="0"/>
+        </w:numPr>
+      </w:pPr>
+      <w:r>
+        <w:t xml:space="preserve">Professional experience in public speaking.</w:t>
       </w:r>
     </w:p>
     <w:p>
       <w:pPr>
         <w:pStyle w:val="Heading1"/>
       </w:pPr>
-      <w:bookmarkStart w:id="40" w:name="qualities"/>
-      <w:bookmarkEnd w:id="40"/>
-      <w:r>
-        <w:t xml:space="preserve">Qualities</w:t>
-      </w:r>
-    </w:p>
-    <w:p>
-      <w:pPr>
-        <w:pStyle w:val="Heading2"/>
-      </w:pPr>
-      <w:bookmarkStart w:id="41" w:name="computer-skills"/>
-      <w:bookmarkEnd w:id="41"/>
-      <w:r>
-        <w:t xml:space="preserve">Computer skills</w:t>
-      </w:r>
-    </w:p>
-    <w:p>
-      <w:pPr>
-        <w:pStyle w:val="DefinitionTerm"/>
-      </w:pPr>
-      <w:r>
-        <w:rPr>
-          <w:b/>
-        </w:rPr>
-        <w:t xml:space="preserve">Languages:</w:t>
-      </w:r>
-    </w:p>
-    <w:p>
-      <w:pPr>
-        <w:pStyle w:val="Compact"/>
-        <w:pStyle w:val="Definition"/>
-      </w:pPr>
-      <w:r>
-        <w:t xml:space="preserve">Python, Bash, JavaScript, HTML5, CSS3, C, C++, Java, SQL, PHP, ASP, Delphi, Octave, Matlab, ActionScript, Assembly (Intel x86, AT&amp;T).</w:t>
-      </w:r>
-      <w:r>
-        <w:t xml:space="preserve"> </w:t>
-      </w:r>
-      <w:r>
-        <w:rPr>
-          <w:b/>
-        </w:rPr>
-        <w:t xml:space="preserve">Databases:</w:t>
-      </w:r>
-    </w:p>
-    <w:p>
-      <w:pPr>
-        <w:pStyle w:val="Compact"/>
-        <w:pStyle w:val="Definition"/>
-      </w:pPr>
-      <w:r>
-        <w:t xml:space="preserve">MongoDB, ElasticSearch, Redis, Memcached, PostgreSQL, Redshift, Oracle, MySQL.</w:t>
-      </w:r>
-      <w:r>
-        <w:t xml:space="preserve"> </w:t>
-      </w:r>
-      <w:r>
-        <w:rPr>
-          <w:b/>
-        </w:rPr>
-        <w:t xml:space="preserve">Web servers:</w:t>
-      </w:r>
-    </w:p>
-    <w:p>
-      <w:pPr>
-        <w:pStyle w:val="Compact"/>
-        <w:pStyle w:val="Definition"/>
-      </w:pPr>
-      <w:r>
-        <w:t xml:space="preserve">Nginx, Apache.</w:t>
-      </w:r>
-      <w:r>
-        <w:t xml:space="preserve"> </w:t>
-      </w:r>
-      <w:r>
-        <w:rPr>
-          <w:b/>
-        </w:rPr>
-        <w:t xml:space="preserve">Environments:</w:t>
-      </w:r>
-    </w:p>
-    <w:p>
-      <w:pPr>
-        <w:pStyle w:val="Compact"/>
-        <w:pStyle w:val="Definition"/>
-      </w:pPr>
-      <w:r>
-        <w:t xml:space="preserve">Vim, GDB, Make, CMake, Android Studio, Eclipse, KDevelop, Visual Studio. Mercurial, Git, Subversion, CVS.</w:t>
-      </w:r>
-      <w:r>
-        <w:t xml:space="preserve"> </w:t>
-      </w:r>
-      <w:r>
-        <w:rPr>
-          <w:b/>
-        </w:rPr>
-        <w:t xml:space="preserve">Frameworks:</w:t>
-      </w:r>
-    </w:p>
-    <w:p>
-      <w:pPr>
-        <w:pStyle w:val="Compact"/>
-        <w:pStyle w:val="Definition"/>
-      </w:pPr>
-      <w:r>
-        <w:t xml:space="preserve">Django, Django REST framework, Celery, Cornice, Scrapy, Airflow, Pyramid, Bootstrap, Mako, Node.js, Express.js, Angular 2, WordPress, OpenCV, OpenGL, OAuth.</w:t>
-      </w:r>
-      <w:r>
-        <w:t xml:space="preserve"> </w:t>
-      </w:r>
-      <w:r>
-        <w:rPr>
-          <w:b/>
-        </w:rPr>
-        <w:t xml:space="preserve">Testing:</w:t>
-      </w:r>
-    </w:p>
-    <w:p>
-      <w:pPr>
-        <w:pStyle w:val="Compact"/>
-        <w:pStyle w:val="Definition"/>
-      </w:pPr>
-      <w:r>
-        <w:t xml:space="preserve">TDD, unittest, Selenium.</w:t>
-      </w:r>
-      <w:r>
-        <w:t xml:space="preserve"> </w:t>
-      </w:r>
-      <w:r>
-        <w:rPr>
-          <w:b/>
-        </w:rPr>
-        <w:t xml:space="preserve">Deployment:</w:t>
-      </w:r>
-    </w:p>
-    <w:p>
-      <w:pPr>
-        <w:pStyle w:val="Compact"/>
-        <w:pStyle w:val="Definition"/>
-      </w:pPr>
-      <w:r>
-        <w:t xml:space="preserve">Jenkins, Ansible, Fabric, VirtualEnv, Supervisor, Upstart, Docker, Kubernetes, Vagrant, AWS API.</w:t>
-      </w:r>
-      <w:r>
-        <w:t xml:space="preserve"> </w:t>
-      </w:r>
-      <w:r>
-        <w:rPr>
-          <w:b/>
-        </w:rPr>
-        <w:t xml:space="preserve">Data Analysis:</w:t>
-      </w:r>
-    </w:p>
-    <w:p>
-      <w:pPr>
-        <w:pStyle w:val="Compact"/>
-        <w:pStyle w:val="Definition"/>
-      </w:pPr>
-      <w:r>
-        <w:t xml:space="preserve">Pandas, NumPy, SciPy, Matplotlib, MapReduce.</w:t>
-      </w:r>
-      <w:r>
-        <w:t xml:space="preserve"> </w:t>
-      </w:r>
-      <w:r>
-        <w:rPr>
-          <w:b/>
-        </w:rPr>
-        <w:t xml:space="preserve">Technologies:</w:t>
-      </w:r>
-    </w:p>
-    <w:p>
-      <w:pPr>
-        <w:pStyle w:val="Compact"/>
-        <w:pStyle w:val="Definition"/>
-      </w:pPr>
-      <w:r>
-        <w:t xml:space="preserve">RESTful Web Services, Ajax.</w:t>
-      </w:r>
-      <w:r>
-        <w:t xml:space="preserve"> </w:t>
-      </w:r>
-      <w:r>
-        <w:rPr>
-          <w:b/>
-        </w:rPr>
-        <w:t xml:space="preserve">APIs:</w:t>
-      </w:r>
-    </w:p>
-    <w:p>
-      <w:pPr>
-        <w:pStyle w:val="Compact"/>
-        <w:pStyle w:val="Definition"/>
-      </w:pPr>
-      <w:r>
-        <w:t xml:space="preserve">PayPal, Google Wallet, Amazon, Facebook, Twitter, Instagram, Braintree, Telegram.</w:t>
-      </w:r>
-      <w:r>
-        <w:t xml:space="preserve"> </w:t>
-      </w:r>
-      <w:r>
-        <w:rPr>
-          <w:b/>
-        </w:rPr>
-        <w:t xml:space="preserve">Platforms:</w:t>
-      </w:r>
-    </w:p>
-    <w:p>
-      <w:pPr>
-        <w:pStyle w:val="Compact"/>
-        <w:pStyle w:val="Definition"/>
-      </w:pPr>
-      <w:r>
-        <w:t xml:space="preserve">GNU/Linux (Ubuntu, Debian, SuSE Enterprise Server, CentOS), Android. AWS, DigitalOcean.</w:t>
-      </w:r>
-      <w:r>
-        <w:t xml:space="preserve"> </w:t>
-      </w:r>
-      <w:r>
-        <w:rPr>
-          <w:b/>
-        </w:rPr>
-        <w:t xml:space="preserve">Others:</w:t>
-      </w:r>
-    </w:p>
-    <w:p>
-      <w:pPr>
-        <w:pStyle w:val="Compact"/>
-        <w:pStyle w:val="Definition"/>
-      </w:pPr>
-      <w:r>
-        <w:t xml:space="preserve">LaTeX, Doxygen, LibreOffice, Inkscape, Gimp, Krita, Photoshop, Flash.</w:t>
-      </w:r>
-    </w:p>
-    <w:p>
-      <w:pPr>
-        <w:pStyle w:val="Heading2"/>
-      </w:pPr>
-      <w:bookmarkStart w:id="42" w:name="personal-skills"/>
-      <w:bookmarkEnd w:id="42"/>
-      <w:r>
-        <w:t xml:space="preserve">Personal skills</w:t>
-      </w:r>
-    </w:p>
-    <w:p>
-      <w:pPr>
-        <w:pStyle w:val="Heading3"/>
-      </w:pPr>
-      <w:bookmarkStart w:id="43" w:name="engineering"/>
-      <w:bookmarkEnd w:id="43"/>
-      <w:r>
-        <w:t xml:space="preserve">Engineering:</w:t>
-      </w:r>
-    </w:p>
-    <w:p>
-      <w:pPr>
-        <w:pStyle w:val="Compact"/>
-        <w:numPr>
-          <w:numId w:val="1018"/>
-          <w:ilvl w:val="0"/>
-        </w:numPr>
-      </w:pPr>
-      <w:r>
-        <w:t xml:space="preserve">Ability to find creative solutions.</w:t>
-      </w:r>
-    </w:p>
-    <w:p>
-      <w:pPr>
-        <w:pStyle w:val="Compact"/>
-        <w:numPr>
-          <w:numId w:val="1018"/>
-          <w:ilvl w:val="0"/>
-        </w:numPr>
-      </w:pPr>
-      <w:r>
-        <w:t xml:space="preserve">Strong analytical, able to anticipate issues, resolve concerns and improve efficiency.</w:t>
-      </w:r>
-    </w:p>
-    <w:p>
-      <w:pPr>
-        <w:pStyle w:val="Compact"/>
-        <w:numPr>
-          <w:numId w:val="1018"/>
-          <w:ilvl w:val="0"/>
-        </w:numPr>
-      </w:pPr>
-      <w:r>
-        <w:t xml:space="preserve">Good software engineering skills.</w:t>
-      </w:r>
-    </w:p>
-    <w:p>
-      <w:pPr>
-        <w:pStyle w:val="Compact"/>
-        <w:numPr>
-          <w:numId w:val="1018"/>
-          <w:ilvl w:val="0"/>
-        </w:numPr>
-      </w:pPr>
-      <w:r>
-        <w:t xml:space="preserve">Care of coding standards.</w:t>
-      </w:r>
-    </w:p>
-    <w:p>
-      <w:pPr>
-        <w:pStyle w:val="Compact"/>
-        <w:numPr>
-          <w:numId w:val="1018"/>
-          <w:ilvl w:val="0"/>
-        </w:numPr>
-      </w:pPr>
-      <w:r>
-        <w:t xml:space="preserve">Eager to learn and develop new skills.</w:t>
-      </w:r>
-    </w:p>
-    <w:p>
-      <w:pPr>
-        <w:pStyle w:val="Heading3"/>
-      </w:pPr>
-      <w:bookmarkStart w:id="44" w:name="others"/>
+      <w:bookmarkStart w:id="44" w:name="interests"/>
+      <w:r>
+        <w:t xml:space="preserve">Interests</w:t>
+      </w:r>
       <w:bookmarkEnd w:id="44"/>
-      <w:r>
-        <w:t xml:space="preserve">Others:</w:t>
-      </w:r>
-    </w:p>
-    <w:p>
-      <w:pPr>
-        <w:pStyle w:val="Compact"/>
-        <w:numPr>
-          <w:numId w:val="1019"/>
-          <w:ilvl w:val="0"/>
-        </w:numPr>
-      </w:pPr>
-      <w:r>
-        <w:t xml:space="preserve">Ability to work without direct supervision.</w:t>
-      </w:r>
-    </w:p>
-    <w:p>
-      <w:pPr>
-        <w:pStyle w:val="Compact"/>
-        <w:numPr>
-          <w:numId w:val="1019"/>
-          <w:ilvl w:val="0"/>
-        </w:numPr>
-      </w:pPr>
-      <w:r>
-        <w:t xml:space="preserve">Skilled in building excellent rapport with team members and clients.</w:t>
-      </w:r>
-    </w:p>
-    <w:p>
-      <w:pPr>
-        <w:pStyle w:val="Compact"/>
-        <w:numPr>
-          <w:numId w:val="1019"/>
-          <w:ilvl w:val="0"/>
-        </w:numPr>
-      </w:pPr>
-      <w:r>
-        <w:t xml:space="preserve">Great verbal and written communication skills (wide experience in both Spanish and English).</w:t>
-      </w:r>
-    </w:p>
-    <w:p>
-      <w:pPr>
-        <w:pStyle w:val="Compact"/>
-        <w:numPr>
-          <w:numId w:val="1019"/>
-          <w:ilvl w:val="0"/>
-        </w:numPr>
-      </w:pPr>
-      <w:r>
-        <w:t xml:space="preserve">Professional experience in public speaking.</w:t>
-      </w:r>
-    </w:p>
-    <w:p>
-      <w:pPr>
-        <w:pStyle w:val="Heading1"/>
-      </w:pPr>
-      <w:bookmarkStart w:id="45" w:name="interests"/>
-      <w:bookmarkEnd w:id="45"/>
-      <w:r>
-        <w:t xml:space="preserve">Interests</w:t>
-      </w:r>
     </w:p>
     <w:p>
       <w:pPr>
@@ -1874,6 +2035,10 @@
     <w:sectPr/>
   </w:body>
 </w:document>
+</file>
+
+<file path=word/comments.xml><?xml version="1.0" encoding="utf-8"?>
+<w:comments xmlns:w="http://schemas.openxmlformats.org/wordprocessingml/2006/main" xmlns:m="http://schemas.openxmlformats.org/officeDocument/2006/math" xmlns:r="http://schemas.openxmlformats.org/officeDocument/2006/relationships" xmlns:o="urn:schemas-microsoft-com:office:office" xmlns:v="urn:schemas-microsoft-com:vml" xmlns:w10="urn:schemas-microsoft-com:office:word" xmlns:a="http://schemas.openxmlformats.org/drawingml/2006/main" xmlns:pic="http://schemas.openxmlformats.org/drawingml/2006/picture" xmlns:wp="http://schemas.openxmlformats.org/drawingml/2006/wordprocessingDrawing"/>
 </file>
 
 <file path=word/footnotes.xml><?xml version="1.0" encoding="utf-8"?>
@@ -1897,8 +2062,8 @@
 
 <file path=word/numbering.xml><?xml version="1.0" encoding="utf-8"?>
 <w:numbering xmlns:w="http://schemas.openxmlformats.org/wordprocessingml/2006/main">
-  <w:abstractNum w:abstractNumId="0">
-    <w:nsid w:val="e17f69ba"/>
+  <w:abstractNum w:abstractNumId="990">
+    <w:nsid w:val="170cd2de"/>
     <w:multiLevelType w:val="multilevel"/>
     <w:lvl w:ilvl="0">
       <w:numFmt w:val="bullet"/>
@@ -1977,9 +2142,31 @@
         <w:ind w:left="4800" w:hanging="480"/>
       </w:pPr>
     </w:lvl>
+    <w:lvl w:ilvl="7">
+      <w:numFmt w:val="bullet"/>
+      <w:lvlText w:val=" "/>
+      <w:lvlJc w:val="left"/>
+      <w:pPr>
+        <w:tabs>
+          <w:tab w:val="num" w:pos="5040"/>
+        </w:tabs>
+        <w:ind w:left="5520" w:hanging="480"/>
+      </w:pPr>
+    </w:lvl>
+    <w:lvl w:ilvl="8">
+      <w:numFmt w:val="bullet"/>
+      <w:lvlText w:val=" "/>
+      <w:lvlJc w:val="left"/>
+      <w:pPr>
+        <w:tabs>
+          <w:tab w:val="num" w:pos="5760"/>
+        </w:tabs>
+        <w:ind w:left="6240" w:hanging="480"/>
+      </w:pPr>
+    </w:lvl>
   </w:abstractNum>
   <w:abstractNum w:abstractNumId="990">
-    <w:nsid w:val="bd2d2307"/>
+    <w:nsid w:val="2c1ae401"/>
     <w:multiLevelType w:val="multilevel"/>
     <w:lvl w:ilvl="0">
       <w:numFmt w:val="bullet"/>
@@ -2058,9 +2245,31 @@
         <w:ind w:left="4800" w:hanging="480"/>
       </w:pPr>
     </w:lvl>
+    <w:lvl w:ilvl="7">
+      <w:numFmt w:val="bullet"/>
+      <w:lvlText w:val=" "/>
+      <w:lvlJc w:val="left"/>
+      <w:pPr>
+        <w:tabs>
+          <w:tab w:val="num" w:pos="5040"/>
+        </w:tabs>
+        <w:ind w:left="5520" w:hanging="480"/>
+      </w:pPr>
+    </w:lvl>
+    <w:lvl w:ilvl="8">
+      <w:numFmt w:val="bullet"/>
+      <w:lvlText w:val=" "/>
+      <w:lvlJc w:val="left"/>
+      <w:pPr>
+        <w:tabs>
+          <w:tab w:val="num" w:pos="5760"/>
+        </w:tabs>
+        <w:ind w:left="6240" w:hanging="480"/>
+      </w:pPr>
+    </w:lvl>
   </w:abstractNum>
   <w:abstractNum w:abstractNumId="991">
-    <w:nsid w:val="86068f1e"/>
+    <w:nsid w:val="ea454b4c"/>
     <w:multiLevelType w:val="multilevel"/>
     <w:lvl w:ilvl="0">
       <w:numFmt w:val="bullet"/>
@@ -2139,9 +2348,31 @@
         <w:ind w:left="4800" w:hanging="480"/>
       </w:pPr>
     </w:lvl>
+    <w:lvl w:ilvl="7">
+      <w:numFmt w:val="bullet"/>
+      <w:lvlText w:val="–"/>
+      <w:lvlJc w:val="left"/>
+      <w:pPr>
+        <w:tabs>
+          <w:tab w:val="num" w:pos="5040"/>
+        </w:tabs>
+        <w:ind w:left="5520" w:hanging="480"/>
+      </w:pPr>
+    </w:lvl>
+    <w:lvl w:ilvl="8">
+      <w:numFmt w:val="bullet"/>
+      <w:lvlText w:val="•"/>
+      <w:lvlJc w:val="left"/>
+      <w:pPr>
+        <w:tabs>
+          <w:tab w:val="num" w:pos="5760"/>
+        </w:tabs>
+        <w:ind w:left="6240" w:hanging="480"/>
+      </w:pPr>
+    </w:lvl>
   </w:abstractNum>
-  <w:num w:numId="1">
-    <w:abstractNumId w:val="0"/>
+  <w:num w:numId="1000">
+    <w:abstractNumId w:val="990"/>
   </w:num>
   <w:num w:numId="1000">
     <w:abstractNumId w:val="990"/>
@@ -2203,6 +2434,9 @@
   <w:num w:numId="1019">
     <w:abstractNumId w:val="991"/>
   </w:num>
+  <w:num w:numId="1020">
+    <w:abstractNumId w:val="991"/>
+  </w:num>
 </w:numbering>
 </file>
 
@@ -2459,6 +2693,66 @@
       <w:szCs w:val="24"/>
     </w:rPr>
   </w:style>
+  <w:style w:type="paragraph" w:styleId="Heading7">
+    <w:name w:val="Heading 7"/>
+    <w:basedOn w:val="Normal"/>
+    <w:next w:val="BodyText"/>
+    <w:uiPriority w:val="9"/>
+    <w:unhideWhenUsed/>
+    <w:qFormat/>
+    <w:pPr>
+      <w:keepNext/>
+      <w:keepLines/>
+      <w:spacing w:before="200" w:after="0"/>
+      <w:outlineLvl w:val="6"/>
+    </w:pPr>
+    <w:rPr>
+      <w:rFonts w:asciiTheme="majorHAnsi" w:eastAsiaTheme="majorEastAsia" w:hAnsiTheme="majorHAnsi" w:cstheme="majorBidi"/>
+      <w:color w:val="4F81BD" w:themeColor="accent1"/>
+      <w:sz w:val="24"/>
+      <w:szCs w:val="24"/>
+    </w:rPr>
+  </w:style>
+  <w:style w:type="paragraph" w:styleId="Heading8">
+    <w:name w:val="Heading 8"/>
+    <w:basedOn w:val="Normal"/>
+    <w:next w:val="BodyText"/>
+    <w:uiPriority w:val="9"/>
+    <w:unhideWhenUsed/>
+    <w:qFormat/>
+    <w:pPr>
+      <w:keepNext/>
+      <w:keepLines/>
+      <w:spacing w:before="200" w:after="0"/>
+      <w:outlineLvl w:val="7"/>
+    </w:pPr>
+    <w:rPr>
+      <w:rFonts w:asciiTheme="majorHAnsi" w:eastAsiaTheme="majorEastAsia" w:hAnsiTheme="majorHAnsi" w:cstheme="majorBidi"/>
+      <w:color w:val="4F81BD" w:themeColor="accent1"/>
+      <w:sz w:val="24"/>
+      <w:szCs w:val="24"/>
+    </w:rPr>
+  </w:style>
+  <w:style w:type="paragraph" w:styleId="Heading9">
+    <w:name w:val="Heading 9"/>
+    <w:basedOn w:val="Normal"/>
+    <w:next w:val="BodyText"/>
+    <w:uiPriority w:val="9"/>
+    <w:unhideWhenUsed/>
+    <w:qFormat/>
+    <w:pPr>
+      <w:keepNext/>
+      <w:keepLines/>
+      <w:spacing w:before="200" w:after="0"/>
+      <w:outlineLvl w:val="8"/>
+    </w:pPr>
+    <w:rPr>
+      <w:rFonts w:asciiTheme="majorHAnsi" w:eastAsiaTheme="majorEastAsia" w:hAnsiTheme="majorHAnsi" w:cstheme="majorBidi"/>
+      <w:color w:val="4F81BD" w:themeColor="accent1"/>
+      <w:sz w:val="24"/>
+      <w:szCs w:val="24"/>
+    </w:rPr>
+  </w:style>
   <w:style w:type="paragraph" w:styleId="BlockText">
     <w:name w:val="Block Text"/>
     <w:basedOn w:val="BodyText"/>
@@ -2490,8 +2784,9 @@
     <w:semiHidden/>
     <w:unhideWhenUsed/>
   </w:style>
-  <w:style w:type="table" w:default="1" w:styleId="TableNormal">
-    <w:name w:val="Normal Table"/>
+  <w:style w:type="table" w:default="1" w:styleId="Table">
+    <w:name w:val="Table"/>
+    <w:basedOn w:val="TableNormal"/>
     <w:semiHidden/>
     <w:unhideWhenUsed/>
     <w:qFormat/>
@@ -2548,8 +2843,8 @@
     <w:name w:val="Figure"/>
     <w:basedOn w:val="Normal"/>
   </w:style>
-  <w:style w:type="paragraph" w:customStyle="1" w:styleId="FigureWithCaption">
-    <w:name w:val="Figure with Caption"/>
+  <w:style w:type="paragraph" w:customStyle="1" w:styleId="CaptionedFigure">
+    <w:name w:val="Captioned Figure"/>
     <w:basedOn w:val="Figure"/>
     <w:pPr>
       <w:keepNext/>

</xml_diff>

<commit_message>
Update CV and instructions
</commit_message>
<xml_diff>
--- a/output/cristobal-resume.docx
+++ b/output/cristobal-resume.docx
@@ -246,7 +246,6 @@
     </w:p>
     <w:p>
       <w:pPr>
-        <w:pStyle w:val="Compact"/>
         <w:numPr>
           <w:numId w:val="1002"/>
           <w:ilvl w:val="0"/>
@@ -330,7 +329,7 @@
         <w:rPr>
           <w:b/>
         </w:rPr>
-        <w:t xml:space="preserve">Organic Software</w:t>
+        <w:t xml:space="preserve">Cathedral Software</w:t>
       </w:r>
       <w:r>
         <w:t xml:space="preserve">,</w:t>
@@ -381,7 +380,7 @@
         </w:numPr>
       </w:pPr>
       <w:r>
-        <w:t xml:space="preserve">Technologies: Python, Django REST Framework, Kubernetes, AWS, Terraform, Pandas, Jupyter,…</w:t>
+        <w:t xml:space="preserve">Technologies: AWS, Terraform, Kubernetes, Helm, Django REST Framework, Pandas, Jupyter,…</w:t>
       </w:r>
     </w:p>
     <w:p>
@@ -2063,109 +2062,6 @@
 <file path=word/numbering.xml><?xml version="1.0" encoding="utf-8"?>
 <w:numbering xmlns:w="http://schemas.openxmlformats.org/wordprocessingml/2006/main">
   <w:abstractNum w:abstractNumId="990">
-    <w:nsid w:val="170cd2de"/>
-    <w:multiLevelType w:val="multilevel"/>
-    <w:lvl w:ilvl="0">
-      <w:numFmt w:val="bullet"/>
-      <w:lvlText w:val=" "/>
-      <w:lvlJc w:val="left"/>
-      <w:pPr>
-        <w:tabs>
-          <w:tab w:val="num" w:pos="0"/>
-        </w:tabs>
-        <w:ind w:left="480" w:hanging="480"/>
-      </w:pPr>
-    </w:lvl>
-    <w:lvl w:ilvl="1">
-      <w:numFmt w:val="bullet"/>
-      <w:lvlText w:val=" "/>
-      <w:lvlJc w:val="left"/>
-      <w:pPr>
-        <w:tabs>
-          <w:tab w:val="num" w:pos="720"/>
-        </w:tabs>
-        <w:ind w:left="1200" w:hanging="480"/>
-      </w:pPr>
-    </w:lvl>
-    <w:lvl w:ilvl="2">
-      <w:numFmt w:val="bullet"/>
-      <w:lvlText w:val=" "/>
-      <w:lvlJc w:val="left"/>
-      <w:pPr>
-        <w:tabs>
-          <w:tab w:val="num" w:pos="1440"/>
-        </w:tabs>
-        <w:ind w:left="1920" w:hanging="480"/>
-      </w:pPr>
-    </w:lvl>
-    <w:lvl w:ilvl="3">
-      <w:numFmt w:val="bullet"/>
-      <w:lvlText w:val=" "/>
-      <w:lvlJc w:val="left"/>
-      <w:pPr>
-        <w:tabs>
-          <w:tab w:val="num" w:pos="2160"/>
-        </w:tabs>
-        <w:ind w:left="2640" w:hanging="480"/>
-      </w:pPr>
-    </w:lvl>
-    <w:lvl w:ilvl="4">
-      <w:numFmt w:val="bullet"/>
-      <w:lvlText w:val=" "/>
-      <w:lvlJc w:val="left"/>
-      <w:pPr>
-        <w:tabs>
-          <w:tab w:val="num" w:pos="2880"/>
-        </w:tabs>
-        <w:ind w:left="3360" w:hanging="480"/>
-      </w:pPr>
-    </w:lvl>
-    <w:lvl w:ilvl="5">
-      <w:numFmt w:val="bullet"/>
-      <w:lvlText w:val=" "/>
-      <w:lvlJc w:val="left"/>
-      <w:pPr>
-        <w:tabs>
-          <w:tab w:val="num" w:pos="3600"/>
-        </w:tabs>
-        <w:ind w:left="4080" w:hanging="480"/>
-      </w:pPr>
-    </w:lvl>
-    <w:lvl w:ilvl="6">
-      <w:numFmt w:val="bullet"/>
-      <w:lvlText w:val=" "/>
-      <w:lvlJc w:val="left"/>
-      <w:pPr>
-        <w:tabs>
-          <w:tab w:val="num" w:pos="4320"/>
-        </w:tabs>
-        <w:ind w:left="4800" w:hanging="480"/>
-      </w:pPr>
-    </w:lvl>
-    <w:lvl w:ilvl="7">
-      <w:numFmt w:val="bullet"/>
-      <w:lvlText w:val=" "/>
-      <w:lvlJc w:val="left"/>
-      <w:pPr>
-        <w:tabs>
-          <w:tab w:val="num" w:pos="5040"/>
-        </w:tabs>
-        <w:ind w:left="5520" w:hanging="480"/>
-      </w:pPr>
-    </w:lvl>
-    <w:lvl w:ilvl="8">
-      <w:numFmt w:val="bullet"/>
-      <w:lvlText w:val=" "/>
-      <w:lvlJc w:val="left"/>
-      <w:pPr>
-        <w:tabs>
-          <w:tab w:val="num" w:pos="5760"/>
-        </w:tabs>
-        <w:ind w:left="6240" w:hanging="480"/>
-      </w:pPr>
-    </w:lvl>
-  </w:abstractNum>
-  <w:abstractNum w:abstractNumId="990">
     <w:nsid w:val="2c1ae401"/>
     <w:multiLevelType w:val="multilevel"/>
     <w:lvl w:ilvl="0">
@@ -2371,9 +2267,6 @@
       </w:pPr>
     </w:lvl>
   </w:abstractNum>
-  <w:num w:numId="1000">
-    <w:abstractNumId w:val="990"/>
-  </w:num>
   <w:num w:numId="1000">
     <w:abstractNumId w:val="990"/>
   </w:num>

</xml_diff>